<commit_message>
Added appendix describing modeling with modified DEMs.
</commit_message>
<xml_diff>
--- a/Hydro Modeling Instructions_Jan 2018.docx
+++ b/Hydro Modeling Instructions_Jan 2018.docx
@@ -10,8 +10,6 @@
           <w:szCs w:val="24"/>
         </w:rPr>
       </w:pPr>
-      <w:bookmarkStart w:id="0" w:name="_GoBack"/>
-      <w:bookmarkEnd w:id="0"/>
       <w:r>
         <w:rPr>
           <w:sz w:val="36"/>
@@ -109,28 +107,46 @@
           <w:sz w:val="24"/>
           <w:szCs w:val="24"/>
         </w:rPr>
-        <w:t>.  These instructions cover default models and/or models with non-default flow rates.  These instructions do not include steps required to run porous structures within hydro models</w:t>
-      </w:r>
-      <w:r>
-        <w:rPr>
-          <w:sz w:val="24"/>
-          <w:szCs w:val="24"/>
-        </w:rPr>
-        <w:t>, which will be covered under separate documentation</w:t>
-      </w:r>
-      <w:r>
-        <w:rPr>
-          <w:sz w:val="24"/>
-          <w:szCs w:val="24"/>
-        </w:rPr>
-        <w:t>.</w:t>
-      </w:r>
-      <w:r>
-        <w:rPr>
-          <w:sz w:val="24"/>
-          <w:szCs w:val="24"/>
-        </w:rPr>
-        <w:t xml:space="preserve">  The first section of this document goes into some detail about how to run hydro models, while the 2</w:t>
+        <w:t>.  These instructions cover default models and/or models with non-default flow rates.  These instructions include steps required to run porous structures within hydro models</w:t>
+      </w:r>
+      <w:r>
+        <w:rPr>
+          <w:sz w:val="24"/>
+          <w:szCs w:val="24"/>
+        </w:rPr>
+        <w:t xml:space="preserve"> and/or for using modified DEMs, which are included as appendices.</w:t>
+      </w:r>
+      <w:r>
+        <w:rPr>
+          <w:sz w:val="24"/>
+          <w:szCs w:val="24"/>
+        </w:rPr>
+        <w:t xml:space="preserve">  </w:t>
+      </w:r>
+    </w:p>
+    <w:p>
+      <w:pPr>
+        <w:spacing w:after="0" w:line="240" w:lineRule="auto"/>
+        <w:rPr>
+          <w:sz w:val="24"/>
+          <w:szCs w:val="24"/>
+        </w:rPr>
+      </w:pPr>
+    </w:p>
+    <w:p>
+      <w:pPr>
+        <w:spacing w:after="0" w:line="240" w:lineRule="auto"/>
+        <w:rPr>
+          <w:sz w:val="24"/>
+          <w:szCs w:val="24"/>
+        </w:rPr>
+      </w:pPr>
+      <w:r>
+        <w:rPr>
+          <w:sz w:val="24"/>
+          <w:szCs w:val="24"/>
+        </w:rPr>
+        <w:t>The first section of this document goes into some detail about how to run hydro models, while the 2</w:t>
       </w:r>
       <w:r>
         <w:rPr>
@@ -479,7 +495,23 @@
           <w:sz w:val="24"/>
           <w:szCs w:val="24"/>
         </w:rPr>
-        <w:t>.pdf” in the directory “</w:t>
+        <w:t xml:space="preserve">.pdf” in the </w:t>
+      </w:r>
+      <w:proofErr w:type="gramStart"/>
+      <w:r>
+        <w:rPr>
+          <w:sz w:val="24"/>
+          <w:szCs w:val="24"/>
+        </w:rPr>
+        <w:t>directory</w:t>
+      </w:r>
+      <w:proofErr w:type="gramEnd"/>
+      <w:r>
+        <w:rPr>
+          <w:sz w:val="24"/>
+          <w:szCs w:val="24"/>
+        </w:rPr>
+        <w:t xml:space="preserve"> “</w:t>
       </w:r>
       <w:r>
         <w:rPr>
@@ -547,7 +579,6 @@
           <w:sz w:val="24"/>
           <w:szCs w:val="24"/>
         </w:rPr>
-        <w:lastRenderedPageBreak/>
         <w:t xml:space="preserve">To run on an </w:t>
       </w:r>
       <w:r>
@@ -1258,13 +1289,23 @@
           <w:color w:val="000000"/>
         </w:rPr>
       </w:pPr>
+      <w:proofErr w:type="gramStart"/>
       <w:r>
         <w:rPr>
           <w:rFonts w:ascii="Calibri" w:eastAsia="Times New Roman" w:hAnsi="Calibri" w:cs="Calibri"/>
           <w:b/>
           <w:color w:val="000000"/>
         </w:rPr>
-        <w:t>aws s3 sync s3://sfr-champdata/QA/2017/Asotin/ASW00001-CC-F2P1BR/VISIT_4766 "C:\Matt-SFR Files\Hydraulic Modeling\champ data from bucket\2017\Asotin\ASW00001-CC-F2P1BR\VISIT_4766" --exclude "*" --include "*\HydroModelInputs\*"</w:t>
+        <w:t>aws</w:t>
+      </w:r>
+      <w:proofErr w:type="gramEnd"/>
+      <w:r>
+        <w:rPr>
+          <w:rFonts w:ascii="Calibri" w:eastAsia="Times New Roman" w:hAnsi="Calibri" w:cs="Calibri"/>
+          <w:b/>
+          <w:color w:val="000000"/>
+        </w:rPr>
+        <w:t xml:space="preserve"> s3 sync s3://sfr-champdata/QA/2017/Asotin/ASW00001-CC-F2P1BR/VISIT_4766 "C:\Matt-SFR Files\Hydraulic Modeling\champ data from bucket\2017\Asotin\ASW00001-CC-F2P1BR\VISIT_4766" --exclude "*" --include "*\HydroModelInputs\*"</w:t>
       </w:r>
     </w:p>
     <w:p>
@@ -1346,7 +1387,7 @@
           <w:szCs w:val="24"/>
         </w:rPr>
       </w:pPr>
-      <w:commentRangeStart w:id="1"/>
+      <w:commentRangeStart w:id="0"/>
       <w:r>
         <w:rPr>
           <w:sz w:val="24"/>
@@ -1354,12 +1395,12 @@
         </w:rPr>
         <w:t>Note: There is a separate process for generating and depositing the hydro model input files to the ‘HydroModelInput’ folder on AWS.  The input files can be generated from the CHaMP Workbench and copied into the AWS folder, or they can be generated on a local desktop and uploaded to AWS.</w:t>
       </w:r>
-      <w:commentRangeEnd w:id="1"/>
+      <w:commentRangeEnd w:id="0"/>
       <w:r>
         <w:rPr>
           <w:rStyle w:val="CommentReference"/>
         </w:rPr>
-        <w:commentReference w:id="1"/>
+        <w:commentReference w:id="0"/>
       </w:r>
     </w:p>
     <w:p>
@@ -2656,14 +2697,7 @@
           <w:sz w:val="24"/>
           <w:szCs w:val="24"/>
         </w:rPr>
-        <w:t xml:space="preserve">” may be inadequate.  </w:t>
-      </w:r>
-      <w:r>
-        <w:rPr>
-          <w:sz w:val="24"/>
-          <w:szCs w:val="24"/>
-        </w:rPr>
-        <w:t>The two most common issues are having trim lengths that are either too great or too small, or having an inlet or outlet boundary that’s not along the most appropriate edge (north, south, east, or west).  See Appendix A for details and examples on what to look for when examining QA plots.</w:t>
+        <w:t>” may be inadequate.  The two most common issues are having trim lengths that are either too great or too small, or having an inlet or outlet boundary that’s not along the most appropriate edge (north, south, east, or west).  See Appendix A for details and examples on what to look for when examining QA plots.</w:t>
       </w:r>
     </w:p>
     <w:p>
@@ -2747,21 +2781,7 @@
           <w:sz w:val="24"/>
           <w:szCs w:val="24"/>
         </w:rPr>
-        <w:t xml:space="preserve">However, the user may manually edit </w:t>
-      </w:r>
-      <w:r>
-        <w:rPr>
-          <w:sz w:val="24"/>
-          <w:szCs w:val="24"/>
-        </w:rPr>
-        <w:t>the trim length</w:t>
-      </w:r>
-      <w:r>
-        <w:rPr>
-          <w:sz w:val="24"/>
-          <w:szCs w:val="24"/>
-        </w:rPr>
-        <w:t xml:space="preserve"> after reviewing the boundary conditions</w:t>
+        <w:t>However, the user may manually edit the trim length after reviewing the boundary conditions</w:t>
       </w:r>
       <w:r>
         <w:rPr>
@@ -2962,12 +2982,21 @@
           <w:szCs w:val="24"/>
         </w:rPr>
       </w:pPr>
-      <w:r>
-        <w:rPr>
-          <w:sz w:val="24"/>
-          <w:szCs w:val="24"/>
-        </w:rPr>
-        <w:t>if (site.list$SiteID[k]== "LEM00002-00001B") {dsouth = 0}</w:t>
+      <w:proofErr w:type="gramStart"/>
+      <w:r>
+        <w:rPr>
+          <w:sz w:val="24"/>
+          <w:szCs w:val="24"/>
+        </w:rPr>
+        <w:t>if</w:t>
+      </w:r>
+      <w:proofErr w:type="gramEnd"/>
+      <w:r>
+        <w:rPr>
+          <w:sz w:val="24"/>
+          <w:szCs w:val="24"/>
+        </w:rPr>
+        <w:t xml:space="preserve"> (site.list$SiteID[k]== "LEM00002-00001B") {dsouth = 0}</w:t>
       </w:r>
     </w:p>
     <w:p>
@@ -3015,65 +3044,46 @@
         </w:rPr>
         <w:t># Inlet boundary manual corrections</w:t>
       </w:r>
-      <w:r>
-        <w:rPr>
-          <w:sz w:val="24"/>
-          <w:szCs w:val="24"/>
-        </w:rPr>
-        <w:t xml:space="preserve">“ comment.  You’ll simply have to copy one of them, and change the site name and the cardinal direction.  Note that R is case sensitive, so be sure to enter the sitename exactly, and be sure to use lower case letters for </w:t>
-      </w:r>
-      <w:r>
-        <w:rPr>
-          <w:sz w:val="24"/>
-          <w:szCs w:val="24"/>
-        </w:rPr>
-        <w:t>called “dnorth”, “dsouth”, “dwest”</w:t>
-      </w:r>
-      <w:r>
-        <w:rPr>
-          <w:sz w:val="24"/>
-          <w:szCs w:val="24"/>
-        </w:rPr>
-        <w:t>, or</w:t>
-      </w:r>
-      <w:r>
-        <w:rPr>
-          <w:sz w:val="24"/>
-          <w:szCs w:val="24"/>
-        </w:rPr>
-        <w:t xml:space="preserve"> “deast”</w:t>
-      </w:r>
-    </w:p>
-    <w:p>
-      <w:pPr>
-        <w:spacing w:after="0" w:line="240" w:lineRule="auto"/>
-        <w:rPr>
-          <w:sz w:val="24"/>
-          <w:szCs w:val="24"/>
-        </w:rPr>
-      </w:pPr>
-    </w:p>
-    <w:p>
-      <w:pPr>
-        <w:spacing w:after="0" w:line="240" w:lineRule="auto"/>
-        <w:rPr>
-          <w:sz w:val="24"/>
-          <w:szCs w:val="24"/>
-        </w:rPr>
-      </w:pPr>
-      <w:r>
-        <w:rPr>
-          <w:sz w:val="24"/>
-          <w:szCs w:val="24"/>
-        </w:rPr>
-        <w:t>The outlet boundary manual corrections can be made exactly as the inlet boundary manual corrections, except that the location in the R-code “</w:t>
-      </w:r>
-      <w:r>
-        <w:rPr>
-          <w:sz w:val="24"/>
-          <w:szCs w:val="24"/>
-        </w:rPr>
-        <w:t>Build_Input_Files</w:t>
+      <w:proofErr w:type="gramStart"/>
+      <w:r>
+        <w:rPr>
+          <w:sz w:val="24"/>
+          <w:szCs w:val="24"/>
+        </w:rPr>
+        <w:t>“ comment</w:t>
+      </w:r>
+      <w:proofErr w:type="gramEnd"/>
+      <w:r>
+        <w:rPr>
+          <w:sz w:val="24"/>
+          <w:szCs w:val="24"/>
+        </w:rPr>
+        <w:t>.  You’ll simply have to copy one of them, and change the site name and the cardinal direction.  Note that R is case sensitive, so be sure to enter the sitename exactly, and be sure to use lower case letters for called “dnorth”, “dsouth”, “dwest”, or “deast”</w:t>
+      </w:r>
+    </w:p>
+    <w:p>
+      <w:pPr>
+        <w:spacing w:after="0" w:line="240" w:lineRule="auto"/>
+        <w:rPr>
+          <w:sz w:val="24"/>
+          <w:szCs w:val="24"/>
+        </w:rPr>
+      </w:pPr>
+    </w:p>
+    <w:p>
+      <w:pPr>
+        <w:spacing w:after="0" w:line="240" w:lineRule="auto"/>
+        <w:rPr>
+          <w:sz w:val="24"/>
+          <w:szCs w:val="24"/>
+        </w:rPr>
+      </w:pPr>
+      <w:r>
+        <w:rPr>
+          <w:sz w:val="24"/>
+          <w:szCs w:val="24"/>
+        </w:rPr>
+        <w:t>The outlet boundary manual corrections can be made exactly as the inlet boundary manual corrections, except that the location in the R-code “Build_Input_Files</w:t>
       </w:r>
       <w:r>
         <w:rPr>
@@ -3087,14 +3097,7 @@
           <w:sz w:val="24"/>
           <w:szCs w:val="24"/>
         </w:rPr>
-        <w:t>.R”</w:t>
-      </w:r>
-      <w:r>
-        <w:rPr>
-          <w:sz w:val="24"/>
-          <w:szCs w:val="24"/>
-        </w:rPr>
-        <w:t xml:space="preserve"> is different – it’s several lines below the inlet manual override.  Search for the following comment:</w:t>
+        <w:t>.R” is different – it’s several lines below the inlet manual override.  Search for the following comment:</w:t>
       </w:r>
     </w:p>
     <w:p>
@@ -3142,12 +3145,21 @@
           <w:szCs w:val="24"/>
         </w:rPr>
       </w:pPr>
-      <w:r>
-        <w:rPr>
-          <w:sz w:val="24"/>
-          <w:szCs w:val="24"/>
-        </w:rPr>
-        <w:t xml:space="preserve">and then proceed exactly as you would for an inlet boundary condition manual override.  For example, adding the following line forces the exit boundary for site </w:t>
+      <w:proofErr w:type="gramStart"/>
+      <w:r>
+        <w:rPr>
+          <w:sz w:val="24"/>
+          <w:szCs w:val="24"/>
+        </w:rPr>
+        <w:t>and</w:t>
+      </w:r>
+      <w:proofErr w:type="gramEnd"/>
+      <w:r>
+        <w:rPr>
+          <w:sz w:val="24"/>
+          <w:szCs w:val="24"/>
+        </w:rPr>
+        <w:t xml:space="preserve"> then proceed exactly as you would for an inlet boundary condition manual override.  For example, adding the following line forces the exit boundary for site </w:t>
       </w:r>
       <w:r>
         <w:rPr>
@@ -3181,12 +3193,21 @@
           <w:szCs w:val="24"/>
         </w:rPr>
       </w:pPr>
-      <w:r>
-        <w:rPr>
-          <w:sz w:val="24"/>
-          <w:szCs w:val="24"/>
-        </w:rPr>
-        <w:t>if (site.list$SiteID[k]== "CBW05583-086186") {dwest = 0}</w:t>
+      <w:proofErr w:type="gramStart"/>
+      <w:r>
+        <w:rPr>
+          <w:sz w:val="24"/>
+          <w:szCs w:val="24"/>
+        </w:rPr>
+        <w:t>if</w:t>
+      </w:r>
+      <w:proofErr w:type="gramEnd"/>
+      <w:r>
+        <w:rPr>
+          <w:sz w:val="24"/>
+          <w:szCs w:val="24"/>
+        </w:rPr>
+        <w:t xml:space="preserve"> (site.list$SiteID[k]== "CBW05583-086186") {dwest = 0}</w:t>
       </w:r>
     </w:p>
     <w:p>
@@ -3371,7 +3392,23 @@
           <w:sz w:val="24"/>
           <w:szCs w:val="24"/>
         </w:rPr>
-        <w:t xml:space="preserve">y, the warnings can be ignored.  (Many of the warnings pertain to the veracity of the changing flow prior to steady state, but we’re only concerned with the steady state solution.  Other warnings may pertain to monitoring stations “outside the computational domain”, which can also be ignored.  A warning about modeling occurring “at the equator” can also be ignored – recall we set the origin to 0,0.  This only would matter if we were concerned about tidal forces.  In general, ignore all warnings and errors unless the solution fails to complete).  </w:t>
+        <w:t>y, the warnings can be ignored.  (Many of the warnings pertain to the veracity of the changing flow prior to steady state, but we’re only concerned with the steady state solution.  Other warnings may pertain to monitoring stations “outside the computational domain”, which can also be ignored.  A warning about modeling occurring “at the equator” can also be ignored – recall we set the origin to 0</w:t>
+      </w:r>
+      <w:proofErr w:type="gramStart"/>
+      <w:r>
+        <w:rPr>
+          <w:sz w:val="24"/>
+          <w:szCs w:val="24"/>
+        </w:rPr>
+        <w:t>,0</w:t>
+      </w:r>
+      <w:proofErr w:type="gramEnd"/>
+      <w:r>
+        <w:rPr>
+          <w:sz w:val="24"/>
+          <w:szCs w:val="24"/>
+        </w:rPr>
+        <w:t xml:space="preserve">.  This only would matter if we were concerned about tidal forces.  In general, ignore all warnings and errors unless the solution fails to complete).  </w:t>
       </w:r>
     </w:p>
     <w:p>
@@ -3912,13 +3949,23 @@
           <w:szCs w:val="24"/>
         </w:rPr>
       </w:pPr>
-      <w:r>
-        <w:rPr>
-          <w:b/>
-          <w:sz w:val="24"/>
-          <w:szCs w:val="24"/>
-        </w:rPr>
-        <w:t>aws s3 sync "C:\Matt-SFR Files\Hydraulic Modeling\champ data from bucket" s3://sfr-champdata/QA --exclude "*" --include "*\Hydro\Results*"</w:t>
+      <w:proofErr w:type="gramStart"/>
+      <w:r>
+        <w:rPr>
+          <w:b/>
+          <w:sz w:val="24"/>
+          <w:szCs w:val="24"/>
+        </w:rPr>
+        <w:t>aws</w:t>
+      </w:r>
+      <w:proofErr w:type="gramEnd"/>
+      <w:r>
+        <w:rPr>
+          <w:b/>
+          <w:sz w:val="24"/>
+          <w:szCs w:val="24"/>
+        </w:rPr>
+        <w:t xml:space="preserve"> s3 sync "C:\Matt-SFR Files\Hydraulic Modeling\champ data from bucket" s3://sfr-champdata/QA --exclude "*" --include "*\Hydro\Results*"</w:t>
       </w:r>
     </w:p>
     <w:p>
@@ -3956,13 +4003,23 @@
           <w:szCs w:val="24"/>
         </w:rPr>
       </w:pPr>
-      <w:r>
-        <w:rPr>
-          <w:b/>
-          <w:sz w:val="24"/>
-          <w:szCs w:val="24"/>
-        </w:rPr>
-        <w:t>aws s3 sync "C:\Matt-SFR Files\Hydraulic Modeling\champ data from bucket" s3://sfr-aemdata/QA --exclude "*" --include "*\Hydro\Results*"</w:t>
+      <w:proofErr w:type="gramStart"/>
+      <w:r>
+        <w:rPr>
+          <w:b/>
+          <w:sz w:val="24"/>
+          <w:szCs w:val="24"/>
+        </w:rPr>
+        <w:t>aws</w:t>
+      </w:r>
+      <w:proofErr w:type="gramEnd"/>
+      <w:r>
+        <w:rPr>
+          <w:b/>
+          <w:sz w:val="24"/>
+          <w:szCs w:val="24"/>
+        </w:rPr>
+        <w:t xml:space="preserve"> s3 sync "C:\Matt-SFR Files\Hydraulic Modeling\champ data from bucket" s3://sfr-aemdata/QA --exclude "*" --include "*\Hydro\Results*"</w:t>
       </w:r>
     </w:p>
     <w:p>
@@ -4293,7 +4350,15 @@
           <w:sz w:val="24"/>
           <w:szCs w:val="24"/>
         </w:rPr>
-        <w:t xml:space="preserve"> with the latest Delft and hydro modeling updates.  Generally it’s called </w:t>
+        <w:t xml:space="preserve"> with the latest Delft and hydro modeling updates.  Generally it’s </w:t>
+      </w:r>
+      <w:proofErr w:type="gramStart"/>
+      <w:r>
+        <w:rPr>
+          <w:sz w:val="24"/>
+          <w:szCs w:val="24"/>
+        </w:rPr>
+        <w:t xml:space="preserve">called </w:t>
       </w:r>
       <w:r>
         <w:rPr>
@@ -4302,6 +4367,7 @@
         </w:rPr>
         <w:t xml:space="preserve"> “</w:t>
       </w:r>
+      <w:proofErr w:type="gramEnd"/>
       <w:r>
         <w:rPr>
           <w:sz w:val="24"/>
@@ -6248,14 +6314,14 @@
                         <w:txbxContent>
                           <w:p>
                             <w:r>
-                              <w:t xml:space="preserve">Figure A1.1:  </w:t>
-                            </w:r>
-                            <w:r>
-                              <w:t>d Boundary Conditions.  Boundaries cut through all or most of the wetted width, and not too much of the site is cut off.</w:t>
+                              <w:t>Figure A1.1:  d Boundary Conditions.  Boundaries cut through all or most of the wetted width, and not too much of the site is cut off.</w:t>
                             </w:r>
                           </w:p>
                           <w:p>
                             <w:r>
+                              <w:rPr>
+                                <w:noProof/>
+                              </w:rPr>
                               <w:drawing>
                                 <wp:inline distT="0" distB="0" distL="0" distR="0" wp14:anchorId="6F67C642" wp14:editId="0E6C41DF">
                                   <wp:extent cx="2981325" cy="2981325"/>
@@ -6355,7 +6421,7 @@
                                     </pic:cNvPicPr>
                                   </pic:nvPicPr>
                                   <pic:blipFill>
-                                    <a:blip r:embed="rId9" cstate="print">
+                                    <a:blip r:embed="rId10" cstate="print">
                                       <a:extLst>
                                         <a:ext uri="{28A0092B-C50C-407E-A947-70E740481C1C}">
                                           <a14:useLocalDpi xmlns:a14="http://schemas.microsoft.com/office/drawing/2010/main" val="0"/>
@@ -6585,6 +6651,9 @@
                           </w:p>
                           <w:p>
                             <w:r>
+                              <w:rPr>
+                                <w:noProof/>
+                              </w:rPr>
                               <w:drawing>
                                 <wp:inline distT="0" distB="0" distL="0" distR="0" wp14:anchorId="60B03469" wp14:editId="29BCD84A">
                                   <wp:extent cx="2865755" cy="2865755"/>
@@ -6603,7 +6672,7 @@
                                           </pic:cNvPicPr>
                                         </pic:nvPicPr>
                                         <pic:blipFill>
-                                          <a:blip r:embed="rId10" cstate="print">
+                                          <a:blip r:embed="rId11" cstate="print">
                                             <a:extLst>
                                               <a:ext uri="{28A0092B-C50C-407E-A947-70E740481C1C}">
                                                 <a14:useLocalDpi xmlns:a14="http://schemas.microsoft.com/office/drawing/2010/main" val="0"/>
@@ -6677,7 +6746,7 @@
                                     </pic:cNvPicPr>
                                   </pic:nvPicPr>
                                   <pic:blipFill>
-                                    <a:blip r:embed="rId10" cstate="print">
+                                    <a:blip r:embed="rId12" cstate="print">
                                       <a:extLst>
                                         <a:ext uri="{28A0092B-C50C-407E-A947-70E740481C1C}">
                                           <a14:useLocalDpi xmlns:a14="http://schemas.microsoft.com/office/drawing/2010/main" val="0"/>
@@ -6758,17 +6827,14 @@
                         <w:txbxContent>
                           <w:p>
                             <w:r>
-                              <w:t>Figure A1.2:</w:t>
-                            </w:r>
-                            <w:r>
-                              <w:t xml:space="preserve"> Good Boundary Conditions</w:t>
-                            </w:r>
-                            <w:r>
-                              <w:t>.  Boundaries cut through all or most of the wetted width, and not too much of the site is cut off.</w:t>
+                              <w:t>Figure A1.2: Good Boundary Conditions.  Boundaries cut through all or most of the wetted width, and not too much of the site is cut off.</w:t>
                             </w:r>
                           </w:p>
                           <w:p>
                             <w:r>
+                              <w:rPr>
+                                <w:noProof/>
+                              </w:rPr>
                               <w:drawing>
                                 <wp:inline distT="0" distB="0" distL="0" distR="0" wp14:anchorId="47C18BFF" wp14:editId="15CD7CAC">
                                   <wp:extent cx="2865755" cy="2865755"/>
@@ -6787,7 +6853,7 @@
                                           </pic:cNvPicPr>
                                         </pic:nvPicPr>
                                         <pic:blipFill>
-                                          <a:blip r:embed="rId11" cstate="print">
+                                          <a:blip r:embed="rId13" cstate="print">
                                             <a:extLst>
                                               <a:ext uri="{28A0092B-C50C-407E-A947-70E740481C1C}">
                                                 <a14:useLocalDpi xmlns:a14="http://schemas.microsoft.com/office/drawing/2010/main" val="0"/>
@@ -6861,7 +6927,7 @@
                                     </pic:cNvPicPr>
                                   </pic:nvPicPr>
                                   <pic:blipFill>
-                                    <a:blip r:embed="rId11" cstate="print">
+                                    <a:blip r:embed="rId14" cstate="print">
                                       <a:extLst>
                                         <a:ext uri="{28A0092B-C50C-407E-A947-70E740481C1C}">
                                           <a14:useLocalDpi xmlns:a14="http://schemas.microsoft.com/office/drawing/2010/main" val="0"/>
@@ -6960,20 +7026,14 @@
                         <w:txbxContent>
                           <w:p>
                             <w:r>
-                              <w:t>Figure A1.5</w:t>
-                            </w:r>
-                            <w:r>
-                              <w:t>B</w:t>
-                            </w:r>
-                            <w:r>
-                              <w:t>: Trim</w:t>
-                            </w:r>
-                            <w:r>
-                              <w:t xml:space="preserve"> length Corrected</w:t>
+                              <w:t>Figure A1.5B: Trim length Corrected</w:t>
                             </w:r>
                           </w:p>
                           <w:p>
                             <w:r>
+                              <w:rPr>
+                                <w:noProof/>
+                              </w:rPr>
                               <w:drawing>
                                 <wp:inline distT="0" distB="0" distL="0" distR="0" wp14:anchorId="6CEF9815" wp14:editId="098ACD88">
                                   <wp:extent cx="2865755" cy="2865755"/>
@@ -6992,7 +7052,7 @@
                                           </pic:cNvPicPr>
                                         </pic:nvPicPr>
                                         <pic:blipFill>
-                                          <a:blip r:embed="rId12" cstate="print">
+                                          <a:blip r:embed="rId15" cstate="print">
                                             <a:extLst>
                                               <a:ext uri="{28A0092B-C50C-407E-A947-70E740481C1C}">
                                                 <a14:useLocalDpi xmlns:a14="http://schemas.microsoft.com/office/drawing/2010/main" val="0"/>
@@ -7075,7 +7135,7 @@
                                     </pic:cNvPicPr>
                                   </pic:nvPicPr>
                                   <pic:blipFill>
-                                    <a:blip r:embed="rId12" cstate="print">
+                                    <a:blip r:embed="rId16" cstate="print">
                                       <a:extLst>
                                         <a:ext uri="{28A0092B-C50C-407E-A947-70E740481C1C}">
                                           <a14:useLocalDpi xmlns:a14="http://schemas.microsoft.com/office/drawing/2010/main" val="0"/>
@@ -7172,6 +7232,9 @@
                           </w:p>
                           <w:p>
                             <w:r>
+                              <w:rPr>
+                                <w:noProof/>
+                              </w:rPr>
                               <w:drawing>
                                 <wp:inline distT="0" distB="0" distL="0" distR="0" wp14:anchorId="5F0C72C8" wp14:editId="2D0B314F">
                                   <wp:extent cx="2865755" cy="2865755"/>
@@ -7190,7 +7253,7 @@
                                           </pic:cNvPicPr>
                                         </pic:nvPicPr>
                                         <pic:blipFill>
-                                          <a:blip r:embed="rId13" cstate="print">
+                                          <a:blip r:embed="rId17" cstate="print">
                                             <a:extLst>
                                               <a:ext uri="{28A0092B-C50C-407E-A947-70E740481C1C}">
                                                 <a14:useLocalDpi xmlns:a14="http://schemas.microsoft.com/office/drawing/2010/main" val="0"/>
@@ -7267,7 +7330,7 @@
                                     </pic:cNvPicPr>
                                   </pic:nvPicPr>
                                   <pic:blipFill>
-                                    <a:blip r:embed="rId13" cstate="print">
+                                    <a:blip r:embed="rId18" cstate="print">
                                       <a:extLst>
                                         <a:ext uri="{28A0092B-C50C-407E-A947-70E740481C1C}">
                                           <a14:useLocalDpi xmlns:a14="http://schemas.microsoft.com/office/drawing/2010/main" val="0"/>
@@ -7376,6 +7439,9 @@
                           </w:p>
                           <w:p>
                             <w:r>
+                              <w:rPr>
+                                <w:noProof/>
+                              </w:rPr>
                               <w:drawing>
                                 <wp:inline distT="0" distB="0" distL="0" distR="0" wp14:anchorId="4C6A98B8" wp14:editId="158A0B7B">
                                   <wp:extent cx="2865755" cy="2865755"/>
@@ -7394,7 +7460,7 @@
                                           </pic:cNvPicPr>
                                         </pic:nvPicPr>
                                         <pic:blipFill>
-                                          <a:blip r:embed="rId14" cstate="print">
+                                          <a:blip r:embed="rId19" cstate="print">
                                             <a:extLst>
                                               <a:ext uri="{28A0092B-C50C-407E-A947-70E740481C1C}">
                                                 <a14:useLocalDpi xmlns:a14="http://schemas.microsoft.com/office/drawing/2010/main" val="0"/>
@@ -7483,7 +7549,7 @@
                                     </pic:cNvPicPr>
                                   </pic:nvPicPr>
                                   <pic:blipFill>
-                                    <a:blip r:embed="rId14" cstate="print">
+                                    <a:blip r:embed="rId20" cstate="print">
                                       <a:extLst>
                                         <a:ext uri="{28A0092B-C50C-407E-A947-70E740481C1C}">
                                           <a14:useLocalDpi xmlns:a14="http://schemas.microsoft.com/office/drawing/2010/main" val="0"/>
@@ -7581,18 +7647,12 @@
                         <w:txbxContent>
                           <w:p>
                             <w:r>
-                              <w:t>Figure A1.</w:t>
+                              <w:t>Figure A1.5A: Trim length should be decreased as too much of the site is being cut off</w:t>
                             </w:r>
                             <w:r>
-                              <w:t>5</w:t>
-                            </w:r>
-                            <w:r>
-                              <w:t xml:space="preserve">A: Trim length should be decreased </w:t>
-                            </w:r>
-                            <w:r>
-                              <w:t>as too much of the site is being cut off</w:t>
-                            </w:r>
-                            <w:r>
+                              <w:rPr>
+                                <w:noProof/>
+                              </w:rPr>
                               <w:drawing>
                                 <wp:inline distT="0" distB="0" distL="0" distR="0" wp14:anchorId="6ECB3316" wp14:editId="6DC29156">
                                   <wp:extent cx="2865755" cy="2865755"/>
@@ -7611,7 +7671,7 @@
                                           </pic:cNvPicPr>
                                         </pic:nvPicPr>
                                         <pic:blipFill>
-                                          <a:blip r:embed="rId15" cstate="print">
+                                          <a:blip r:embed="rId21" cstate="print">
                                             <a:extLst>
                                               <a:ext uri="{28A0092B-C50C-407E-A947-70E740481C1C}">
                                                 <a14:useLocalDpi xmlns:a14="http://schemas.microsoft.com/office/drawing/2010/main" val="0"/>
@@ -7692,7 +7752,7 @@
                                     </pic:cNvPicPr>
                                   </pic:nvPicPr>
                                   <pic:blipFill>
-                                    <a:blip r:embed="rId15" cstate="print">
+                                    <a:blip r:embed="rId22" cstate="print">
                                       <a:extLst>
                                         <a:ext uri="{28A0092B-C50C-407E-A947-70E740481C1C}">
                                           <a14:useLocalDpi xmlns:a14="http://schemas.microsoft.com/office/drawing/2010/main" val="0"/>
@@ -7800,16 +7860,7 @@
                         <w:txbxContent>
                           <w:p>
                             <w:r>
-                              <w:t>Figure A1.7</w:t>
-                            </w:r>
-                            <w:r>
-                              <w:t>B</w:t>
-                            </w:r>
-                            <w:r>
-                              <w:t>: Trim length issu</w:t>
-                            </w:r>
-                            <w:r>
-                              <w:t>e corrected by reducing trim length.</w:t>
+                              <w:t>Figure A1.7B: Trim length issue corrected by reducing trim length.</w:t>
                             </w:r>
                             <w:r>
                               <w:rPr>
@@ -7833,7 +7884,7 @@
                                           </pic:cNvPicPr>
                                         </pic:nvPicPr>
                                         <pic:blipFill>
-                                          <a:blip r:embed="rId16" cstate="print">
+                                          <a:blip r:embed="rId23" cstate="print">
                                             <a:extLst>
                                               <a:ext uri="{28A0092B-C50C-407E-A947-70E740481C1C}">
                                                 <a14:useLocalDpi xmlns:a14="http://schemas.microsoft.com/office/drawing/2010/main" val="0"/>
@@ -7917,7 +7968,7 @@
                                     </pic:cNvPicPr>
                                   </pic:nvPicPr>
                                   <pic:blipFill>
-                                    <a:blip r:embed="rId16" cstate="print">
+                                    <a:blip r:embed="rId24" cstate="print">
                                       <a:extLst>
                                         <a:ext uri="{28A0092B-C50C-407E-A947-70E740481C1C}">
                                           <a14:useLocalDpi xmlns:a14="http://schemas.microsoft.com/office/drawing/2010/main" val="0"/>
@@ -8006,16 +8057,7 @@
                         <w:txbxContent>
                           <w:p>
                             <w:r>
-                              <w:t>Figure A1.</w:t>
-                            </w:r>
-                            <w:r>
-                              <w:t>7</w:t>
-                            </w:r>
-                            <w:r>
-                              <w:t xml:space="preserve">A: </w:t>
-                            </w:r>
-                            <w:r>
-                              <w:t>Trim length issue.  Reducing trim length should address issue.</w:t>
+                              <w:t>Figure A1.7A: Trim length issue.  Reducing trim length should address issue.</w:t>
                             </w:r>
                             <w:r>
                               <w:rPr>
@@ -8024,6 +8066,9 @@
                               <w:t xml:space="preserve"> </w:t>
                             </w:r>
                             <w:r>
+                              <w:rPr>
+                                <w:noProof/>
+                              </w:rPr>
                               <w:drawing>
                                 <wp:inline distT="0" distB="0" distL="0" distR="0" wp14:anchorId="038EC516" wp14:editId="384687ED">
                                   <wp:extent cx="2865755" cy="2865755"/>
@@ -8042,7 +8087,7 @@
                                           </pic:cNvPicPr>
                                         </pic:nvPicPr>
                                         <pic:blipFill>
-                                          <a:blip r:embed="rId17" cstate="print">
+                                          <a:blip r:embed="rId25" cstate="print">
                                             <a:extLst>
                                               <a:ext uri="{28A0092B-C50C-407E-A947-70E740481C1C}">
                                                 <a14:useLocalDpi xmlns:a14="http://schemas.microsoft.com/office/drawing/2010/main" val="0"/>
@@ -8129,7 +8174,7 @@
                                     </pic:cNvPicPr>
                                   </pic:nvPicPr>
                                   <pic:blipFill>
-                                    <a:blip r:embed="rId17" cstate="print">
+                                    <a:blip r:embed="rId26" cstate="print">
                                       <a:extLst>
                                         <a:ext uri="{28A0092B-C50C-407E-A947-70E740481C1C}">
                                           <a14:useLocalDpi xmlns:a14="http://schemas.microsoft.com/office/drawing/2010/main" val="0"/>
@@ -8224,10 +8269,7 @@
                               <w:t>B</w:t>
                             </w:r>
                             <w:r>
-                              <w:t xml:space="preserve">: </w:t>
-                            </w:r>
-                            <w:r>
-                              <w:t>Inlet boundary condition location corrected</w:t>
+                              <w:t>: Inlet boundary condition location corrected</w:t>
                             </w:r>
                             <w:r>
                               <w:rPr>
@@ -8236,6 +8278,9 @@
                               <w:t xml:space="preserve"> </w:t>
                             </w:r>
                             <w:r>
+                              <w:rPr>
+                                <w:noProof/>
+                              </w:rPr>
                               <w:drawing>
                                 <wp:inline distT="0" distB="0" distL="0" distR="0" wp14:anchorId="0023F5D9" wp14:editId="7C696513">
                                   <wp:extent cx="2865755" cy="2865755"/>
@@ -8254,7 +8299,7 @@
                                           </pic:cNvPicPr>
                                         </pic:nvPicPr>
                                         <pic:blipFill>
-                                          <a:blip r:embed="rId18" cstate="print">
+                                          <a:blip r:embed="rId27" cstate="print">
                                             <a:extLst>
                                               <a:ext uri="{28A0092B-C50C-407E-A947-70E740481C1C}">
                                                 <a14:useLocalDpi xmlns:a14="http://schemas.microsoft.com/office/drawing/2010/main" val="0"/>
@@ -8341,7 +8386,7 @@
                                     </pic:cNvPicPr>
                                   </pic:nvPicPr>
                                   <pic:blipFill>
-                                    <a:blip r:embed="rId18" cstate="print">
+                                    <a:blip r:embed="rId28" cstate="print">
                                       <a:extLst>
                                         <a:ext uri="{28A0092B-C50C-407E-A947-70E740481C1C}">
                                           <a14:useLocalDpi xmlns:a14="http://schemas.microsoft.com/office/drawing/2010/main" val="0"/>
@@ -8430,18 +8475,12 @@
                         <w:txbxContent>
                           <w:p>
                             <w:r>
-                              <w:t>Figure A1.</w:t>
+                              <w:t>Figure A1.6A: Inlet boundary should be manually changed to the north boundary (see instructions on manual BC location override)</w:t>
                             </w:r>
                             <w:r>
-                              <w:t>6</w:t>
-                            </w:r>
-                            <w:r>
-                              <w:t xml:space="preserve">A: </w:t>
-                            </w:r>
-                            <w:r>
-                              <w:t>Inlet boundary should be manually changed to the north boundary (see instructions on manual BC location override)</w:t>
-                            </w:r>
-                            <w:r>
+                              <w:rPr>
+                                <w:noProof/>
+                              </w:rPr>
                               <w:drawing>
                                 <wp:inline distT="0" distB="0" distL="0" distR="0" wp14:anchorId="235CBC3D" wp14:editId="6A500B88">
                                   <wp:extent cx="2865755" cy="2865755"/>
@@ -8460,7 +8499,7 @@
                                           </pic:cNvPicPr>
                                         </pic:nvPicPr>
                                         <pic:blipFill>
-                                          <a:blip r:embed="rId19" cstate="print">
+                                          <a:blip r:embed="rId29" cstate="print">
                                             <a:extLst>
                                               <a:ext uri="{28A0092B-C50C-407E-A947-70E740481C1C}">
                                                 <a14:useLocalDpi xmlns:a14="http://schemas.microsoft.com/office/drawing/2010/main" val="0"/>
@@ -8541,7 +8580,7 @@
                                     </pic:cNvPicPr>
                                   </pic:nvPicPr>
                                   <pic:blipFill>
-                                    <a:blip r:embed="rId19" cstate="print">
+                                    <a:blip r:embed="rId30" cstate="print">
                                       <a:extLst>
                                         <a:ext uri="{28A0092B-C50C-407E-A947-70E740481C1C}">
                                           <a14:useLocalDpi xmlns:a14="http://schemas.microsoft.com/office/drawing/2010/main" val="0"/>
@@ -8648,15 +8687,12 @@
                         <w:txbxContent>
                           <w:p>
                             <w:r>
-                              <w:t>Figure A1.1</w:t>
+                              <w:t xml:space="preserve">Figure A1.11:  Adequate boundary condition.  </w:t>
                             </w:r>
                             <w:r>
-                              <w:t>1</w:t>
-                            </w:r>
-                            <w:r>
-                              <w:t xml:space="preserve">:  Adequate boundary condition.  </w:t>
-                            </w:r>
-                            <w:r>
+                              <w:rPr>
+                                <w:noProof/>
+                              </w:rPr>
                               <w:drawing>
                                 <wp:inline distT="0" distB="0" distL="0" distR="0" wp14:anchorId="426B767B" wp14:editId="2FAD1CEF">
                                   <wp:extent cx="2419652" cy="2419652"/>
@@ -8675,7 +8711,7 @@
                                           </pic:cNvPicPr>
                                         </pic:nvPicPr>
                                         <pic:blipFill>
-                                          <a:blip r:embed="rId20" cstate="print">
+                                          <a:blip r:embed="rId31" cstate="print">
                                             <a:extLst>
                                               <a:ext uri="{28A0092B-C50C-407E-A947-70E740481C1C}">
                                                 <a14:useLocalDpi xmlns:a14="http://schemas.microsoft.com/office/drawing/2010/main" val="0"/>
@@ -8753,7 +8789,7 @@
                                     </pic:cNvPicPr>
                                   </pic:nvPicPr>
                                   <pic:blipFill>
-                                    <a:blip r:embed="rId20" cstate="print">
+                                    <a:blip r:embed="rId32" cstate="print">
                                       <a:extLst>
                                         <a:ext uri="{28A0092B-C50C-407E-A947-70E740481C1C}">
                                           <a14:useLocalDpi xmlns:a14="http://schemas.microsoft.com/office/drawing/2010/main" val="0"/>
@@ -8842,15 +8878,12 @@
                         <w:txbxContent>
                           <w:p>
                             <w:r>
-                              <w:t>Figure A1.</w:t>
+                              <w:t xml:space="preserve">Figure A1.10:  Adequate boundary condition.  </w:t>
                             </w:r>
                             <w:r>
-                              <w:t>10</w:t>
-                            </w:r>
-                            <w:r>
-                              <w:t xml:space="preserve">:  Adequate boundary condition.  </w:t>
-                            </w:r>
-                            <w:r>
+                              <w:rPr>
+                                <w:noProof/>
+                              </w:rPr>
                               <w:drawing>
                                 <wp:inline distT="0" distB="0" distL="0" distR="0" wp14:anchorId="33E47A06" wp14:editId="5F29F5C5">
                                   <wp:extent cx="2541182" cy="2541182"/>
@@ -8869,7 +8902,7 @@
                                           </pic:cNvPicPr>
                                         </pic:nvPicPr>
                                         <pic:blipFill>
-                                          <a:blip r:embed="rId21" cstate="print">
+                                          <a:blip r:embed="rId33" cstate="print">
                                             <a:extLst>
                                               <a:ext uri="{28A0092B-C50C-407E-A947-70E740481C1C}">
                                                 <a14:useLocalDpi xmlns:a14="http://schemas.microsoft.com/office/drawing/2010/main" val="0"/>
@@ -8947,7 +8980,7 @@
                                     </pic:cNvPicPr>
                                   </pic:nvPicPr>
                                   <pic:blipFill>
-                                    <a:blip r:embed="rId21" cstate="print">
+                                    <a:blip r:embed="rId34" cstate="print">
                                       <a:extLst>
                                         <a:ext uri="{28A0092B-C50C-407E-A947-70E740481C1C}">
                                           <a14:useLocalDpi xmlns:a14="http://schemas.microsoft.com/office/drawing/2010/main" val="0"/>
@@ -9036,13 +9069,7 @@
                         <w:txbxContent>
                           <w:p>
                             <w:r>
-                              <w:t>Figure A1.</w:t>
-                            </w:r>
-                            <w:r>
-                              <w:t>9</w:t>
-                            </w:r>
-                            <w:r>
-                              <w:t xml:space="preserve">:  Adequate boundary condition.  Note that the exit BC doesn’t quite cover the entire wetted width.  Nonetheless, we generally consider this good enough.  </w:t>
+                              <w:t xml:space="preserve">Figure A1.9:  Adequate boundary condition.  Note that the exit BC doesn’t quite cover the entire wetted width.  Nonetheless, we generally consider this good enough.  </w:t>
                             </w:r>
                             <w:r>
                               <w:rPr>
@@ -9072,7 +9099,7 @@
                                           </pic:cNvPicPr>
                                         </pic:nvPicPr>
                                         <pic:blipFill>
-                                          <a:blip r:embed="rId22" cstate="print">
+                                          <a:blip r:embed="rId35" cstate="print">
                                             <a:extLst>
                                               <a:ext uri="{28A0092B-C50C-407E-A947-70E740481C1C}">
                                                 <a14:useLocalDpi xmlns:a14="http://schemas.microsoft.com/office/drawing/2010/main" val="0"/>
@@ -9159,7 +9186,7 @@
                                     </pic:cNvPicPr>
                                   </pic:nvPicPr>
                                   <pic:blipFill>
-                                    <a:blip r:embed="rId22" cstate="print">
+                                    <a:blip r:embed="rId36" cstate="print">
                                       <a:extLst>
                                         <a:ext uri="{28A0092B-C50C-407E-A947-70E740481C1C}">
                                           <a14:useLocalDpi xmlns:a14="http://schemas.microsoft.com/office/drawing/2010/main" val="0"/>
@@ -9248,10 +9275,7 @@
                         <w:txbxContent>
                           <w:p>
                             <w:r>
-                              <w:t>Figure A1.</w:t>
-                            </w:r>
-                            <w:r>
-                              <w:t xml:space="preserve">8:  Adequate boundary condition.  Note that the exit BC doesn’t quite cover the entire wetted width.  Nonetheless, we generally consider this good enough.  </w:t>
+                              <w:t xml:space="preserve">Figure A1.8:  Adequate boundary condition.  Note that the exit BC doesn’t quite cover the entire wetted width.  Nonetheless, we generally consider this good enough.  </w:t>
                             </w:r>
                             <w:r>
                               <w:rPr>
@@ -9281,7 +9305,7 @@
                                           </pic:cNvPicPr>
                                         </pic:nvPicPr>
                                         <pic:blipFill>
-                                          <a:blip r:embed="rId23" cstate="print">
+                                          <a:blip r:embed="rId37" cstate="print">
                                             <a:extLst>
                                               <a:ext uri="{28A0092B-C50C-407E-A947-70E740481C1C}">
                                                 <a14:useLocalDpi xmlns:a14="http://schemas.microsoft.com/office/drawing/2010/main" val="0"/>
@@ -9365,7 +9389,7 @@
                                     </pic:cNvPicPr>
                                   </pic:nvPicPr>
                                   <pic:blipFill>
-                                    <a:blip r:embed="rId23" cstate="print">
+                                    <a:blip r:embed="rId38" cstate="print">
                                       <a:extLst>
                                         <a:ext uri="{28A0092B-C50C-407E-A947-70E740481C1C}">
                                           <a14:useLocalDpi xmlns:a14="http://schemas.microsoft.com/office/drawing/2010/main" val="0"/>
@@ -9472,18 +9496,12 @@
                         <w:txbxContent>
                           <w:p>
                             <w:r>
-                              <w:t>Figure A1.13</w:t>
+                              <w:t>Figure A1.13B:  Corrected by forcing the exit boundary to be on the west edge.</w:t>
                             </w:r>
                             <w:r>
-                              <w:t>B</w:t>
-                            </w:r>
-                            <w:r>
-                              <w:t xml:space="preserve">:  </w:t>
-                            </w:r>
-                            <w:r>
-                              <w:t>Corrected by forcing the exit boundary to be on the west edge.</w:t>
-                            </w:r>
-                            <w:r>
+                              <w:rPr>
+                                <w:noProof/>
+                              </w:rPr>
                               <w:drawing>
                                 <wp:inline distT="0" distB="0" distL="0" distR="0" wp14:anchorId="76467295" wp14:editId="31F0E5B6">
                                   <wp:extent cx="2865755" cy="2865755"/>
@@ -9502,7 +9520,7 @@
                                           </pic:cNvPicPr>
                                         </pic:nvPicPr>
                                         <pic:blipFill>
-                                          <a:blip r:embed="rId24" cstate="print">
+                                          <a:blip r:embed="rId39" cstate="print">
                                             <a:extLst>
                                               <a:ext uri="{28A0092B-C50C-407E-A947-70E740481C1C}">
                                                 <a14:useLocalDpi xmlns:a14="http://schemas.microsoft.com/office/drawing/2010/main" val="0"/>
@@ -9583,7 +9601,7 @@
                                     </pic:cNvPicPr>
                                   </pic:nvPicPr>
                                   <pic:blipFill>
-                                    <a:blip r:embed="rId24" cstate="print">
+                                    <a:blip r:embed="rId40" cstate="print">
                                       <a:extLst>
                                         <a:ext uri="{28A0092B-C50C-407E-A947-70E740481C1C}">
                                           <a14:useLocalDpi xmlns:a14="http://schemas.microsoft.com/office/drawing/2010/main" val="0"/>
@@ -9672,21 +9690,12 @@
                         <w:txbxContent>
                           <w:p>
                             <w:r>
-                              <w:t>Figure A1.1</w:t>
+                              <w:t xml:space="preserve">Figure A1.13A:  This isn’t terrible, but could be improved by forcing the exit boundary to be on the west edge.   </w:t>
                             </w:r>
                             <w:r>
-                              <w:t>3</w:t>
-                            </w:r>
-                            <w:r>
-                              <w:t>A</w:t>
-                            </w:r>
-                            <w:r>
-                              <w:t xml:space="preserve">:  This isn’t terrible, but could be improved by forcing the exit boundary to be on the west edge. </w:t>
-                            </w:r>
-                            <w:r>
-                              <w:t xml:space="preserve">  </w:t>
-                            </w:r>
-                            <w:r>
+                              <w:rPr>
+                                <w:noProof/>
+                              </w:rPr>
                               <w:drawing>
                                 <wp:inline distT="0" distB="0" distL="0" distR="0" wp14:anchorId="0CDAB5D1" wp14:editId="411EA4AA">
                                   <wp:extent cx="2865755" cy="2865755"/>
@@ -9705,7 +9714,7 @@
                                           </pic:cNvPicPr>
                                         </pic:nvPicPr>
                                         <pic:blipFill>
-                                          <a:blip r:embed="rId25" cstate="print">
+                                          <a:blip r:embed="rId41" cstate="print">
                                             <a:extLst>
                                               <a:ext uri="{28A0092B-C50C-407E-A947-70E740481C1C}">
                                                 <a14:useLocalDpi xmlns:a14="http://schemas.microsoft.com/office/drawing/2010/main" val="0"/>
@@ -9789,7 +9798,7 @@
                                     </pic:cNvPicPr>
                                   </pic:nvPicPr>
                                   <pic:blipFill>
-                                    <a:blip r:embed="rId25" cstate="print">
+                                    <a:blip r:embed="rId42" cstate="print">
                                       <a:extLst>
                                         <a:ext uri="{28A0092B-C50C-407E-A947-70E740481C1C}">
                                           <a14:useLocalDpi xmlns:a14="http://schemas.microsoft.com/office/drawing/2010/main" val="0"/>
@@ -9878,18 +9887,12 @@
                         <w:txbxContent>
                           <w:p>
                             <w:r>
-                              <w:t>Figure A1.12</w:t>
+                              <w:t>Figure A1.12B:  Trim length corrected.</w:t>
                             </w:r>
                             <w:r>
-                              <w:t>B</w:t>
-                            </w:r>
-                            <w:r>
-                              <w:t xml:space="preserve">:  Trim length </w:t>
-                            </w:r>
-                            <w:r>
-                              <w:t>corrected.</w:t>
-                            </w:r>
-                            <w:r>
+                              <w:rPr>
+                                <w:noProof/>
+                              </w:rPr>
                               <w:drawing>
                                 <wp:inline distT="0" distB="0" distL="0" distR="0" wp14:anchorId="17B2A11B" wp14:editId="3ADB5589">
                                   <wp:extent cx="2794429" cy="2794429"/>
@@ -9908,7 +9911,7 @@
                                           </pic:cNvPicPr>
                                         </pic:nvPicPr>
                                         <pic:blipFill>
-                                          <a:blip r:embed="rId26" cstate="print">
+                                          <a:blip r:embed="rId43" cstate="print">
                                             <a:extLst>
                                               <a:ext uri="{28A0092B-C50C-407E-A947-70E740481C1C}">
                                                 <a14:useLocalDpi xmlns:a14="http://schemas.microsoft.com/office/drawing/2010/main" val="0"/>
@@ -9989,7 +9992,7 @@
                                     </pic:cNvPicPr>
                                   </pic:nvPicPr>
                                   <pic:blipFill>
-                                    <a:blip r:embed="rId26" cstate="print">
+                                    <a:blip r:embed="rId44" cstate="print">
                                       <a:extLst>
                                         <a:ext uri="{28A0092B-C50C-407E-A947-70E740481C1C}">
                                           <a14:useLocalDpi xmlns:a14="http://schemas.microsoft.com/office/drawing/2010/main" val="0"/>
@@ -10078,21 +10081,12 @@
                         <w:txbxContent>
                           <w:p>
                             <w:r>
-                              <w:t>Figure A1.1</w:t>
+                              <w:t xml:space="preserve">Figure A1.12A:  Trim length should be reduced so exit BC doesn’t overlap non boundary portion of flow  </w:t>
                             </w:r>
                             <w:r>
-                              <w:t>2A</w:t>
-                            </w:r>
-                            <w:r>
-                              <w:t xml:space="preserve">:  </w:t>
-                            </w:r>
-                            <w:r>
-                              <w:t>Trim length should be reduced so exit BC doesn’t overlap non boundary portion of flow</w:t>
-                            </w:r>
-                            <w:r>
-                              <w:t xml:space="preserve">  </w:t>
-                            </w:r>
-                            <w:r>
+                              <w:rPr>
+                                <w:noProof/>
+                              </w:rPr>
                               <w:drawing>
                                 <wp:inline distT="0" distB="0" distL="0" distR="0" wp14:anchorId="680E06EF" wp14:editId="093D37EB">
                                   <wp:extent cx="2865755" cy="2865755"/>
@@ -10111,7 +10105,7 @@
                                           </pic:cNvPicPr>
                                         </pic:nvPicPr>
                                         <pic:blipFill>
-                                          <a:blip r:embed="rId27" cstate="print">
+                                          <a:blip r:embed="rId45" cstate="print">
                                             <a:extLst>
                                               <a:ext uri="{28A0092B-C50C-407E-A947-70E740481C1C}">
                                                 <a14:useLocalDpi xmlns:a14="http://schemas.microsoft.com/office/drawing/2010/main" val="0"/>
@@ -10195,7 +10189,7 @@
                                     </pic:cNvPicPr>
                                   </pic:nvPicPr>
                                   <pic:blipFill>
-                                    <a:blip r:embed="rId27" cstate="print">
+                                    <a:blip r:embed="rId46" cstate="print">
                                       <a:extLst>
                                         <a:ext uri="{28A0092B-C50C-407E-A947-70E740481C1C}">
                                           <a14:useLocalDpi xmlns:a14="http://schemas.microsoft.com/office/drawing/2010/main" val="0"/>
@@ -10302,21 +10296,12 @@
                         <w:txbxContent>
                           <w:p>
                             <w:r>
-                              <w:t>Figure A1.1</w:t>
+                              <w:t xml:space="preserve">Figure A1.14:  No good solution available with our current process.  This is what we accept – large trim length to ensure boundaries cut through channel width.   </w:t>
                             </w:r>
                             <w:r>
-                              <w:t>4</w:t>
-                            </w:r>
-                            <w:r>
-                              <w:t xml:space="preserve">:  </w:t>
-                            </w:r>
-                            <w:r>
-                              <w:t>No good solution available with our current process.  This is what we accept – large trim length to ensure boundaries cut through channel width.</w:t>
-                            </w:r>
-                            <w:r>
-                              <w:t xml:space="preserve">   </w:t>
-                            </w:r>
-                            <w:r>
+                              <w:rPr>
+                                <w:noProof/>
+                              </w:rPr>
                               <w:drawing>
                                 <wp:inline distT="0" distB="0" distL="0" distR="0" wp14:anchorId="5289068E" wp14:editId="48FDC69F">
                                   <wp:extent cx="2865755" cy="2865755"/>
@@ -10335,7 +10320,7 @@
                                           </pic:cNvPicPr>
                                         </pic:nvPicPr>
                                         <pic:blipFill>
-                                          <a:blip r:embed="rId28" cstate="print">
+                                          <a:blip r:embed="rId47" cstate="print">
                                             <a:extLst>
                                               <a:ext uri="{28A0092B-C50C-407E-A947-70E740481C1C}">
                                                 <a14:useLocalDpi xmlns:a14="http://schemas.microsoft.com/office/drawing/2010/main" val="0"/>
@@ -10419,7 +10404,7 @@
                                     </pic:cNvPicPr>
                                   </pic:nvPicPr>
                                   <pic:blipFill>
-                                    <a:blip r:embed="rId28" cstate="print">
+                                    <a:blip r:embed="rId48" cstate="print">
                                       <a:extLst>
                                         <a:ext uri="{28A0092B-C50C-407E-A947-70E740481C1C}">
                                           <a14:useLocalDpi xmlns:a14="http://schemas.microsoft.com/office/drawing/2010/main" val="0"/>
@@ -10552,7 +10537,23 @@
           <w:sz w:val="24"/>
           <w:szCs w:val="24"/>
         </w:rPr>
-        <w:t>The input file must consist of three columns.  The first two columns list the X and Y albers coordinates of every point at a site where the user wishes to specify porous structures.  These porous structure coordinates must be on a 10 cm (.01 meter) grid.  They shapes made up from the individual points may be as complicated as the user wishes, but it’s important to note that the structures will always be defined only as 2D structures.  Water can flow though them (with some resistance), or around them, but not over or under them.  The third column specifies the porosity, as a percent, in the range from zero to 100.  Additional columns may exist the the right, but these columns will be ignored.  The first three columns MUST be X, Y, and Porosity.  See Table A.2.1</w:t>
+        <w:t xml:space="preserve">The input file must consist of three columns.  The first two columns list the X and Y </w:t>
+      </w:r>
+      <w:proofErr w:type="gramStart"/>
+      <w:r>
+        <w:rPr>
+          <w:sz w:val="24"/>
+          <w:szCs w:val="24"/>
+        </w:rPr>
+        <w:t>albers</w:t>
+      </w:r>
+      <w:proofErr w:type="gramEnd"/>
+      <w:r>
+        <w:rPr>
+          <w:sz w:val="24"/>
+          <w:szCs w:val="24"/>
+        </w:rPr>
+        <w:t xml:space="preserve"> coordinates of every point at a site where the user wishes to specify porous structures.  These porous structure coordinates must be on a 10 cm (.01 meter) grid.  They shapes made up from the individual points may be as complicated as the user wishes, but it’s important to note that the structures will always be defined only as 2D structures.  Water can flow though them (with some resistance), or around them, but not over or under them.  The third column specifies the porosity, as a percent, in the range from zero to 100.  Additional columns may exist the the right, but these columns will be ignored.  The first three columns MUST be X, Y, and Porosity.  See Table A.2.1</w:t>
       </w:r>
     </w:p>
     <w:p>
@@ -10607,6 +10608,9 @@
         </w:rPr>
       </w:pPr>
       <w:r>
+        <w:rPr>
+          <w:noProof/>
+        </w:rPr>
         <w:drawing>
           <wp:inline distT="0" distB="0" distL="0" distR="0" wp14:anchorId="41D3B02B" wp14:editId="713E15F9">
             <wp:extent cx="2095500" cy="2114550"/>
@@ -10625,7 +10629,7 @@
                     </pic:cNvPicPr>
                   </pic:nvPicPr>
                   <pic:blipFill>
-                    <a:blip r:embed="rId29">
+                    <a:blip r:embed="rId49">
                       <a:extLst>
                         <a:ext uri="{28A0092B-C50C-407E-A947-70E740481C1C}">
                           <a14:useLocalDpi xmlns:a14="http://schemas.microsoft.com/office/drawing/2010/main" val="0"/>
@@ -10739,14 +10743,7 @@
           <w:sz w:val="24"/>
           <w:szCs w:val="24"/>
         </w:rPr>
-        <w:t>.csv”</w:t>
-      </w:r>
-      <w:r>
-        <w:rPr>
-          <w:sz w:val="24"/>
-          <w:szCs w:val="24"/>
-        </w:rPr>
-        <w:t xml:space="preserve"> that are outside of the computational grid for a given hydro run will be ignored.  (Andy Hill has used a “</w:t>
+        <w:t>.csv” that are outside of the computational grid for a given hydro run will be ignored.  (Andy Hill has used a “</w:t>
       </w:r>
       <w:r>
         <w:rPr>
@@ -10760,14 +10757,7 @@
           <w:sz w:val="24"/>
           <w:szCs w:val="24"/>
         </w:rPr>
-        <w:t>.csv”</w:t>
-      </w:r>
-      <w:r>
-        <w:rPr>
-          <w:sz w:val="24"/>
-          <w:szCs w:val="24"/>
-        </w:rPr>
-        <w:t xml:space="preserve"> file that contains jams for multiple sites.  The same “</w:t>
+        <w:t>.csv” file that contains jams for multiple sites.  The same “</w:t>
       </w:r>
       <w:r>
         <w:rPr>
@@ -10781,14 +10771,7 @@
           <w:sz w:val="24"/>
           <w:szCs w:val="24"/>
         </w:rPr>
-        <w:t>.csv”</w:t>
-      </w:r>
-      <w:r>
-        <w:rPr>
-          <w:sz w:val="24"/>
-          <w:szCs w:val="24"/>
-        </w:rPr>
-        <w:t xml:space="preserve"> file is used for each site, but only those jam locations present in a site are included for that site, the rest are ignored.  This saves the effort of having to break one large “</w:t>
+        <w:t>.csv” file is used for each site, but only those jam locations present in a site are included for that site, the rest are ignored.  This saves the effort of having to break one large “</w:t>
       </w:r>
       <w:r>
         <w:rPr>
@@ -10802,14 +10785,7 @@
           <w:sz w:val="24"/>
           <w:szCs w:val="24"/>
         </w:rPr>
-        <w:t>.csv”</w:t>
-      </w:r>
-      <w:r>
-        <w:rPr>
-          <w:sz w:val="24"/>
-          <w:szCs w:val="24"/>
-        </w:rPr>
-        <w:t xml:space="preserve"> file into multiple unique files for each site).</w:t>
+        <w:t>.csv” file into multiple unique files for each site).</w:t>
       </w:r>
     </w:p>
     <w:p>
@@ -10848,14 +10824,7 @@
           <w:sz w:val="24"/>
           <w:szCs w:val="24"/>
         </w:rPr>
-        <w:t>.csv”</w:t>
-      </w:r>
-      <w:r>
-        <w:rPr>
-          <w:sz w:val="24"/>
-          <w:szCs w:val="24"/>
-        </w:rPr>
-        <w:t xml:space="preserve"> fi</w:t>
+        <w:t>.csv” fi</w:t>
       </w:r>
       <w:r>
         <w:rPr>
@@ -10937,14 +10906,7 @@
           <w:sz w:val="24"/>
           <w:szCs w:val="24"/>
         </w:rPr>
-        <w:t xml:space="preserve">If done correctly, you’ll have an additional QA file generated by the </w:t>
-      </w:r>
-      <w:r>
-        <w:rPr>
-          <w:sz w:val="24"/>
-          <w:szCs w:val="24"/>
-        </w:rPr>
-        <w:t>“</w:t>
+        <w:t>If done correctly, you’ll have an additional QA file generated by the “</w:t>
       </w:r>
       <w:r>
         <w:rPr>
@@ -10958,14 +10920,7 @@
           <w:sz w:val="24"/>
           <w:szCs w:val="24"/>
         </w:rPr>
-        <w:t>.R”</w:t>
-      </w:r>
-      <w:r>
-        <w:rPr>
-          <w:sz w:val="24"/>
-          <w:szCs w:val="24"/>
-        </w:rPr>
-        <w:t xml:space="preserve"> script that is not generated by the default code.  This file is called “porous_plates.jpg”.  It is simply a copy of the boundary conditions plot with the location of the porous plates overlaid on top, so the user can confirm presence and location of the porous plates being modeled.</w:t>
+        <w:t>.R” script that is not generated by the default code.  This file is called “porous_plates.jpg”.  It is simply a copy of the boundary conditions plot with the location of the porous plates overlaid on top, so the user can confirm presence and location of the porous plates being modeled.</w:t>
       </w:r>
     </w:p>
     <w:p>
@@ -11042,6 +10997,9 @@
                               <w:t>Figure A2.1.  QA file showing porous plate locations overlaid onto boundary conditions QA plot.  Porous plate locations are in maroon.</w:t>
                             </w:r>
                             <w:r>
+                              <w:rPr>
+                                <w:noProof/>
+                              </w:rPr>
                               <w:drawing>
                                 <wp:inline distT="0" distB="0" distL="0" distR="0" wp14:anchorId="4EBD68C7" wp14:editId="53696CF0">
                                   <wp:extent cx="4381500" cy="4381500"/>
@@ -11060,7 +11018,7 @@
                                           </pic:cNvPicPr>
                                         </pic:nvPicPr>
                                         <pic:blipFill>
-                                          <a:blip r:embed="rId30" cstate="print">
+                                          <a:blip r:embed="rId50" cstate="print">
                                             <a:extLst>
                                               <a:ext uri="{28A0092B-C50C-407E-A947-70E740481C1C}">
                                                 <a14:useLocalDpi xmlns:a14="http://schemas.microsoft.com/office/drawing/2010/main" val="0"/>
@@ -11132,7 +11090,7 @@
                                     </pic:cNvPicPr>
                                   </pic:nvPicPr>
                                   <pic:blipFill>
-                                    <a:blip r:embed="rId30" cstate="print">
+                                    <a:blip r:embed="rId51" cstate="print">
                                       <a:extLst>
                                         <a:ext uri="{28A0092B-C50C-407E-A947-70E740481C1C}">
                                           <a14:useLocalDpi xmlns:a14="http://schemas.microsoft.com/office/drawing/2010/main" val="0"/>
@@ -11456,14 +11414,7 @@
           <w:sz w:val="24"/>
           <w:szCs w:val="24"/>
         </w:rPr>
-        <w:t>.R”</w:t>
-      </w:r>
-      <w:r>
-        <w:rPr>
-          <w:sz w:val="24"/>
-          <w:szCs w:val="24"/>
-        </w:rPr>
-        <w:t xml:space="preserve"> also generated an additional file in the input files to delft 3D called “</w:t>
+        <w:t>.R” also generated an additional file in the input files to delft 3D called “</w:t>
       </w:r>
       <w:r>
         <w:rPr>
@@ -11516,14 +11467,7 @@
           <w:sz w:val="24"/>
           <w:szCs w:val="24"/>
         </w:rPr>
-        <w:t>.R”</w:t>
-      </w:r>
-      <w:r>
-        <w:rPr>
-          <w:sz w:val="24"/>
-          <w:szCs w:val="24"/>
-        </w:rPr>
-        <w:t xml:space="preserve">, porous plate modeling is done via exactly the same process as default modeling.  Models may be run at non-default flow rates, D84 can be varied, etc.  </w:t>
+        <w:t xml:space="preserve">.R”, porous plate modeling is done via exactly the same process as default modeling.  Models may be run at non-default flow rates, D84 can be varied, etc.  </w:t>
       </w:r>
     </w:p>
     <w:p>
@@ -11577,6 +11521,187 @@
         </w:rPr>
         <w:t xml:space="preserve"> </w:t>
       </w:r>
+    </w:p>
+    <w:p>
+      <w:pPr>
+        <w:spacing w:after="0" w:line="240" w:lineRule="auto"/>
+        <w:rPr>
+          <w:b/>
+          <w:sz w:val="28"/>
+          <w:szCs w:val="24"/>
+        </w:rPr>
+      </w:pPr>
+    </w:p>
+    <w:p>
+      <w:pPr>
+        <w:spacing w:after="0" w:line="240" w:lineRule="auto"/>
+        <w:rPr>
+          <w:b/>
+          <w:sz w:val="28"/>
+          <w:szCs w:val="24"/>
+        </w:rPr>
+      </w:pPr>
+    </w:p>
+    <w:p>
+      <w:pPr>
+        <w:spacing w:after="0" w:line="240" w:lineRule="auto"/>
+        <w:rPr>
+          <w:b/>
+          <w:sz w:val="28"/>
+          <w:szCs w:val="24"/>
+        </w:rPr>
+      </w:pPr>
+    </w:p>
+    <w:p>
+      <w:pPr>
+        <w:spacing w:after="0" w:line="240" w:lineRule="auto"/>
+        <w:rPr>
+          <w:b/>
+          <w:sz w:val="28"/>
+          <w:szCs w:val="24"/>
+        </w:rPr>
+      </w:pPr>
+      <w:bookmarkStart w:id="1" w:name="_GoBack"/>
+      <w:bookmarkEnd w:id="1"/>
+      <w:r>
+        <w:rPr>
+          <w:b/>
+          <w:sz w:val="28"/>
+          <w:szCs w:val="24"/>
+        </w:rPr>
+        <w:t xml:space="preserve">Appendix </w:t>
+      </w:r>
+      <w:r>
+        <w:rPr>
+          <w:b/>
+          <w:sz w:val="28"/>
+          <w:szCs w:val="24"/>
+        </w:rPr>
+        <w:t>3</w:t>
+      </w:r>
+      <w:r>
+        <w:rPr>
+          <w:b/>
+          <w:sz w:val="28"/>
+          <w:szCs w:val="24"/>
+        </w:rPr>
+        <w:t xml:space="preserve">:  </w:t>
+      </w:r>
+      <w:r>
+        <w:rPr>
+          <w:b/>
+          <w:sz w:val="28"/>
+          <w:szCs w:val="24"/>
+        </w:rPr>
+        <w:t>Modeling with modified DEMs</w:t>
+      </w:r>
+    </w:p>
+    <w:p>
+      <w:pPr>
+        <w:spacing w:after="0" w:line="240" w:lineRule="auto"/>
+        <w:rPr>
+          <w:sz w:val="24"/>
+          <w:szCs w:val="24"/>
+        </w:rPr>
+      </w:pPr>
+    </w:p>
+    <w:p>
+      <w:pPr>
+        <w:spacing w:after="0" w:line="240" w:lineRule="auto"/>
+        <w:rPr>
+          <w:sz w:val="24"/>
+          <w:szCs w:val="24"/>
+        </w:rPr>
+      </w:pPr>
+      <w:r>
+        <w:rPr>
+          <w:sz w:val="24"/>
+          <w:szCs w:val="24"/>
+        </w:rPr>
+        <w:t>Modeling can also be done with modified DEMs.  This can be done in conjunction with porous plates or without porous sructures.  To run with modified DEMs, simply replace the file “DEM.csv” in the “….</w:t>
+      </w:r>
+      <w:r>
+        <w:rPr>
+          <w:b/>
+          <w:sz w:val="24"/>
+          <w:szCs w:val="24"/>
+        </w:rPr>
+        <w:t>\Hydro\HydroModelInputs</w:t>
+      </w:r>
+      <w:r>
+        <w:rPr>
+          <w:b/>
+          <w:sz w:val="24"/>
+          <w:szCs w:val="24"/>
+        </w:rPr>
+        <w:t xml:space="preserve">” </w:t>
+      </w:r>
+      <w:r>
+        <w:rPr>
+          <w:sz w:val="24"/>
+          <w:szCs w:val="24"/>
+        </w:rPr>
+        <w:t xml:space="preserve">folder with a filed named “DEM.csv” generated for the modified bathymetry.  </w:t>
+      </w:r>
+      <w:r>
+        <w:rPr>
+          <w:sz w:val="24"/>
+          <w:szCs w:val="24"/>
+        </w:rPr>
+        <w:t xml:space="preserve"> All other steps can proceed as described above, using either the default or the porous structure versions of the R-code to build input files.</w:t>
+      </w:r>
+    </w:p>
+    <w:p>
+      <w:pPr>
+        <w:spacing w:after="0" w:line="240" w:lineRule="auto"/>
+        <w:rPr>
+          <w:sz w:val="24"/>
+          <w:szCs w:val="24"/>
+        </w:rPr>
+      </w:pPr>
+    </w:p>
+    <w:p>
+      <w:pPr>
+        <w:spacing w:after="0" w:line="240" w:lineRule="auto"/>
+        <w:rPr>
+          <w:sz w:val="24"/>
+          <w:szCs w:val="24"/>
+        </w:rPr>
+      </w:pPr>
+      <w:r>
+        <w:rPr>
+          <w:sz w:val="24"/>
+          <w:szCs w:val="24"/>
+        </w:rPr>
+        <w:t>Modifying the original bathymetry files and generating DEM.csv files for the modified bathymetry is outside of the scope of these instructions.  Contact South Fork Research for more information.</w:t>
+      </w:r>
+    </w:p>
+    <w:p>
+      <w:pPr>
+        <w:spacing w:after="0" w:line="240" w:lineRule="auto"/>
+        <w:rPr>
+          <w:sz w:val="24"/>
+          <w:szCs w:val="24"/>
+        </w:rPr>
+      </w:pPr>
+    </w:p>
+    <w:p>
+      <w:pPr>
+        <w:spacing w:after="0" w:line="240" w:lineRule="auto"/>
+        <w:rPr>
+          <w:sz w:val="24"/>
+          <w:szCs w:val="24"/>
+        </w:rPr>
+      </w:pPr>
+    </w:p>
+    <w:p>
+      <w:pPr>
+        <w:spacing w:after="0" w:line="240" w:lineRule="auto"/>
+        <w:rPr>
+          <w:sz w:val="24"/>
+          <w:szCs w:val="24"/>
+        </w:rPr>
+      </w:pPr>
     </w:p>
     <w:sectPr>
       <w:pgSz w:w="12240" w:h="15840"/>
@@ -11590,7 +11715,7 @@
 
 <file path=word/comments.xml><?xml version="1.0" encoding="utf-8"?>
 <w:comments xmlns:wpc="http://schemas.microsoft.com/office/word/2010/wordprocessingCanvas" xmlns:mc="http://schemas.openxmlformats.org/markup-compatibility/2006" xmlns:o="urn:schemas-microsoft-com:office:office" xmlns:r="http://schemas.openxmlformats.org/officeDocument/2006/relationships" xmlns:m="http://schemas.openxmlformats.org/officeDocument/2006/math" xmlns:v="urn:schemas-microsoft-com:vml" xmlns:wp14="http://schemas.microsoft.com/office/word/2010/wordprocessingDrawing" xmlns:wp="http://schemas.openxmlformats.org/drawingml/2006/wordprocessingDrawing" xmlns:w10="urn:schemas-microsoft-com:office:word" xmlns:w="http://schemas.openxmlformats.org/wordprocessingml/2006/main" xmlns:w14="http://schemas.microsoft.com/office/word/2010/wordml" xmlns:w15="http://schemas.microsoft.com/office/word/2012/wordml" xmlns:wpg="http://schemas.microsoft.com/office/word/2010/wordprocessingGroup" xmlns:wpi="http://schemas.microsoft.com/office/word/2010/wordprocessingInk" xmlns:wne="http://schemas.microsoft.com/office/word/2006/wordml" xmlns:wps="http://schemas.microsoft.com/office/word/2010/wordprocessingShape" mc:Ignorable="w14 w15 wp14">
-  <w:comment w:id="1" w:author="SFR-17" w:date="2018-01-10T10:27:00Z" w:initials="S">
+  <w:comment w:id="0" w:author="SFR-17" w:date="2018-01-10T10:27:00Z" w:initials="S">
     <w:p>
       <w:pPr>
         <w:pStyle w:val="CommentText"/>
@@ -12444,6 +12569,7 @@
   <w:style w:type="character" w:default="1" w:styleId="DefaultParagraphFont">
     <w:name w:val="Default Paragraph Font"/>
     <w:uiPriority w:val="1"/>
+    <w:semiHidden/>
     <w:unhideWhenUsed/>
   </w:style>
   <w:style w:type="table" w:default="1" w:styleId="TableNormal">
@@ -12845,7 +12971,7 @@
 </file>
 
 <file path=customXml/itemProps1.xml><?xml version="1.0" encoding="utf-8"?>
-<ds:datastoreItem xmlns:ds="http://schemas.openxmlformats.org/officeDocument/2006/customXml" ds:itemID="{DD6A5012-D2C7-4D54-A988-C04B2205A2CE}">
+<ds:datastoreItem xmlns:ds="http://schemas.openxmlformats.org/officeDocument/2006/customXml" ds:itemID="{6E86C188-C1C1-436F-8910-6F5AA17C958E}">
   <ds:schemaRefs>
     <ds:schemaRef ds:uri="http://schemas.openxmlformats.org/officeDocument/2006/bibliography"/>
   </ds:schemaRefs>

</xml_diff>

<commit_message>
Updated modeling instructions file
</commit_message>
<xml_diff>
--- a/Hydro Modeling Instructions_Jan 2018.docx
+++ b/Hydro Modeling Instructions_Jan 2018.docx
@@ -495,23 +495,7 @@
           <w:sz w:val="24"/>
           <w:szCs w:val="24"/>
         </w:rPr>
-        <w:t xml:space="preserve">.pdf” in the </w:t>
-      </w:r>
-      <w:proofErr w:type="gramStart"/>
-      <w:r>
-        <w:rPr>
-          <w:sz w:val="24"/>
-          <w:szCs w:val="24"/>
-        </w:rPr>
-        <w:t>directory</w:t>
-      </w:r>
-      <w:proofErr w:type="gramEnd"/>
-      <w:r>
-        <w:rPr>
-          <w:sz w:val="24"/>
-          <w:szCs w:val="24"/>
-        </w:rPr>
-        <w:t xml:space="preserve"> “</w:t>
+        <w:t>.pdf” in the directory “</w:t>
       </w:r>
       <w:r>
         <w:rPr>
@@ -1289,23 +1273,13 @@
           <w:color w:val="000000"/>
         </w:rPr>
       </w:pPr>
-      <w:proofErr w:type="gramStart"/>
       <w:r>
         <w:rPr>
           <w:rFonts w:ascii="Calibri" w:eastAsia="Times New Roman" w:hAnsi="Calibri" w:cs="Calibri"/>
           <w:b/>
           <w:color w:val="000000"/>
         </w:rPr>
-        <w:t>aws</w:t>
-      </w:r>
-      <w:proofErr w:type="gramEnd"/>
-      <w:r>
-        <w:rPr>
-          <w:rFonts w:ascii="Calibri" w:eastAsia="Times New Roman" w:hAnsi="Calibri" w:cs="Calibri"/>
-          <w:b/>
-          <w:color w:val="000000"/>
-        </w:rPr>
-        <w:t xml:space="preserve"> s3 sync s3://sfr-champdata/QA/2017/Asotin/ASW00001-CC-F2P1BR/VISIT_4766 "C:\Matt-SFR Files\Hydraulic Modeling\champ data from bucket\2017\Asotin\ASW00001-CC-F2P1BR\VISIT_4766" --exclude "*" --include "*\HydroModelInputs\*"</w:t>
+        <w:t>aws s3 sync s3://sfr-champdata/QA/2017/Asotin/ASW00001-CC-F2P1BR/VISIT_4766 "C:\Matt-SFR Files\Hydraulic Modeling\champ data from bucket\2017\Asotin\ASW00001-CC-F2P1BR\VISIT_4766" --exclude "*" --include "*\HydroModelInputs\*"</w:t>
       </w:r>
     </w:p>
     <w:p>
@@ -1387,20 +1361,12 @@
           <w:szCs w:val="24"/>
         </w:rPr>
       </w:pPr>
-      <w:commentRangeStart w:id="0"/>
       <w:r>
         <w:rPr>
           <w:sz w:val="24"/>
           <w:szCs w:val="24"/>
         </w:rPr>
         <w:t>Note: There is a separate process for generating and depositing the hydro model input files to the ‘HydroModelInput’ folder on AWS.  The input files can be generated from the CHaMP Workbench and copied into the AWS folder, or they can be generated on a local desktop and uploaded to AWS.</w:t>
-      </w:r>
-      <w:commentRangeEnd w:id="0"/>
-      <w:r>
-        <w:rPr>
-          <w:rStyle w:val="CommentReference"/>
-        </w:rPr>
-        <w:commentReference w:id="0"/>
       </w:r>
     </w:p>
     <w:p>
@@ -1579,54 +1545,29 @@
         <w:rPr>
           <w:rFonts w:ascii="Calibri" w:eastAsia="Times New Roman" w:hAnsi="Calibri" w:cs="Calibri"/>
           <w:color w:val="000000"/>
-          <w:sz w:val="27"/>
-          <w:szCs w:val="27"/>
+          <w:sz w:val="24"/>
+          <w:szCs w:val="24"/>
         </w:rPr>
       </w:pPr>
       <w:r>
         <w:rPr>
           <w:rFonts w:ascii="Calibri" w:eastAsia="Times New Roman" w:hAnsi="Calibri" w:cs="Calibri"/>
           <w:color w:val="000000"/>
-          <w:sz w:val="27"/>
-          <w:szCs w:val="27"/>
-        </w:rPr>
-        <w:t>The spreadsheet above generates queries to pull data from the aws bucket sfr-champdata.   All CHaMP data are available at this bucket.  However, if aem sites are to be modeled, then the value in column H should be changed from “</w:t>
-      </w:r>
+          <w:sz w:val="24"/>
+          <w:szCs w:val="24"/>
+        </w:rPr>
+        <w:t>The spreadsheet above generates queries to pull data from the aws bucket sfr-champdata.   All CHaMP data are available at this bucket.  However, if aem sites are to be modeled, then the value in colum</w:t>
+      </w:r>
+      <w:bookmarkStart w:id="0" w:name="_GoBack"/>
+      <w:bookmarkEnd w:id="0"/>
       <w:r>
         <w:rPr>
           <w:rFonts w:ascii="Calibri" w:eastAsia="Times New Roman" w:hAnsi="Calibri" w:cs="Calibri"/>
           <w:color w:val="000000"/>
-          <w:sz w:val="27"/>
-          <w:szCs w:val="27"/>
-        </w:rPr>
-        <w:t>s3://sfr-champdata/QA/</w:t>
-      </w:r>
-      <w:r>
-        <w:rPr>
-          <w:rFonts w:ascii="Calibri" w:eastAsia="Times New Roman" w:hAnsi="Calibri" w:cs="Calibri"/>
-          <w:color w:val="000000"/>
-          <w:sz w:val="27"/>
-          <w:szCs w:val="27"/>
-        </w:rPr>
-        <w:t>” to “s3://sfr-aem</w:t>
-      </w:r>
-      <w:r>
-        <w:rPr>
-          <w:rFonts w:ascii="Calibri" w:eastAsia="Times New Roman" w:hAnsi="Calibri" w:cs="Calibri"/>
-          <w:color w:val="000000"/>
-          <w:sz w:val="27"/>
-          <w:szCs w:val="27"/>
-        </w:rPr>
-        <w:t>pdata/QA/</w:t>
-      </w:r>
-      <w:r>
-        <w:rPr>
-          <w:rFonts w:ascii="Calibri" w:eastAsia="Times New Roman" w:hAnsi="Calibri" w:cs="Calibri"/>
-          <w:color w:val="000000"/>
-          <w:sz w:val="27"/>
-          <w:szCs w:val="27"/>
-        </w:rPr>
-        <w:t>”</w:t>
+          <w:sz w:val="24"/>
+          <w:szCs w:val="24"/>
+        </w:rPr>
+        <w:t>n H should be changed from “s3://sfr-champdata/QA/” to “s3://sfr-aempdata/QA/”</w:t>
       </w:r>
     </w:p>
     <w:p>
@@ -1741,7 +1682,7 @@
                     </pic:cNvPicPr>
                   </pic:nvPicPr>
                   <pic:blipFill>
-                    <a:blip r:embed="rId8">
+                    <a:blip r:embed="rId6">
                       <a:extLst>
                         <a:ext uri="{28A0092B-C50C-407E-A947-70E740481C1C}">
                           <a14:useLocalDpi xmlns:a14="http://schemas.microsoft.com/office/drawing/2010/main" val="0"/>
@@ -1877,7 +1818,87 @@
           <w:sz w:val="24"/>
           <w:szCs w:val="24"/>
         </w:rPr>
-        <w:t xml:space="preserve">” that, for the most part, generates this file automatically.  Simply open this file in R (it’s in the directory: </w:t>
+        <w:t xml:space="preserve">” that, for the most part, generates this file automatically.  </w:t>
+      </w:r>
+      <w:r>
+        <w:rPr>
+          <w:sz w:val="24"/>
+          <w:szCs w:val="24"/>
+        </w:rPr>
+        <w:t xml:space="preserve">For this script to work correctly, the input files (DEM.csv, WSEDEM.csv, and Thalweg.csv) must be located in a directory that satisfies two conditions:  it must be in a subdirectory of </w:t>
+      </w:r>
+      <w:r>
+        <w:rPr>
+          <w:sz w:val="24"/>
+          <w:szCs w:val="24"/>
+        </w:rPr>
+        <w:t>“</w:t>
+      </w:r>
+      <w:r>
+        <w:rPr>
+          <w:b/>
+          <w:sz w:val="24"/>
+          <w:szCs w:val="24"/>
+        </w:rPr>
+        <w:t>C:\Matt-SFR Files\Hydraulic Modeling\champ data from bucket</w:t>
+      </w:r>
+      <w:r>
+        <w:rPr>
+          <w:b/>
+          <w:sz w:val="24"/>
+          <w:szCs w:val="24"/>
+        </w:rPr>
+        <w:t>”</w:t>
+      </w:r>
+      <w:r>
+        <w:rPr>
+          <w:sz w:val="24"/>
+          <w:szCs w:val="24"/>
+        </w:rPr>
+        <w:t>, and one subdirectory must contain the visit ID in the form “Visit_xxxx”.  For example “</w:t>
+      </w:r>
+      <w:r>
+        <w:rPr>
+          <w:b/>
+          <w:sz w:val="24"/>
+          <w:szCs w:val="24"/>
+        </w:rPr>
+        <w:t>C:\Matt-SFR Files\Hydraulic Modeling\champ data from bucket\New Model\VISIT_5040</w:t>
+      </w:r>
+      <w:r>
+        <w:rPr>
+          <w:sz w:val="24"/>
+          <w:szCs w:val="24"/>
+        </w:rPr>
+        <w:t xml:space="preserve">” is a valid directory that will work with “Build_CFD_Site_List.R”.  </w:t>
+      </w:r>
+      <w:r>
+        <w:rPr>
+          <w:sz w:val="24"/>
+          <w:szCs w:val="24"/>
+        </w:rPr>
+        <w:t xml:space="preserve">(The script specifically looks for the “Visit_” string in a subdirectory of “champ data from bucket” and pulls out the visit ID from that, and uses that visit ID to query the required input data).  After that, simply open the R </w:t>
+      </w:r>
+      <w:r>
+        <w:rPr>
+          <w:sz w:val="24"/>
+          <w:szCs w:val="24"/>
+        </w:rPr>
+        <w:t>file</w:t>
+      </w:r>
+      <w:r>
+        <w:rPr>
+          <w:sz w:val="24"/>
+          <w:szCs w:val="24"/>
+        </w:rPr>
+        <w:t xml:space="preserve"> “Build_CFD_Site_List.R”</w:t>
+      </w:r>
+      <w:r>
+        <w:rPr>
+          <w:sz w:val="24"/>
+          <w:szCs w:val="24"/>
+        </w:rPr>
+        <w:t xml:space="preserve"> in R (it’s in the directory: </w:t>
       </w:r>
       <w:r>
         <w:rPr>
@@ -1960,7 +1981,15 @@
           <w:sz w:val="24"/>
           <w:szCs w:val="24"/>
         </w:rPr>
-        <w:t xml:space="preserve"> for the default flow runs for whatever input files that are present.  If any information is missing (D84 or discharge, for example) the “Model” column will be “No” for that row.  For non-default flow rates, the user can manually enter the discharge to model be editing the “Modeled.Discharge” column.  Non-default D84’s are occasionally run, in which case the user must edit both the “D84” and “Roughness” columns (again, setting Roughness to 4 x D84 / 1000).  </w:t>
+        <w:t xml:space="preserve"> for the default flow runs for whatever input files that are present.  If any information is missing (D84 or discharge, for example) the “Model” column will be “No” for that row.  For non-default flow rates, the user can manually enter the discharge to model be editing the “Modeled.Discharge” </w:t>
+      </w:r>
+      <w:r>
+        <w:rPr>
+          <w:sz w:val="24"/>
+          <w:szCs w:val="24"/>
+        </w:rPr>
+        <w:lastRenderedPageBreak/>
+        <w:t xml:space="preserve">column.  Non-default D84’s are occasionally run, in which case the user must edit both the “D84” and “Roughness” columns (again, setting Roughness to 4 x D84 / 1000).  </w:t>
       </w:r>
     </w:p>
     <w:p>
@@ -2104,16 +2133,178 @@
         <w:spacing w:after="0" w:line="240" w:lineRule="auto"/>
         <w:rPr>
           <w:b/>
+          <w:sz w:val="24"/>
+          <w:szCs w:val="24"/>
+        </w:rPr>
+      </w:pPr>
+      <w:r>
+        <w:rPr>
+          <w:b/>
           <w:sz w:val="28"/>
           <w:szCs w:val="24"/>
         </w:rPr>
-      </w:pPr>
-      <w:r>
-        <w:rPr>
-          <w:b/>
+        <w:t>Required R-Packages</w:t>
+      </w:r>
+    </w:p>
+    <w:p>
+      <w:pPr>
+        <w:spacing w:after="0" w:line="240" w:lineRule="auto"/>
+        <w:rPr>
+          <w:sz w:val="24"/>
+          <w:szCs w:val="24"/>
+        </w:rPr>
+      </w:pPr>
+      <w:r>
+        <w:rPr>
+          <w:sz w:val="24"/>
+          <w:szCs w:val="24"/>
+        </w:rPr>
+        <w:t>The pre-processing and post-processing for hydro modeling is done using R-scripts.  T</w:t>
+      </w:r>
+      <w:r>
+        <w:rPr>
+          <w:sz w:val="24"/>
+          <w:szCs w:val="24"/>
+        </w:rPr>
+        <w:t>he following packages</w:t>
+      </w:r>
+      <w:r>
+        <w:rPr>
+          <w:sz w:val="24"/>
+          <w:szCs w:val="24"/>
+        </w:rPr>
+        <w:t xml:space="preserve"> are necessary to install before these scripts will run correctly:</w:t>
+      </w:r>
+    </w:p>
+    <w:p>
+      <w:pPr>
+        <w:spacing w:after="0" w:line="240" w:lineRule="auto"/>
+        <w:rPr>
+          <w:sz w:val="24"/>
+          <w:szCs w:val="24"/>
+        </w:rPr>
+      </w:pPr>
+    </w:p>
+    <w:p>
+      <w:pPr>
+        <w:spacing w:after="0" w:line="240" w:lineRule="auto"/>
+        <w:rPr>
+          <w:sz w:val="24"/>
+          <w:szCs w:val="24"/>
+        </w:rPr>
+      </w:pPr>
+      <w:r>
+        <w:rPr>
+          <w:sz w:val="24"/>
+          <w:szCs w:val="24"/>
+        </w:rPr>
+        <w:t>raster</w:t>
+      </w:r>
+    </w:p>
+    <w:p>
+      <w:pPr>
+        <w:spacing w:after="0" w:line="240" w:lineRule="auto"/>
+        <w:rPr>
+          <w:sz w:val="24"/>
+          <w:szCs w:val="24"/>
+        </w:rPr>
+      </w:pPr>
+      <w:r>
+        <w:rPr>
+          <w:sz w:val="24"/>
+          <w:szCs w:val="24"/>
+        </w:rPr>
+        <w:t>RANN</w:t>
+      </w:r>
+    </w:p>
+    <w:p>
+      <w:pPr>
+        <w:spacing w:after="0" w:line="240" w:lineRule="auto"/>
+        <w:rPr>
+          <w:sz w:val="24"/>
+          <w:szCs w:val="24"/>
+        </w:rPr>
+      </w:pPr>
+      <w:r>
+        <w:rPr>
+          <w:sz w:val="24"/>
+          <w:szCs w:val="24"/>
+        </w:rPr>
+        <w:t>u</w:t>
+      </w:r>
+      <w:r>
+        <w:rPr>
+          <w:sz w:val="24"/>
+          <w:szCs w:val="24"/>
+        </w:rPr>
+        <w:t>uid</w:t>
+      </w:r>
+    </w:p>
+    <w:p>
+      <w:pPr>
+        <w:spacing w:after="0" w:line="240" w:lineRule="auto"/>
+        <w:rPr>
+          <w:sz w:val="24"/>
+          <w:szCs w:val="24"/>
+        </w:rPr>
+      </w:pPr>
+      <w:r>
+        <w:rPr>
+          <w:sz w:val="24"/>
+          <w:szCs w:val="24"/>
+        </w:rPr>
+        <w:t>XML</w:t>
+      </w:r>
+    </w:p>
+    <w:p>
+      <w:pPr>
+        <w:spacing w:after="0" w:line="240" w:lineRule="auto"/>
+        <w:rPr>
+          <w:sz w:val="24"/>
+          <w:szCs w:val="24"/>
+        </w:rPr>
+      </w:pPr>
+    </w:p>
+    <w:p>
+      <w:pPr>
+        <w:spacing w:after="0" w:line="240" w:lineRule="auto"/>
+        <w:rPr>
+          <w:sz w:val="24"/>
+          <w:szCs w:val="24"/>
+        </w:rPr>
+      </w:pPr>
+      <w:r>
+        <w:rPr>
+          <w:sz w:val="24"/>
+          <w:szCs w:val="24"/>
+        </w:rPr>
+        <w:t>Please ensure these libraries are installed before proceeding further.</w:t>
+      </w:r>
+    </w:p>
+    <w:p>
+      <w:pPr>
+        <w:spacing w:after="0" w:line="240" w:lineRule="auto"/>
+        <w:rPr>
           <w:sz w:val="28"/>
           <w:szCs w:val="24"/>
         </w:rPr>
+      </w:pPr>
+    </w:p>
+    <w:p>
+      <w:pPr>
+        <w:spacing w:after="0" w:line="240" w:lineRule="auto"/>
+        <w:rPr>
+          <w:b/>
+          <w:sz w:val="28"/>
+          <w:szCs w:val="24"/>
+        </w:rPr>
+      </w:pPr>
+      <w:r>
+        <w:rPr>
+          <w:b/>
+          <w:sz w:val="28"/>
+          <w:szCs w:val="24"/>
+        </w:rPr>
         <w:t xml:space="preserve">Pre-Processing: </w:t>
       </w:r>
     </w:p>
@@ -2221,7 +2412,21 @@
           <w:sz w:val="24"/>
           <w:szCs w:val="24"/>
         </w:rPr>
-        <w:t xml:space="preserve">, and run the entire code by selecting ctrl-a to select all and ctrl-r to run all.  </w:t>
+        <w:t xml:space="preserve">, and </w:t>
+      </w:r>
+      <w:r>
+        <w:rPr>
+          <w:sz w:val="24"/>
+          <w:szCs w:val="24"/>
+        </w:rPr>
+        <w:t>r</w:t>
+      </w:r>
+      <w:r>
+        <w:rPr>
+          <w:sz w:val="24"/>
+          <w:szCs w:val="24"/>
+        </w:rPr>
+        <w:t xml:space="preserve">run the entire code by selecting ctrl-a to select all and ctrl-r to run all.  </w:t>
       </w:r>
     </w:p>
     <w:p>
@@ -2344,7 +2549,15 @@
           <w:sz w:val="24"/>
           <w:szCs w:val="24"/>
         </w:rPr>
-        <w:t>”.  Note the last directory name, which is generated by the R-code.  It will begin with either an “S” or and “M”.  “S” indicates that the flow rate being modeled is equal to the surveyed flow rate, while an “M” indicates that the modeled flow rate is different from the surveyed flow rate.  The remaining 9 characters indicate the flow rate, with a “_” used instead of a decimal point.  These directory names are used when later syncing results with the AWS bucket.</w:t>
+        <w:t xml:space="preserve">”.  Note the last directory name, which is generated by the R-code.  It will begin with either an “S” or and “M”.  “S” indicates that the flow rate being modeled is equal to the surveyed flow rate, while an “M” indicates that the modeled flow rate is different from the surveyed flow rate.  The remaining 9 characters indicate </w:t>
+      </w:r>
+      <w:r>
+        <w:rPr>
+          <w:sz w:val="24"/>
+          <w:szCs w:val="24"/>
+        </w:rPr>
+        <w:lastRenderedPageBreak/>
+        <w:t>the flow rate, with a “_” used instead of a decimal point.  These directory names are used when later syncing results with the AWS bucket.</w:t>
       </w:r>
       <w:r>
         <w:rPr>
@@ -2468,8 +2681,1224 @@
           <w:sz w:val="24"/>
           <w:szCs w:val="24"/>
         </w:rPr>
+        <w:t>The pre-processing script will also generate a set of four jpg files for each hydro model, which will be stored in a directory of the form “</w:t>
+      </w:r>
+      <w:r>
+        <w:rPr>
+          <w:b/>
+          <w:sz w:val="24"/>
+          <w:szCs w:val="24"/>
+        </w:rPr>
+        <w:t>C:\Matt-SFR Files\Hydraulic Modeling\champ data from bucket\2017\Asotin\ASW00001-CC-F2P1BR\VISIT_4766\Hydro\Results\S0000_1867</w:t>
+      </w:r>
+      <w:r>
+        <w:rPr>
+          <w:b/>
+          <w:sz w:val="24"/>
+          <w:szCs w:val="24"/>
+        </w:rPr>
+        <w:t>”</w:t>
+      </w:r>
+      <w:r>
+        <w:rPr>
+          <w:sz w:val="24"/>
+          <w:szCs w:val="24"/>
+        </w:rPr>
+        <w:t>.  Note that a “</w:t>
+      </w:r>
+      <w:r>
+        <w:rPr>
+          <w:sz w:val="24"/>
+          <w:szCs w:val="24"/>
+        </w:rPr>
+        <w:t>Results” folder has been created, and a subfolder of the same name structure “</w:t>
+      </w:r>
+      <w:r>
+        <w:rPr>
+          <w:b/>
+          <w:sz w:val="24"/>
+          <w:szCs w:val="24"/>
+        </w:rPr>
+        <w:t>S0000_1867</w:t>
+      </w:r>
+      <w:r>
+        <w:rPr>
+          <w:sz w:val="24"/>
+          <w:szCs w:val="24"/>
+        </w:rPr>
+        <w:t>” has been created.  If more than one flow is modeled for the same VisitID, multiple sub-folders under “Results” will be generated.  The jpg images should be examined before proceeding, especially the “</w:t>
+      </w:r>
+      <w:r>
+        <w:rPr>
+          <w:b/>
+          <w:sz w:val="24"/>
+          <w:szCs w:val="24"/>
+        </w:rPr>
+        <w:t>Boundary_Conditions.jpg</w:t>
+      </w:r>
+      <w:r>
+        <w:rPr>
+          <w:sz w:val="24"/>
+          <w:szCs w:val="24"/>
+        </w:rPr>
+        <w:t xml:space="preserve">” image, to ensure adequate boundary conditions have been generated.  This is the most important step in the QA process.  Consult Matt Nahorniak for more information regarding what to look for in this image.  Also present are jpg files showing </w:t>
+      </w:r>
+      <w:r>
+        <w:rPr>
+          <w:sz w:val="24"/>
+          <w:szCs w:val="24"/>
+        </w:rPr>
+        <w:t>bathymetry</w:t>
+      </w:r>
+      <w:r>
+        <w:rPr>
+          <w:sz w:val="24"/>
+          <w:szCs w:val="24"/>
+        </w:rPr>
+        <w:t>, water surface elevation, and water depth.  These files are primarily for troubleshooting should errors occur at some point during processing.</w:t>
+      </w:r>
+    </w:p>
+    <w:p>
+      <w:pPr>
+        <w:spacing w:after="0" w:line="240" w:lineRule="auto"/>
+        <w:rPr>
+          <w:sz w:val="24"/>
+          <w:szCs w:val="24"/>
+        </w:rPr>
+      </w:pPr>
+    </w:p>
+    <w:p>
+      <w:pPr>
+        <w:spacing w:after="0" w:line="240" w:lineRule="auto"/>
+        <w:rPr>
+          <w:sz w:val="24"/>
+          <w:szCs w:val="24"/>
+        </w:rPr>
+      </w:pPr>
+      <w:r>
+        <w:rPr>
+          <w:sz w:val="24"/>
+          <w:szCs w:val="24"/>
+        </w:rPr>
+        <w:t>It can be tedious, when running large batch jobs, to manually locate all folders storing all QA plots.  For this reason, an R-script called “</w:t>
+      </w:r>
+      <w:r>
+        <w:rPr>
+          <w:b/>
+          <w:sz w:val="24"/>
+          <w:szCs w:val="24"/>
+        </w:rPr>
+        <w:t>BC_jpg_copy.R</w:t>
+      </w:r>
+      <w:r>
+        <w:rPr>
+          <w:sz w:val="24"/>
+          <w:szCs w:val="24"/>
+        </w:rPr>
+        <w:t>” has been created.  This script copies all the QA plots into a single folder for easy viewing.  That folder is “</w:t>
+      </w:r>
+      <w:r>
+        <w:rPr>
+          <w:b/>
+          <w:sz w:val="24"/>
+          <w:szCs w:val="24"/>
+        </w:rPr>
+        <w:t>C:\Matt-SFR Files\Hydraulic Modeling\BC Copies</w:t>
+      </w:r>
+      <w:r>
+        <w:rPr>
+          <w:sz w:val="24"/>
+          <w:szCs w:val="24"/>
+        </w:rPr>
+        <w:t>”.  Running “BC_jpg_copy.R” is optional, and has no effect on the input files or modeling results.  When using this script, it’s a good idea to make sure “</w:t>
+      </w:r>
+      <w:r>
+        <w:rPr>
+          <w:b/>
+          <w:sz w:val="24"/>
+          <w:szCs w:val="24"/>
+        </w:rPr>
+        <w:t>C:\Matt-SFR Files\Hydraulic Modeling\BC Copies</w:t>
+      </w:r>
+      <w:r>
+        <w:rPr>
+          <w:sz w:val="24"/>
+          <w:szCs w:val="24"/>
+        </w:rPr>
+        <w:t>” is empty or non-existent before running the script.</w:t>
+      </w:r>
+      <w:r>
+        <w:rPr>
+          <w:sz w:val="24"/>
+          <w:szCs w:val="24"/>
+        </w:rPr>
+        <w:t xml:space="preserve">  (This same script can be used again at the conclusion of the modeling process to move additional QA plots generated in post-processing).</w:t>
+      </w:r>
+    </w:p>
+    <w:p>
+      <w:pPr>
+        <w:spacing w:after="0" w:line="240" w:lineRule="auto"/>
+        <w:rPr>
+          <w:sz w:val="24"/>
+          <w:szCs w:val="24"/>
+        </w:rPr>
+      </w:pPr>
+    </w:p>
+    <w:p>
+      <w:pPr>
+        <w:spacing w:after="0" w:line="240" w:lineRule="auto"/>
+        <w:rPr>
+          <w:b/>
+          <w:sz w:val="24"/>
+          <w:szCs w:val="24"/>
+        </w:rPr>
+      </w:pPr>
+    </w:p>
+    <w:p>
+      <w:pPr>
+        <w:spacing w:after="0" w:line="240" w:lineRule="auto"/>
+        <w:rPr>
+          <w:b/>
+          <w:sz w:val="24"/>
+          <w:szCs w:val="24"/>
+        </w:rPr>
+      </w:pPr>
+      <w:r>
+        <w:rPr>
+          <w:b/>
+          <w:sz w:val="24"/>
+          <w:szCs w:val="24"/>
+        </w:rPr>
+        <w:t>Manual Boundary Condition Over-Rides</w:t>
+      </w:r>
+    </w:p>
+    <w:p>
+      <w:pPr>
+        <w:spacing w:after="0" w:line="240" w:lineRule="auto"/>
+        <w:rPr>
+          <w:sz w:val="24"/>
+          <w:szCs w:val="24"/>
+        </w:rPr>
+      </w:pPr>
+    </w:p>
+    <w:p>
+      <w:pPr>
+        <w:spacing w:after="0" w:line="240" w:lineRule="auto"/>
+        <w:rPr>
+          <w:sz w:val="24"/>
+          <w:szCs w:val="24"/>
+        </w:rPr>
+      </w:pPr>
+      <w:r>
+        <w:rPr>
+          <w:sz w:val="24"/>
+          <w:szCs w:val="24"/>
+        </w:rPr>
         <w:lastRenderedPageBreak/>
-        <w:t>The pre-processing script will also generate a set of four jpg files for each hydro model, which will be stored in a directory of the form “</w:t>
+        <w:t>Occasionally, boundary conditions as observed in the file “</w:t>
+      </w:r>
+      <w:r>
+        <w:rPr>
+          <w:b/>
+          <w:sz w:val="24"/>
+          <w:szCs w:val="24"/>
+        </w:rPr>
+        <w:t>Boundary_Conditions.jpg</w:t>
+      </w:r>
+      <w:r>
+        <w:rPr>
+          <w:sz w:val="24"/>
+          <w:szCs w:val="24"/>
+        </w:rPr>
+        <w:t>” may be inadequate.  The two most common issues are having trim lengths that are either too great or too small, or having an inlet or outlet boundary that’s not along the most appropriate edge (north, south, east, or west).  See Appendix A for details and examples on what to look for when examining QA plots.</w:t>
+      </w:r>
+    </w:p>
+    <w:p>
+      <w:pPr>
+        <w:spacing w:after="0" w:line="240" w:lineRule="auto"/>
+        <w:rPr>
+          <w:sz w:val="24"/>
+          <w:szCs w:val="24"/>
+        </w:rPr>
+      </w:pPr>
+    </w:p>
+    <w:p>
+      <w:pPr>
+        <w:spacing w:after="0" w:line="240" w:lineRule="auto"/>
+        <w:rPr>
+          <w:b/>
+          <w:sz w:val="24"/>
+          <w:szCs w:val="24"/>
+        </w:rPr>
+      </w:pPr>
+      <w:r>
+        <w:rPr>
+          <w:b/>
+          <w:sz w:val="24"/>
+          <w:szCs w:val="24"/>
+        </w:rPr>
+        <w:t xml:space="preserve">Trim </w:t>
+      </w:r>
+      <w:r>
+        <w:rPr>
+          <w:b/>
+          <w:sz w:val="24"/>
+          <w:szCs w:val="24"/>
+        </w:rPr>
+        <w:t>l</w:t>
+      </w:r>
+      <w:r>
+        <w:rPr>
+          <w:b/>
+          <w:sz w:val="24"/>
+          <w:szCs w:val="24"/>
+        </w:rPr>
+        <w:t xml:space="preserve">ength </w:t>
+      </w:r>
+      <w:r>
+        <w:rPr>
+          <w:b/>
+          <w:sz w:val="24"/>
+          <w:szCs w:val="24"/>
+        </w:rPr>
+        <w:t>o</w:t>
+      </w:r>
+      <w:r>
+        <w:rPr>
+          <w:b/>
+          <w:sz w:val="24"/>
+          <w:szCs w:val="24"/>
+        </w:rPr>
+        <w:t>verride</w:t>
+      </w:r>
+    </w:p>
+    <w:p>
+      <w:pPr>
+        <w:spacing w:after="0" w:line="240" w:lineRule="auto"/>
+        <w:rPr>
+          <w:sz w:val="24"/>
+          <w:szCs w:val="24"/>
+        </w:rPr>
+      </w:pPr>
+    </w:p>
+    <w:p>
+      <w:pPr>
+        <w:spacing w:after="0" w:line="240" w:lineRule="auto"/>
+        <w:rPr>
+          <w:sz w:val="24"/>
+          <w:szCs w:val="24"/>
+        </w:rPr>
+      </w:pPr>
+      <w:r>
+        <w:rPr>
+          <w:sz w:val="24"/>
+          <w:szCs w:val="24"/>
+        </w:rPr>
+        <w:t>However, the user may manually edit the trim length after reviewing the boundary conditions</w:t>
+      </w:r>
+      <w:r>
+        <w:rPr>
+          <w:sz w:val="24"/>
+          <w:szCs w:val="24"/>
+        </w:rPr>
+        <w:t>.  This change can be made directly in the “CFD_Site_List.csv” file.</w:t>
+      </w:r>
+      <w:r>
+        <w:rPr>
+          <w:sz w:val="24"/>
+          <w:szCs w:val="24"/>
+        </w:rPr>
+        <w:t xml:space="preserve">  </w:t>
+      </w:r>
+      <w:r>
+        <w:rPr>
+          <w:sz w:val="24"/>
+          <w:szCs w:val="24"/>
+        </w:rPr>
+        <w:t>For default jobs, it’s</w:t>
+      </w:r>
+      <w:r>
+        <w:rPr>
+          <w:sz w:val="24"/>
+          <w:szCs w:val="24"/>
+        </w:rPr>
+        <w:t xml:space="preserve"> </w:t>
+      </w:r>
+      <w:r>
+        <w:rPr>
+          <w:sz w:val="24"/>
+          <w:szCs w:val="24"/>
+        </w:rPr>
+        <w:t>r</w:t>
+      </w:r>
+      <w:r>
+        <w:rPr>
+          <w:sz w:val="24"/>
+          <w:szCs w:val="24"/>
+        </w:rPr>
+        <w:t>ecommended that the change be added to the “TrimLengths.csv” file, and the updated file be checked in to control via SourceTree.</w:t>
+      </w:r>
+      <w:r>
+        <w:rPr>
+          <w:sz w:val="24"/>
+          <w:szCs w:val="24"/>
+        </w:rPr>
+        <w:t xml:space="preserve">  Note that the TrimLengths.csv file is also consumed by the aws automated version of the R-code, so these updates, once uploaded to github, will automatically happen with the automated version as well.</w:t>
+      </w:r>
+    </w:p>
+    <w:p>
+      <w:pPr>
+        <w:spacing w:after="0" w:line="240" w:lineRule="auto"/>
+        <w:rPr>
+          <w:sz w:val="24"/>
+          <w:szCs w:val="24"/>
+        </w:rPr>
+      </w:pPr>
+    </w:p>
+    <w:p>
+      <w:pPr>
+        <w:spacing w:after="0" w:line="240" w:lineRule="auto"/>
+        <w:rPr>
+          <w:b/>
+          <w:sz w:val="24"/>
+          <w:szCs w:val="24"/>
+        </w:rPr>
+      </w:pPr>
+      <w:r>
+        <w:rPr>
+          <w:b/>
+          <w:sz w:val="24"/>
+          <w:szCs w:val="24"/>
+        </w:rPr>
+        <w:t xml:space="preserve">Boundary </w:t>
+      </w:r>
+      <w:r>
+        <w:rPr>
+          <w:b/>
+          <w:sz w:val="24"/>
+          <w:szCs w:val="24"/>
+        </w:rPr>
+        <w:t>condition l</w:t>
+      </w:r>
+      <w:r>
+        <w:rPr>
+          <w:b/>
+          <w:sz w:val="24"/>
+          <w:szCs w:val="24"/>
+        </w:rPr>
+        <w:t>ocation</w:t>
+      </w:r>
+      <w:r>
+        <w:rPr>
+          <w:b/>
+          <w:sz w:val="24"/>
+          <w:szCs w:val="24"/>
+        </w:rPr>
+        <w:t xml:space="preserve"> override</w:t>
+      </w:r>
+    </w:p>
+    <w:p>
+      <w:pPr>
+        <w:spacing w:after="0" w:line="240" w:lineRule="auto"/>
+        <w:rPr>
+          <w:sz w:val="24"/>
+          <w:szCs w:val="24"/>
+        </w:rPr>
+      </w:pPr>
+      <w:r>
+        <w:rPr>
+          <w:sz w:val="24"/>
+          <w:szCs w:val="24"/>
+        </w:rPr>
+        <w:t>Manual changes to the boundary condition location (north, south, east, or west) are made as hard code changes in the R-code “Build_Input_Files</w:t>
+      </w:r>
+      <w:r>
+        <w:rPr>
+          <w:sz w:val="24"/>
+          <w:szCs w:val="24"/>
+        </w:rPr>
+        <w:t>_Desktop Version</w:t>
+      </w:r>
+      <w:r>
+        <w:rPr>
+          <w:sz w:val="24"/>
+          <w:szCs w:val="24"/>
+        </w:rPr>
+        <w:t>.R”.  In the algorithm, both inlet and outlet boundary locations are determined by finding to which grid edge (before trimming) the closest thalweg points is located.  To manually over-ride the boundary as determined by the algorithm, we simply set the distance to the desired edge to zero.  The distances to the four boundaries are variables called “dnorth”, “dsouth”, “dwest”, and “deast”.  For the inlet boundary condition, search the code for the following comment:</w:t>
+      </w:r>
+    </w:p>
+    <w:p>
+      <w:pPr>
+        <w:spacing w:after="0" w:line="240" w:lineRule="auto"/>
+        <w:rPr>
+          <w:sz w:val="24"/>
+          <w:szCs w:val="24"/>
+        </w:rPr>
+      </w:pPr>
+    </w:p>
+    <w:p>
+      <w:pPr>
+        <w:spacing w:after="0" w:line="240" w:lineRule="auto"/>
+        <w:rPr>
+          <w:b/>
+          <w:sz w:val="24"/>
+          <w:szCs w:val="24"/>
+        </w:rPr>
+      </w:pPr>
+      <w:r>
+        <w:rPr>
+          <w:b/>
+          <w:sz w:val="24"/>
+          <w:szCs w:val="24"/>
+        </w:rPr>
+        <w:t># Inlet boundary manual corrections</w:t>
+      </w:r>
+    </w:p>
+    <w:p>
+      <w:pPr>
+        <w:spacing w:after="0" w:line="240" w:lineRule="auto"/>
+        <w:rPr>
+          <w:sz w:val="24"/>
+          <w:szCs w:val="24"/>
+        </w:rPr>
+      </w:pPr>
+      <w:r>
+        <w:rPr>
+          <w:sz w:val="24"/>
+          <w:szCs w:val="24"/>
+        </w:rPr>
+        <w:t>Then add a line under this comment of the following form:</w:t>
+      </w:r>
+    </w:p>
+    <w:p>
+      <w:pPr>
+        <w:spacing w:after="0" w:line="240" w:lineRule="auto"/>
+        <w:rPr>
+          <w:sz w:val="24"/>
+          <w:szCs w:val="24"/>
+        </w:rPr>
+      </w:pPr>
+    </w:p>
+    <w:p>
+      <w:pPr>
+        <w:spacing w:after="0" w:line="240" w:lineRule="auto"/>
+        <w:rPr>
+          <w:sz w:val="24"/>
+          <w:szCs w:val="24"/>
+        </w:rPr>
+      </w:pPr>
+      <w:r>
+        <w:rPr>
+          <w:sz w:val="24"/>
+          <w:szCs w:val="24"/>
+        </w:rPr>
+        <w:t>if (site.list$SiteID[k]== "LEM00002-00001B") {dsouth = 0}</w:t>
+      </w:r>
+    </w:p>
+    <w:p>
+      <w:pPr>
+        <w:spacing w:after="0" w:line="240" w:lineRule="auto"/>
+        <w:rPr>
+          <w:sz w:val="24"/>
+          <w:szCs w:val="24"/>
+        </w:rPr>
+      </w:pPr>
+    </w:p>
+    <w:p>
+      <w:pPr>
+        <w:spacing w:after="0" w:line="240" w:lineRule="auto"/>
+        <w:rPr>
+          <w:sz w:val="24"/>
+          <w:szCs w:val="24"/>
+        </w:rPr>
+      </w:pPr>
+      <w:r>
+        <w:rPr>
+          <w:sz w:val="24"/>
+          <w:szCs w:val="24"/>
+        </w:rPr>
+        <w:t xml:space="preserve">This example manually sets the inlet boundary for site </w:t>
+      </w:r>
+      <w:r>
+        <w:rPr>
+          <w:sz w:val="24"/>
+          <w:szCs w:val="24"/>
+        </w:rPr>
+        <w:t>LEM00002-00001B</w:t>
+      </w:r>
+      <w:r>
+        <w:rPr>
+          <w:sz w:val="24"/>
+          <w:szCs w:val="24"/>
+        </w:rPr>
+        <w:t xml:space="preserve"> to the south boundary.  You’ll find plenty of examples in the code under the “</w:t>
+      </w:r>
+      <w:r>
+        <w:rPr>
+          <w:sz w:val="24"/>
+          <w:szCs w:val="24"/>
+        </w:rPr>
+        <w:t># Inlet boundary manual corrections</w:t>
+      </w:r>
+      <w:r>
+        <w:rPr>
+          <w:sz w:val="24"/>
+          <w:szCs w:val="24"/>
+        </w:rPr>
+        <w:t>“ comment.  You’ll simply have to copy one of them, and change the site name and the cardinal direction.  Note that R is case sensitive, so be sure to enter the sitename exactly, and be sure to use lower case letters for called “dnorth”, “dsouth”, “dwest”, or “deast”</w:t>
+      </w:r>
+    </w:p>
+    <w:p>
+      <w:pPr>
+        <w:spacing w:after="0" w:line="240" w:lineRule="auto"/>
+        <w:rPr>
+          <w:sz w:val="24"/>
+          <w:szCs w:val="24"/>
+        </w:rPr>
+      </w:pPr>
+    </w:p>
+    <w:p>
+      <w:pPr>
+        <w:spacing w:after="0" w:line="240" w:lineRule="auto"/>
+        <w:rPr>
+          <w:sz w:val="24"/>
+          <w:szCs w:val="24"/>
+        </w:rPr>
+      </w:pPr>
+      <w:r>
+        <w:rPr>
+          <w:sz w:val="24"/>
+          <w:szCs w:val="24"/>
+        </w:rPr>
+        <w:t>The outlet boundary manual corrections can be made exactly as the inlet boundary manual corrections, except that the location in the R-code “Build_Input_Files</w:t>
+      </w:r>
+      <w:r>
+        <w:rPr>
+          <w:sz w:val="24"/>
+          <w:szCs w:val="24"/>
+        </w:rPr>
+        <w:t>_Desktop Version</w:t>
+      </w:r>
+      <w:r>
+        <w:rPr>
+          <w:sz w:val="24"/>
+          <w:szCs w:val="24"/>
+        </w:rPr>
+        <w:t>.R” is different – it’s several lines below the inlet manual override.  Search for the following comment:</w:t>
+      </w:r>
+    </w:p>
+    <w:p>
+      <w:pPr>
+        <w:spacing w:after="0" w:line="240" w:lineRule="auto"/>
+        <w:rPr>
+          <w:b/>
+          <w:sz w:val="24"/>
+          <w:szCs w:val="24"/>
+        </w:rPr>
+      </w:pPr>
+    </w:p>
+    <w:p>
+      <w:pPr>
+        <w:spacing w:after="0" w:line="240" w:lineRule="auto"/>
+        <w:rPr>
+          <w:b/>
+          <w:sz w:val="24"/>
+          <w:szCs w:val="24"/>
+        </w:rPr>
+      </w:pPr>
+      <w:r>
+        <w:rPr>
+          <w:b/>
+          <w:sz w:val="24"/>
+          <w:szCs w:val="24"/>
+        </w:rPr>
+        <w:t># Outlet boundary manual corrections</w:t>
+      </w:r>
+    </w:p>
+    <w:p>
+      <w:pPr>
+        <w:spacing w:after="0" w:line="240" w:lineRule="auto"/>
+        <w:rPr>
+          <w:sz w:val="24"/>
+          <w:szCs w:val="24"/>
+        </w:rPr>
+      </w:pPr>
+    </w:p>
+    <w:p>
+      <w:pPr>
+        <w:spacing w:after="0" w:line="240" w:lineRule="auto"/>
+        <w:rPr>
+          <w:sz w:val="24"/>
+          <w:szCs w:val="24"/>
+        </w:rPr>
+      </w:pPr>
+      <w:r>
+        <w:rPr>
+          <w:sz w:val="24"/>
+          <w:szCs w:val="24"/>
+        </w:rPr>
+        <w:lastRenderedPageBreak/>
+        <w:t xml:space="preserve">and then proceed exactly as you would for an inlet boundary condition manual override.  For example, adding the following line forces the exit boundary for site </w:t>
+      </w:r>
+      <w:r>
+        <w:rPr>
+          <w:sz w:val="24"/>
+          <w:szCs w:val="24"/>
+        </w:rPr>
+        <w:t>CBW05583-086186</w:t>
+      </w:r>
+      <w:r>
+        <w:rPr>
+          <w:sz w:val="24"/>
+          <w:szCs w:val="24"/>
+        </w:rPr>
+        <w:t xml:space="preserve"> to be on the west edge:</w:t>
+      </w:r>
+    </w:p>
+    <w:p>
+      <w:pPr>
+        <w:spacing w:after="0" w:line="240" w:lineRule="auto"/>
+        <w:rPr>
+          <w:sz w:val="24"/>
+          <w:szCs w:val="24"/>
+        </w:rPr>
+      </w:pPr>
+    </w:p>
+    <w:p>
+      <w:pPr>
+        <w:spacing w:after="0" w:line="240" w:lineRule="auto"/>
+        <w:rPr>
+          <w:sz w:val="24"/>
+          <w:szCs w:val="24"/>
+        </w:rPr>
+      </w:pPr>
+      <w:r>
+        <w:rPr>
+          <w:sz w:val="24"/>
+          <w:szCs w:val="24"/>
+        </w:rPr>
+        <w:t>if (site.list$SiteID[k]== "CBW05583-086186") {dwest = 0}</w:t>
+      </w:r>
+    </w:p>
+    <w:p>
+      <w:pPr>
+        <w:spacing w:after="0" w:line="240" w:lineRule="auto"/>
+        <w:rPr>
+          <w:sz w:val="24"/>
+          <w:szCs w:val="24"/>
+        </w:rPr>
+      </w:pPr>
+    </w:p>
+    <w:p>
+      <w:pPr>
+        <w:spacing w:after="0" w:line="240" w:lineRule="auto"/>
+        <w:rPr>
+          <w:sz w:val="24"/>
+          <w:szCs w:val="24"/>
+        </w:rPr>
+      </w:pPr>
+      <w:r>
+        <w:rPr>
+          <w:sz w:val="24"/>
+          <w:szCs w:val="24"/>
+        </w:rPr>
+        <w:t>If you make any of these hard code changes, please use Sourcetree to upload the edited code to the github repository.  Also, contact Matt Reimer (or whoever is in charge of the automated aws process) and have these manual over-rides added to the aws automated version of the code.</w:t>
+      </w:r>
+      <w:r>
+        <w:rPr>
+          <w:sz w:val="24"/>
+          <w:szCs w:val="24"/>
+        </w:rPr>
+        <w:t xml:space="preserve">  The automated process uses a separate R-code that runs on Linux, and must be edited separately.</w:t>
+      </w:r>
+    </w:p>
+    <w:p>
+      <w:pPr>
+        <w:spacing w:after="0" w:line="240" w:lineRule="auto"/>
+        <w:rPr>
+          <w:sz w:val="24"/>
+          <w:szCs w:val="24"/>
+        </w:rPr>
+      </w:pPr>
+    </w:p>
+    <w:p>
+      <w:pPr>
+        <w:spacing w:after="0" w:line="240" w:lineRule="auto"/>
+        <w:rPr>
+          <w:sz w:val="24"/>
+          <w:szCs w:val="24"/>
+        </w:rPr>
+      </w:pPr>
+    </w:p>
+    <w:p>
+      <w:pPr>
+        <w:spacing w:after="0" w:line="240" w:lineRule="auto"/>
+        <w:rPr>
+          <w:sz w:val="24"/>
+          <w:szCs w:val="24"/>
+        </w:rPr>
+      </w:pPr>
+    </w:p>
+    <w:p>
+      <w:pPr>
+        <w:spacing w:after="0" w:line="240" w:lineRule="auto"/>
+        <w:rPr>
+          <w:b/>
+          <w:sz w:val="28"/>
+          <w:szCs w:val="24"/>
+        </w:rPr>
+      </w:pPr>
+      <w:r>
+        <w:rPr>
+          <w:b/>
+          <w:sz w:val="28"/>
+          <w:szCs w:val="24"/>
+        </w:rPr>
+        <w:t>Running Delft3D-Flow</w:t>
+      </w:r>
+    </w:p>
+    <w:p>
+      <w:pPr>
+        <w:spacing w:after="0" w:line="240" w:lineRule="auto"/>
+        <w:rPr>
+          <w:sz w:val="24"/>
+          <w:szCs w:val="24"/>
+        </w:rPr>
+      </w:pPr>
+    </w:p>
+    <w:p>
+      <w:pPr>
+        <w:spacing w:after="0" w:line="240" w:lineRule="auto"/>
+        <w:rPr>
+          <w:sz w:val="24"/>
+          <w:szCs w:val="24"/>
+        </w:rPr>
+      </w:pPr>
+      <w:r>
+        <w:rPr>
+          <w:sz w:val="24"/>
+          <w:szCs w:val="24"/>
+        </w:rPr>
+        <w:t xml:space="preserve">Once the pre-processing script </w:t>
+      </w:r>
+      <w:r>
+        <w:rPr>
+          <w:sz w:val="24"/>
+          <w:szCs w:val="24"/>
+        </w:rPr>
+        <w:t>has finished, Delft3D-Flow is initiated by running the batch file “batchprocess.bat” located in the directory “</w:t>
+      </w:r>
+      <w:r>
+        <w:rPr>
+          <w:b/>
+          <w:sz w:val="24"/>
+          <w:szCs w:val="24"/>
+        </w:rPr>
+        <w:t>C:\Matt-SFR Files\Hydraulic Modeling\R Code to Build Input Files</w:t>
+      </w:r>
+      <w:r>
+        <w:rPr>
+          <w:sz w:val="24"/>
+          <w:szCs w:val="24"/>
+        </w:rPr>
+        <w:t xml:space="preserve">”.  Simply click on the file.  This will launch Delf3D-Flow and proceed to process all jobs in serial.  It make take anywhere from a few minutes to several hours or more to process each </w:t>
+      </w:r>
+      <w:r>
+        <w:rPr>
+          <w:sz w:val="24"/>
+          <w:szCs w:val="24"/>
+        </w:rPr>
+        <w:t>hydro job</w:t>
+      </w:r>
+      <w:r>
+        <w:rPr>
+          <w:sz w:val="24"/>
+          <w:szCs w:val="24"/>
+        </w:rPr>
+        <w:t>.  Large batches may take several days to run.</w:t>
+      </w:r>
+    </w:p>
+    <w:p>
+      <w:pPr>
+        <w:spacing w:after="0" w:line="240" w:lineRule="auto"/>
+        <w:rPr>
+          <w:sz w:val="24"/>
+          <w:szCs w:val="24"/>
+        </w:rPr>
+      </w:pPr>
+    </w:p>
+    <w:p>
+      <w:pPr>
+        <w:spacing w:after="0" w:line="240" w:lineRule="auto"/>
+        <w:rPr>
+          <w:sz w:val="24"/>
+          <w:szCs w:val="24"/>
+        </w:rPr>
+      </w:pPr>
+      <w:r>
+        <w:rPr>
+          <w:sz w:val="24"/>
+          <w:szCs w:val="24"/>
+        </w:rPr>
+        <w:t>Delft3D-Flow creates several files during execution, which are stored in the same folder as the input files.  Consult the Delf3D flow documentation for full details on each of these files.  A sometimes useful file (which will be copied to the results folder in post-processing” is “</w:t>
+      </w:r>
+      <w:r>
+        <w:rPr>
+          <w:sz w:val="24"/>
+          <w:szCs w:val="24"/>
+        </w:rPr>
+        <w:t>tri-diag</w:t>
+      </w:r>
+      <w:r>
+        <w:rPr>
+          <w:sz w:val="24"/>
+          <w:szCs w:val="24"/>
+        </w:rPr>
+        <w:t>.test”, which contains information about the run itself, including warnings and error messages.  Generall</w:t>
+      </w:r>
+      <w:r>
+        <w:rPr>
+          <w:sz w:val="24"/>
+          <w:szCs w:val="24"/>
+        </w:rPr>
+        <w:t xml:space="preserve">y, the warnings can be ignored.  (Many of the warnings pertain to the veracity of the changing flow prior to steady state, but we’re only concerned with the steady state solution.  Other warnings may pertain to monitoring stations “outside the computational domain”, which can also be ignored.  A warning about modeling occurring “at the equator” can also be ignored – recall we set the origin to 0,0.  This only would matter if we were concerned about tidal forces.  In general, ignore all warnings and errors unless the solution fails to complete).  </w:t>
+      </w:r>
+    </w:p>
+    <w:p>
+      <w:pPr>
+        <w:spacing w:after="0" w:line="240" w:lineRule="auto"/>
+        <w:rPr>
+          <w:sz w:val="24"/>
+          <w:szCs w:val="24"/>
+        </w:rPr>
+      </w:pPr>
+    </w:p>
+    <w:p>
+      <w:pPr>
+        <w:spacing w:after="0" w:line="240" w:lineRule="auto"/>
+        <w:rPr>
+          <w:sz w:val="24"/>
+          <w:szCs w:val="24"/>
+        </w:rPr>
+      </w:pPr>
+      <w:r>
+        <w:rPr>
+          <w:sz w:val="24"/>
+          <w:szCs w:val="24"/>
+        </w:rPr>
+        <w:t>If, for some reason, the solution fails to complete, Delft3D-Flow will proceed to the next job automatically.</w:t>
+      </w:r>
+    </w:p>
+    <w:p>
+      <w:pPr>
+        <w:spacing w:after="0" w:line="240" w:lineRule="auto"/>
+        <w:rPr>
+          <w:b/>
+          <w:sz w:val="28"/>
+          <w:szCs w:val="24"/>
+        </w:rPr>
+      </w:pPr>
+    </w:p>
+    <w:p>
+      <w:pPr>
+        <w:spacing w:after="0" w:line="240" w:lineRule="auto"/>
+        <w:rPr>
+          <w:sz w:val="24"/>
+          <w:szCs w:val="24"/>
+        </w:rPr>
+      </w:pPr>
+      <w:r>
+        <w:rPr>
+          <w:sz w:val="24"/>
+          <w:szCs w:val="24"/>
+        </w:rPr>
+        <w:t>Delft3D-Flow will, if all goes well, continue un-interrupted.  Progress for each individual job can be followed on the command prompt, although users cannot tell from the command prompt which hy</w:t>
+      </w:r>
+      <w:r>
+        <w:rPr>
+          <w:sz w:val="24"/>
+          <w:szCs w:val="24"/>
+        </w:rPr>
+        <w:t>d</w:t>
+      </w:r>
+      <w:r>
+        <w:rPr>
+          <w:sz w:val="24"/>
+          <w:szCs w:val="24"/>
+        </w:rPr>
+        <w:t>ro model is currently running.  (If you really must know or want to track progress on the complete batch of jobs, you can look in the input files folders</w:t>
+      </w:r>
+      <w:r>
+        <w:rPr>
+          <w:sz w:val="24"/>
+          <w:szCs w:val="24"/>
+        </w:rPr>
+        <w:t xml:space="preserve"> – for example: </w:t>
+      </w:r>
+      <w:r>
+        <w:rPr>
+          <w:b/>
+          <w:sz w:val="24"/>
+          <w:szCs w:val="24"/>
+        </w:rPr>
+        <w:t>C:\Matt-SFR Files\Hydraulic Modeling\champ data from bucket\2017\Asotin\ASW00001-SF-</w:t>
+      </w:r>
+      <w:r>
+        <w:rPr>
+          <w:b/>
+          <w:sz w:val="24"/>
+          <w:szCs w:val="24"/>
+        </w:rPr>
+        <w:lastRenderedPageBreak/>
+        <w:t>F4P1\VISIT_4782\Hydro\HydroModelInputs\M000000_09</w:t>
+      </w:r>
+      <w:r>
+        <w:rPr>
+          <w:sz w:val="24"/>
+          <w:szCs w:val="24"/>
+        </w:rPr>
+        <w:t xml:space="preserve"> -</w:t>
+      </w:r>
+      <w:r>
+        <w:rPr>
+          <w:sz w:val="24"/>
+          <w:szCs w:val="24"/>
+        </w:rPr>
+        <w:t xml:space="preserve"> to see for which jobs Delft3D-Flow has generated output files).</w:t>
+      </w:r>
+    </w:p>
+    <w:p>
+      <w:pPr>
+        <w:spacing w:after="0" w:line="240" w:lineRule="auto"/>
+        <w:rPr>
+          <w:sz w:val="24"/>
+          <w:szCs w:val="24"/>
+        </w:rPr>
+      </w:pPr>
+    </w:p>
+    <w:p>
+      <w:pPr>
+        <w:spacing w:after="0" w:line="240" w:lineRule="auto"/>
+        <w:rPr>
+          <w:sz w:val="24"/>
+          <w:szCs w:val="24"/>
+        </w:rPr>
+      </w:pPr>
+      <w:r>
+        <w:rPr>
+          <w:sz w:val="24"/>
+          <w:szCs w:val="24"/>
+        </w:rPr>
+        <w:t>In general, individual batch sizes should not exceed 40 or 50 models, with batch sizes of 25 or less being more common and less cumbersome.  It’s not difficult to start multiple aws instances simultaneously, so batch size need not limit total throughput.</w:t>
+      </w:r>
+    </w:p>
+    <w:p>
+      <w:pPr>
+        <w:spacing w:after="0" w:line="240" w:lineRule="auto"/>
+        <w:rPr>
+          <w:sz w:val="24"/>
+          <w:szCs w:val="24"/>
+        </w:rPr>
+      </w:pPr>
+    </w:p>
+    <w:p>
+      <w:pPr>
+        <w:spacing w:after="0" w:line="240" w:lineRule="auto"/>
+        <w:rPr>
+          <w:b/>
+          <w:sz w:val="28"/>
+          <w:szCs w:val="24"/>
+        </w:rPr>
+      </w:pPr>
+      <w:r>
+        <w:rPr>
+          <w:sz w:val="24"/>
+          <w:szCs w:val="24"/>
+        </w:rPr>
+        <w:t xml:space="preserve">Typical hydro models runs take an hour or so per model.  Larger sites take slightly longer to run than small sites, and runs at very low flow rates may take significantly longer than runs at higher flow rates.  For flow rates less than </w:t>
+      </w:r>
+      <w:r>
+        <w:rPr>
+          <w:sz w:val="24"/>
+          <w:szCs w:val="24"/>
+        </w:rPr>
+        <w:t>.0001</w:t>
+      </w:r>
+      <w:r>
+        <w:rPr>
+          <w:sz w:val="24"/>
+          <w:szCs w:val="24"/>
+        </w:rPr>
+        <w:t>, the “build_CFD_SiteList.R” file will specify “No”, indicating the model will not run.  However, this can be over-ridden by manually changing the CFD_Site_List.csv file to “Yes” for the “Model” column.   Flows of zero, however, will cause an error.</w:t>
+      </w:r>
+    </w:p>
+    <w:p>
+      <w:pPr>
+        <w:spacing w:after="0" w:line="240" w:lineRule="auto"/>
+        <w:rPr>
+          <w:b/>
+          <w:sz w:val="28"/>
+          <w:szCs w:val="24"/>
+        </w:rPr>
+      </w:pPr>
+    </w:p>
+    <w:p>
+      <w:pPr>
+        <w:spacing w:after="0" w:line="240" w:lineRule="auto"/>
+        <w:rPr>
+          <w:b/>
+          <w:sz w:val="28"/>
+          <w:szCs w:val="24"/>
+        </w:rPr>
+      </w:pPr>
+      <w:r>
+        <w:rPr>
+          <w:b/>
+          <w:sz w:val="28"/>
+          <w:szCs w:val="24"/>
+        </w:rPr>
+        <w:t>Post-Processing</w:t>
+      </w:r>
+    </w:p>
+    <w:p>
+      <w:pPr>
+        <w:spacing w:after="0" w:line="240" w:lineRule="auto"/>
+        <w:rPr>
+          <w:b/>
+          <w:sz w:val="24"/>
+          <w:szCs w:val="24"/>
+        </w:rPr>
+      </w:pPr>
+    </w:p>
+    <w:p>
+      <w:pPr>
+        <w:spacing w:after="0" w:line="240" w:lineRule="auto"/>
+        <w:rPr>
+          <w:sz w:val="24"/>
+          <w:szCs w:val="24"/>
+        </w:rPr>
+      </w:pPr>
+      <w:r>
+        <w:rPr>
+          <w:sz w:val="24"/>
+          <w:szCs w:val="24"/>
+        </w:rPr>
+        <w:t>Once Delft3D-Flow has finished all jobs in a batch, post processing can begin.  The first step is running the batch file “vs.bat” in the directory “</w:t>
+      </w:r>
+      <w:r>
+        <w:rPr>
+          <w:b/>
+          <w:sz w:val="24"/>
+          <w:szCs w:val="24"/>
+        </w:rPr>
+        <w:t>C:\Matt-SFR Files\Hydraulic Modeling\R Code to Build Input Files</w:t>
+      </w:r>
+      <w:r>
+        <w:rPr>
+          <w:sz w:val="24"/>
+          <w:szCs w:val="24"/>
+        </w:rPr>
+        <w:t xml:space="preserve">”. </w:t>
+      </w:r>
+      <w:r>
+        <w:rPr>
+          <w:sz w:val="24"/>
+          <w:szCs w:val="24"/>
+        </w:rPr>
+        <w:t xml:space="preserve"> This runs the “viewer selector” tool, which</w:t>
+      </w:r>
+      <w:r>
+        <w:rPr>
+          <w:sz w:val="24"/>
+          <w:szCs w:val="24"/>
+        </w:rPr>
+        <w:t xml:space="preserve"> converts Delft-3D-Flow output into a series of text files that R can read as inputs.  Consult the Del</w:t>
+      </w:r>
+      <w:r>
+        <w:rPr>
+          <w:sz w:val="24"/>
+          <w:szCs w:val="24"/>
+        </w:rPr>
+        <w:t>ft-3D flow documentation “Viewer Selector User Manual.pdf” for more information.  This takes a few seconds for each hydro model generated.</w:t>
+      </w:r>
+    </w:p>
+    <w:p>
+      <w:pPr>
+        <w:spacing w:after="0" w:line="240" w:lineRule="auto"/>
+        <w:rPr>
+          <w:sz w:val="24"/>
+          <w:szCs w:val="24"/>
+        </w:rPr>
+      </w:pPr>
+    </w:p>
+    <w:p>
+      <w:pPr>
+        <w:spacing w:after="0" w:line="240" w:lineRule="auto"/>
+        <w:rPr>
+          <w:sz w:val="24"/>
+          <w:szCs w:val="24"/>
+        </w:rPr>
+      </w:pPr>
+      <w:r>
+        <w:rPr>
+          <w:sz w:val="24"/>
+          <w:szCs w:val="24"/>
+        </w:rPr>
+        <w:t>One this step is complete, open and run the script “Post_Processing</w:t>
+      </w:r>
+      <w:r>
+        <w:rPr>
+          <w:sz w:val="24"/>
+          <w:szCs w:val="24"/>
+        </w:rPr>
+        <w:t>_Desktop Version</w:t>
+      </w:r>
+      <w:r>
+        <w:rPr>
+          <w:sz w:val="24"/>
+          <w:szCs w:val="24"/>
+        </w:rPr>
+        <w:t>.r” in the directory “</w:t>
+      </w:r>
+      <w:r>
+        <w:rPr>
+          <w:b/>
+          <w:sz w:val="24"/>
+          <w:szCs w:val="24"/>
+        </w:rPr>
+        <w:t>C:\Matt-SFR Files\Hydraulic Modeling\R Code to Build Input Files\R-Code</w:t>
+      </w:r>
+      <w:r>
+        <w:rPr>
+          <w:sz w:val="24"/>
+          <w:szCs w:val="24"/>
+        </w:rPr>
+        <w:t xml:space="preserve">”.  This will take several minutes or more for each hydro model generated.  </w:t>
+      </w:r>
+    </w:p>
+    <w:p>
+      <w:pPr>
+        <w:spacing w:after="0" w:line="240" w:lineRule="auto"/>
+        <w:rPr>
+          <w:sz w:val="24"/>
+          <w:szCs w:val="24"/>
+        </w:rPr>
+      </w:pPr>
+    </w:p>
+    <w:p>
+      <w:pPr>
+        <w:spacing w:after="0" w:line="240" w:lineRule="auto"/>
+        <w:rPr>
+          <w:sz w:val="24"/>
+          <w:szCs w:val="24"/>
+        </w:rPr>
+      </w:pPr>
+      <w:r>
+        <w:rPr>
+          <w:sz w:val="24"/>
+          <w:szCs w:val="24"/>
+        </w:rPr>
+        <w:t>The post processing script generates the full set of hydro model results, and puts them into the results directories created in pre-processing (i.e. of the form “</w:t>
       </w:r>
       <w:r>
         <w:rPr>
@@ -2481,109 +3910,35 @@
       </w:r>
       <w:r>
         <w:rPr>
-          <w:b/>
-          <w:sz w:val="24"/>
-          <w:szCs w:val="24"/>
-        </w:rPr>
-        <w:t>”</w:t>
-      </w:r>
-      <w:r>
-        <w:rPr>
-          <w:sz w:val="24"/>
-          <w:szCs w:val="24"/>
-        </w:rPr>
-        <w:t>.  Note that a “</w:t>
-      </w:r>
-      <w:r>
-        <w:rPr>
-          <w:sz w:val="24"/>
-          <w:szCs w:val="24"/>
-        </w:rPr>
-        <w:t>Results” folder has been created, and a subfolder of the same name structure “</w:t>
-      </w:r>
-      <w:r>
-        <w:rPr>
-          <w:b/>
-          <w:sz w:val="24"/>
-          <w:szCs w:val="24"/>
-        </w:rPr>
-        <w:t>S0000_1867</w:t>
-      </w:r>
-      <w:r>
-        <w:rPr>
-          <w:sz w:val="24"/>
-          <w:szCs w:val="24"/>
-        </w:rPr>
-        <w:t>” has been created.  If more than one flow is modeled for the same VisitID, multiple sub-folders under “Results” will be generated.  The jpg images should be examined before proceeding, especially the “</w:t>
-      </w:r>
-      <w:r>
-        <w:rPr>
-          <w:b/>
-          <w:sz w:val="24"/>
-          <w:szCs w:val="24"/>
-        </w:rPr>
-        <w:t>Boundary_Conditions.jpg</w:t>
-      </w:r>
-      <w:r>
-        <w:rPr>
-          <w:sz w:val="24"/>
-          <w:szCs w:val="24"/>
-        </w:rPr>
-        <w:t xml:space="preserve">” image, to ensure adequate boundary conditions have been generated.  This is the most important step in the QA process.  Consult Matt Nahorniak for more information regarding what to look for in this image.  Also present are jpg files showing </w:t>
-      </w:r>
-      <w:r>
-        <w:rPr>
-          <w:sz w:val="24"/>
-          <w:szCs w:val="24"/>
-        </w:rPr>
-        <w:t>bathymetry</w:t>
-      </w:r>
-      <w:r>
-        <w:rPr>
-          <w:sz w:val="24"/>
-          <w:szCs w:val="24"/>
-        </w:rPr>
-        <w:t>, water surface elevation, and water depth.  These files are primarily for troubleshooting should errors occur at some point during processing.</w:t>
-      </w:r>
-    </w:p>
-    <w:p>
-      <w:pPr>
-        <w:spacing w:after="0" w:line="240" w:lineRule="auto"/>
-        <w:rPr>
-          <w:sz w:val="24"/>
-          <w:szCs w:val="24"/>
-        </w:rPr>
-      </w:pPr>
-    </w:p>
-    <w:p>
-      <w:pPr>
-        <w:spacing w:after="0" w:line="240" w:lineRule="auto"/>
-        <w:rPr>
-          <w:sz w:val="24"/>
-          <w:szCs w:val="24"/>
-        </w:rPr>
-      </w:pPr>
-      <w:r>
-        <w:rPr>
-          <w:sz w:val="24"/>
-          <w:szCs w:val="24"/>
-        </w:rPr>
-        <w:t>It can be tedious, when running large batch jobs, to manually locate all folders storing all QA plots.  For this reason, an R-script called “</w:t>
-      </w:r>
-      <w:r>
-        <w:rPr>
-          <w:b/>
-          <w:sz w:val="24"/>
-          <w:szCs w:val="24"/>
-        </w:rPr>
-        <w:t>BC_jpg_copy.R</w:t>
-      </w:r>
-      <w:r>
-        <w:rPr>
-          <w:sz w:val="24"/>
-          <w:szCs w:val="24"/>
-        </w:rPr>
-        <w:t>” has been created.  This script copies all the QA plots into a single folder for easy viewing.  That folder is “</w:t>
+          <w:sz w:val="24"/>
+          <w:szCs w:val="24"/>
+        </w:rPr>
+        <w:t xml:space="preserve">”.  </w:t>
+      </w:r>
+    </w:p>
+    <w:p>
+      <w:pPr>
+        <w:spacing w:after="0" w:line="240" w:lineRule="auto"/>
+        <w:rPr>
+          <w:sz w:val="24"/>
+          <w:szCs w:val="24"/>
+        </w:rPr>
+      </w:pPr>
+    </w:p>
+    <w:p>
+      <w:pPr>
+        <w:spacing w:after="0" w:line="240" w:lineRule="auto"/>
+        <w:rPr>
+          <w:sz w:val="24"/>
+          <w:szCs w:val="24"/>
+        </w:rPr>
+      </w:pPr>
+      <w:r>
+        <w:rPr>
+          <w:sz w:val="24"/>
+          <w:szCs w:val="24"/>
+        </w:rPr>
+        <w:t>A second QA step should occur at this time.  Key files to examine are the jpg files “Velocity_Magnitude.jpg”, “Depth.jpg”, and “Depth_Error.jpg”.  Consult Matt Nahorniak for details on what to look for in these plots.  Again, the script “BC_jpg_copy.r” can be used to move all of these files, from all jobs in the batch, to a single folder (“</w:t>
       </w:r>
       <w:r>
         <w:rPr>
@@ -2598,320 +3953,82 @@
           <w:sz w:val="24"/>
           <w:szCs w:val="24"/>
         </w:rPr>
-        <w:t>”.  Running “BC_jpg_copy.R” is optional, and has no effect on the input files or modeling results.  When using this script, it’s a good idea to make sure “</w:t>
-      </w:r>
-      <w:r>
-        <w:rPr>
-          <w:b/>
-          <w:sz w:val="24"/>
-          <w:szCs w:val="24"/>
-        </w:rPr>
-        <w:t>C:\Matt-SFR Files\Hydraulic Modeling\BC Copies</w:t>
-      </w:r>
-      <w:r>
-        <w:rPr>
-          <w:sz w:val="24"/>
-          <w:szCs w:val="24"/>
-        </w:rPr>
-        <w:t>” is empty or non-existent before running the script.</w:t>
-      </w:r>
-      <w:r>
-        <w:rPr>
-          <w:sz w:val="24"/>
-          <w:szCs w:val="24"/>
-        </w:rPr>
-        <w:t xml:space="preserve">  (This same script can be used again at the conclusion of the modeling process to move additional QA plots generated in post-processing).</w:t>
-      </w:r>
-    </w:p>
-    <w:p>
-      <w:pPr>
-        <w:spacing w:after="0" w:line="240" w:lineRule="auto"/>
-        <w:rPr>
-          <w:sz w:val="24"/>
-          <w:szCs w:val="24"/>
-        </w:rPr>
-      </w:pPr>
-    </w:p>
-    <w:p>
-      <w:pPr>
-        <w:spacing w:after="0" w:line="240" w:lineRule="auto"/>
-        <w:rPr>
-          <w:b/>
-          <w:sz w:val="24"/>
-          <w:szCs w:val="24"/>
-        </w:rPr>
-      </w:pPr>
-    </w:p>
-    <w:p>
-      <w:pPr>
-        <w:spacing w:after="0" w:line="240" w:lineRule="auto"/>
-        <w:rPr>
-          <w:b/>
-          <w:sz w:val="24"/>
-          <w:szCs w:val="24"/>
-        </w:rPr>
-      </w:pPr>
-      <w:r>
-        <w:rPr>
-          <w:b/>
-          <w:sz w:val="24"/>
-          <w:szCs w:val="24"/>
-        </w:rPr>
-        <w:t>Manual Boundary Condition Over-Rides</w:t>
-      </w:r>
-    </w:p>
-    <w:p>
-      <w:pPr>
-        <w:spacing w:after="0" w:line="240" w:lineRule="auto"/>
-        <w:rPr>
-          <w:sz w:val="24"/>
-          <w:szCs w:val="24"/>
-        </w:rPr>
-      </w:pPr>
-    </w:p>
-    <w:p>
-      <w:pPr>
-        <w:spacing w:after="0" w:line="240" w:lineRule="auto"/>
-        <w:rPr>
-          <w:sz w:val="24"/>
-          <w:szCs w:val="24"/>
-        </w:rPr>
-      </w:pPr>
-      <w:r>
-        <w:rPr>
-          <w:sz w:val="24"/>
-          <w:szCs w:val="24"/>
-        </w:rPr>
-        <w:t>Occasionally, boundary conditions as observed in the file “</w:t>
-      </w:r>
-      <w:r>
-        <w:rPr>
-          <w:b/>
-          <w:sz w:val="24"/>
-          <w:szCs w:val="24"/>
-        </w:rPr>
-        <w:t>Boundary_Conditions.jpg</w:t>
-      </w:r>
-      <w:r>
-        <w:rPr>
-          <w:sz w:val="24"/>
-          <w:szCs w:val="24"/>
-        </w:rPr>
-        <w:t>” may be inadequate.  The two most common issues are having trim lengths that are either too great or too small, or having an inlet or outlet boundary that’s not along the most appropriate edge (north, south, east, or west).  See Appendix A for details and examples on what to look for when examining QA plots.</w:t>
-      </w:r>
-    </w:p>
-    <w:p>
-      <w:pPr>
-        <w:spacing w:after="0" w:line="240" w:lineRule="auto"/>
-        <w:rPr>
-          <w:sz w:val="24"/>
-          <w:szCs w:val="24"/>
-        </w:rPr>
-      </w:pPr>
-    </w:p>
-    <w:p>
-      <w:pPr>
-        <w:spacing w:after="0" w:line="240" w:lineRule="auto"/>
-        <w:rPr>
-          <w:b/>
-          <w:sz w:val="24"/>
-          <w:szCs w:val="24"/>
-        </w:rPr>
-      </w:pPr>
-      <w:r>
-        <w:rPr>
-          <w:b/>
-          <w:sz w:val="24"/>
-          <w:szCs w:val="24"/>
-        </w:rPr>
-        <w:t xml:space="preserve">Trim </w:t>
-      </w:r>
-      <w:r>
-        <w:rPr>
-          <w:b/>
-          <w:sz w:val="24"/>
-          <w:szCs w:val="24"/>
-        </w:rPr>
-        <w:t>l</w:t>
-      </w:r>
-      <w:r>
-        <w:rPr>
-          <w:b/>
-          <w:sz w:val="24"/>
-          <w:szCs w:val="24"/>
-        </w:rPr>
-        <w:t xml:space="preserve">ength </w:t>
-      </w:r>
-      <w:r>
-        <w:rPr>
-          <w:b/>
-          <w:sz w:val="24"/>
-          <w:szCs w:val="24"/>
-        </w:rPr>
-        <w:t>o</w:t>
-      </w:r>
-      <w:r>
-        <w:rPr>
-          <w:b/>
-          <w:sz w:val="24"/>
-          <w:szCs w:val="24"/>
-        </w:rPr>
-        <w:t>verride</w:t>
-      </w:r>
-    </w:p>
-    <w:p>
-      <w:pPr>
-        <w:spacing w:after="0" w:line="240" w:lineRule="auto"/>
-        <w:rPr>
-          <w:sz w:val="24"/>
-          <w:szCs w:val="24"/>
-        </w:rPr>
-      </w:pPr>
-    </w:p>
-    <w:p>
-      <w:pPr>
-        <w:spacing w:after="0" w:line="240" w:lineRule="auto"/>
-        <w:rPr>
-          <w:sz w:val="24"/>
-          <w:szCs w:val="24"/>
-        </w:rPr>
-      </w:pPr>
-      <w:r>
-        <w:rPr>
-          <w:sz w:val="24"/>
-          <w:szCs w:val="24"/>
-        </w:rPr>
-        <w:t>However, the user may manually edit the trim length after reviewing the boundary conditions</w:t>
-      </w:r>
-      <w:r>
-        <w:rPr>
-          <w:sz w:val="24"/>
-          <w:szCs w:val="24"/>
-        </w:rPr>
-        <w:t>.  This change can be made directly in the “CFD_Site_List.csv” file.</w:t>
-      </w:r>
-      <w:r>
-        <w:rPr>
-          <w:sz w:val="24"/>
-          <w:szCs w:val="24"/>
-        </w:rPr>
-        <w:t xml:space="preserve">  </w:t>
-      </w:r>
-      <w:r>
-        <w:rPr>
-          <w:sz w:val="24"/>
-          <w:szCs w:val="24"/>
-        </w:rPr>
-        <w:t>For default jobs, it’s</w:t>
-      </w:r>
-      <w:r>
-        <w:rPr>
-          <w:sz w:val="24"/>
-          <w:szCs w:val="24"/>
-        </w:rPr>
-        <w:t xml:space="preserve"> </w:t>
-      </w:r>
-      <w:r>
-        <w:rPr>
-          <w:sz w:val="24"/>
-          <w:szCs w:val="24"/>
-        </w:rPr>
-        <w:t>r</w:t>
-      </w:r>
-      <w:r>
-        <w:rPr>
-          <w:sz w:val="24"/>
-          <w:szCs w:val="24"/>
-        </w:rPr>
-        <w:t>ecommended that the change be added to the “TrimLengths.csv” file, and the updated file be checked in to control via SourceTree.</w:t>
-      </w:r>
-      <w:r>
-        <w:rPr>
-          <w:sz w:val="24"/>
-          <w:szCs w:val="24"/>
-        </w:rPr>
-        <w:t xml:space="preserve">  Note that the TrimLengths.csv file is also consumed by the aws automated version of the R-code, so these updates, once uploaded to github, will automatically happen with the automated version as well.</w:t>
-      </w:r>
-    </w:p>
-    <w:p>
-      <w:pPr>
-        <w:spacing w:after="0" w:line="240" w:lineRule="auto"/>
-        <w:rPr>
-          <w:sz w:val="24"/>
-          <w:szCs w:val="24"/>
-        </w:rPr>
-      </w:pPr>
-    </w:p>
-    <w:p>
-      <w:pPr>
-        <w:spacing w:after="0" w:line="240" w:lineRule="auto"/>
-        <w:rPr>
-          <w:b/>
-          <w:sz w:val="24"/>
-          <w:szCs w:val="24"/>
-        </w:rPr>
-      </w:pPr>
-      <w:r>
-        <w:rPr>
-          <w:b/>
-          <w:sz w:val="24"/>
-          <w:szCs w:val="24"/>
-        </w:rPr>
-        <w:t xml:space="preserve">Boundary </w:t>
-      </w:r>
-      <w:r>
-        <w:rPr>
-          <w:b/>
-          <w:sz w:val="24"/>
-          <w:szCs w:val="24"/>
-        </w:rPr>
-        <w:t>condition l</w:t>
-      </w:r>
-      <w:r>
-        <w:rPr>
-          <w:b/>
-          <w:sz w:val="24"/>
-          <w:szCs w:val="24"/>
-        </w:rPr>
-        <w:t>ocation</w:t>
-      </w:r>
-      <w:r>
-        <w:rPr>
-          <w:b/>
-          <w:sz w:val="24"/>
-          <w:szCs w:val="24"/>
-        </w:rPr>
-        <w:t xml:space="preserve"> override</w:t>
-      </w:r>
-    </w:p>
-    <w:p>
-      <w:pPr>
-        <w:spacing w:after="0" w:line="240" w:lineRule="auto"/>
-        <w:rPr>
-          <w:sz w:val="24"/>
-          <w:szCs w:val="24"/>
-        </w:rPr>
-      </w:pPr>
-      <w:r>
-        <w:rPr>
-          <w:sz w:val="24"/>
-          <w:szCs w:val="24"/>
-        </w:rPr>
-        <w:t>Manual changes to the boundary condition location (north, south, east, or west) are made as hard code changes in the R-code “Build_Input_Files</w:t>
-      </w:r>
-      <w:r>
-        <w:rPr>
-          <w:sz w:val="24"/>
-          <w:szCs w:val="24"/>
-        </w:rPr>
-        <w:t>_Desktop Version</w:t>
-      </w:r>
-      <w:r>
-        <w:rPr>
-          <w:sz w:val="24"/>
-          <w:szCs w:val="24"/>
-        </w:rPr>
-        <w:t xml:space="preserve">.R”.  In the algorithm, both inlet and outlet boundary locations are determined by finding to which grid edge (before trimming) the closest thalweg points is located.  To manually over-ride the boundary as </w:t>
+        <w:t>”) for easy viewing.</w:t>
+      </w:r>
+    </w:p>
+    <w:p>
+      <w:pPr>
+        <w:spacing w:after="0" w:line="240" w:lineRule="auto"/>
+        <w:rPr>
+          <w:sz w:val="24"/>
+          <w:szCs w:val="24"/>
+        </w:rPr>
+      </w:pPr>
+    </w:p>
+    <w:p>
+      <w:pPr>
+        <w:spacing w:after="0" w:line="240" w:lineRule="auto"/>
+        <w:rPr>
+          <w:sz w:val="24"/>
+          <w:szCs w:val="24"/>
+        </w:rPr>
+      </w:pPr>
+    </w:p>
+    <w:p>
+      <w:pPr>
+        <w:spacing w:after="0" w:line="240" w:lineRule="auto"/>
+        <w:rPr>
+          <w:b/>
+          <w:sz w:val="28"/>
+          <w:szCs w:val="24"/>
+        </w:rPr>
+      </w:pPr>
+      <w:r>
+        <w:rPr>
+          <w:b/>
+          <w:sz w:val="28"/>
+          <w:szCs w:val="24"/>
+        </w:rPr>
+        <w:t>Synching Results to AWS Bucket</w:t>
+      </w:r>
+    </w:p>
+    <w:p>
+      <w:pPr>
+        <w:spacing w:after="0" w:line="240" w:lineRule="auto"/>
+        <w:rPr>
+          <w:sz w:val="24"/>
+          <w:szCs w:val="24"/>
+        </w:rPr>
+      </w:pPr>
+    </w:p>
+    <w:p>
+      <w:pPr>
+        <w:spacing w:after="0" w:line="240" w:lineRule="auto"/>
+        <w:rPr>
+          <w:sz w:val="24"/>
+          <w:szCs w:val="24"/>
+        </w:rPr>
+      </w:pPr>
+      <w:r>
+        <w:rPr>
+          <w:sz w:val="24"/>
+          <w:szCs w:val="24"/>
+        </w:rPr>
+        <w:t xml:space="preserve">For most jobs, users will want to upload the results to the sfr-champ </w:t>
+      </w:r>
+      <w:r>
+        <w:rPr>
+          <w:sz w:val="24"/>
+          <w:szCs w:val="24"/>
+        </w:rPr>
+        <w:t>AWS</w:t>
+      </w:r>
+      <w:r>
+        <w:rPr>
+          <w:sz w:val="24"/>
+          <w:szCs w:val="24"/>
+        </w:rPr>
+        <w:t xml:space="preserve"> bucket.  This can (and should) be done for all “default” jobs that pass QA.  “Default” in this sense includes all jobs at </w:t>
       </w:r>
       <w:r>
         <w:rPr>
@@ -2919,941 +4036,22 @@
           <w:szCs w:val="24"/>
         </w:rPr>
         <w:lastRenderedPageBreak/>
-        <w:t>determined by the algorithm, we simply set the distance to the desired edge to zero.  The distances to the four boundaries are variables called “dnorth”, “dsouth”, “dwest”, and “deast”.  For the inlet boundary condition, search the code for the following comment:</w:t>
-      </w:r>
-    </w:p>
-    <w:p>
-      <w:pPr>
-        <w:spacing w:after="0" w:line="240" w:lineRule="auto"/>
-        <w:rPr>
-          <w:sz w:val="24"/>
-          <w:szCs w:val="24"/>
-        </w:rPr>
-      </w:pPr>
-    </w:p>
-    <w:p>
-      <w:pPr>
-        <w:spacing w:after="0" w:line="240" w:lineRule="auto"/>
-        <w:rPr>
-          <w:b/>
-          <w:sz w:val="24"/>
-          <w:szCs w:val="24"/>
-        </w:rPr>
-      </w:pPr>
-      <w:r>
-        <w:rPr>
-          <w:b/>
-          <w:sz w:val="24"/>
-          <w:szCs w:val="24"/>
-        </w:rPr>
-        <w:t># Inlet boundary manual corrections</w:t>
-      </w:r>
-    </w:p>
-    <w:p>
-      <w:pPr>
-        <w:spacing w:after="0" w:line="240" w:lineRule="auto"/>
-        <w:rPr>
-          <w:sz w:val="24"/>
-          <w:szCs w:val="24"/>
-        </w:rPr>
-      </w:pPr>
-      <w:r>
-        <w:rPr>
-          <w:sz w:val="24"/>
-          <w:szCs w:val="24"/>
-        </w:rPr>
-        <w:t>Then add a line under this comment of the following form:</w:t>
-      </w:r>
-    </w:p>
-    <w:p>
-      <w:pPr>
-        <w:spacing w:after="0" w:line="240" w:lineRule="auto"/>
-        <w:rPr>
-          <w:sz w:val="24"/>
-          <w:szCs w:val="24"/>
-        </w:rPr>
-      </w:pPr>
-    </w:p>
-    <w:p>
-      <w:pPr>
-        <w:spacing w:after="0" w:line="240" w:lineRule="auto"/>
-        <w:rPr>
-          <w:sz w:val="24"/>
-          <w:szCs w:val="24"/>
-        </w:rPr>
-      </w:pPr>
-      <w:proofErr w:type="gramStart"/>
-      <w:r>
-        <w:rPr>
-          <w:sz w:val="24"/>
-          <w:szCs w:val="24"/>
-        </w:rPr>
-        <w:t>if</w:t>
-      </w:r>
-      <w:proofErr w:type="gramEnd"/>
-      <w:r>
-        <w:rPr>
-          <w:sz w:val="24"/>
-          <w:szCs w:val="24"/>
-        </w:rPr>
-        <w:t xml:space="preserve"> (site.list$SiteID[k]== "LEM00002-00001B") {dsouth = 0}</w:t>
-      </w:r>
-    </w:p>
-    <w:p>
-      <w:pPr>
-        <w:spacing w:after="0" w:line="240" w:lineRule="auto"/>
-        <w:rPr>
-          <w:sz w:val="24"/>
-          <w:szCs w:val="24"/>
-        </w:rPr>
-      </w:pPr>
-    </w:p>
-    <w:p>
-      <w:pPr>
-        <w:spacing w:after="0" w:line="240" w:lineRule="auto"/>
-        <w:rPr>
-          <w:sz w:val="24"/>
-          <w:szCs w:val="24"/>
-        </w:rPr>
-      </w:pPr>
-      <w:r>
-        <w:rPr>
-          <w:sz w:val="24"/>
-          <w:szCs w:val="24"/>
-        </w:rPr>
-        <w:t xml:space="preserve">This example manually sets the inlet boundary for site </w:t>
-      </w:r>
-      <w:r>
-        <w:rPr>
-          <w:sz w:val="24"/>
-          <w:szCs w:val="24"/>
-        </w:rPr>
-        <w:t>LEM00002-00001B</w:t>
-      </w:r>
-      <w:r>
-        <w:rPr>
-          <w:sz w:val="24"/>
-          <w:szCs w:val="24"/>
-        </w:rPr>
-        <w:t xml:space="preserve"> to the south boundary.  You’ll find plenty of examples in the code under the “</w:t>
-      </w:r>
-      <w:r>
-        <w:rPr>
-          <w:sz w:val="24"/>
-          <w:szCs w:val="24"/>
-        </w:rPr>
-        <w:t># Inlet boundary manual corrections</w:t>
-      </w:r>
-      <w:proofErr w:type="gramStart"/>
-      <w:r>
-        <w:rPr>
-          <w:sz w:val="24"/>
-          <w:szCs w:val="24"/>
-        </w:rPr>
-        <w:t>“ comment</w:t>
-      </w:r>
-      <w:proofErr w:type="gramEnd"/>
-      <w:r>
-        <w:rPr>
-          <w:sz w:val="24"/>
-          <w:szCs w:val="24"/>
-        </w:rPr>
-        <w:t>.  You’ll simply have to copy one of them, and change the site name and the cardinal direction.  Note that R is case sensitive, so be sure to enter the sitename exactly, and be sure to use lower case letters for called “dnorth”, “dsouth”, “dwest”, or “deast”</w:t>
-      </w:r>
-    </w:p>
-    <w:p>
-      <w:pPr>
-        <w:spacing w:after="0" w:line="240" w:lineRule="auto"/>
-        <w:rPr>
-          <w:sz w:val="24"/>
-          <w:szCs w:val="24"/>
-        </w:rPr>
-      </w:pPr>
-    </w:p>
-    <w:p>
-      <w:pPr>
-        <w:spacing w:after="0" w:line="240" w:lineRule="auto"/>
-        <w:rPr>
-          <w:sz w:val="24"/>
-          <w:szCs w:val="24"/>
-        </w:rPr>
-      </w:pPr>
-      <w:r>
-        <w:rPr>
-          <w:sz w:val="24"/>
-          <w:szCs w:val="24"/>
-        </w:rPr>
-        <w:t>The outlet boundary manual corrections can be made exactly as the inlet boundary manual corrections, except that the location in the R-code “Build_Input_Files</w:t>
-      </w:r>
-      <w:r>
-        <w:rPr>
-          <w:sz w:val="24"/>
-          <w:szCs w:val="24"/>
-        </w:rPr>
-        <w:t>_Desktop Version</w:t>
-      </w:r>
-      <w:r>
-        <w:rPr>
-          <w:sz w:val="24"/>
-          <w:szCs w:val="24"/>
-        </w:rPr>
-        <w:t>.R” is different – it’s several lines below the inlet manual override.  Search for the following comment:</w:t>
-      </w:r>
-    </w:p>
-    <w:p>
-      <w:pPr>
-        <w:spacing w:after="0" w:line="240" w:lineRule="auto"/>
-        <w:rPr>
-          <w:b/>
-          <w:sz w:val="24"/>
-          <w:szCs w:val="24"/>
-        </w:rPr>
-      </w:pPr>
-    </w:p>
-    <w:p>
-      <w:pPr>
-        <w:spacing w:after="0" w:line="240" w:lineRule="auto"/>
-        <w:rPr>
-          <w:b/>
-          <w:sz w:val="24"/>
-          <w:szCs w:val="24"/>
-        </w:rPr>
-      </w:pPr>
-      <w:r>
-        <w:rPr>
-          <w:b/>
-          <w:sz w:val="24"/>
-          <w:szCs w:val="24"/>
-        </w:rPr>
-        <w:t># Outlet boundary manual corrections</w:t>
-      </w:r>
-    </w:p>
-    <w:p>
-      <w:pPr>
-        <w:spacing w:after="0" w:line="240" w:lineRule="auto"/>
-        <w:rPr>
-          <w:sz w:val="24"/>
-          <w:szCs w:val="24"/>
-        </w:rPr>
-      </w:pPr>
-    </w:p>
-    <w:p>
-      <w:pPr>
-        <w:spacing w:after="0" w:line="240" w:lineRule="auto"/>
-        <w:rPr>
-          <w:sz w:val="24"/>
-          <w:szCs w:val="24"/>
-        </w:rPr>
-      </w:pPr>
-      <w:proofErr w:type="gramStart"/>
-      <w:r>
-        <w:rPr>
-          <w:sz w:val="24"/>
-          <w:szCs w:val="24"/>
-        </w:rPr>
-        <w:t>and</w:t>
-      </w:r>
-      <w:proofErr w:type="gramEnd"/>
-      <w:r>
-        <w:rPr>
-          <w:sz w:val="24"/>
-          <w:szCs w:val="24"/>
-        </w:rPr>
-        <w:t xml:space="preserve"> then proceed exactly as you would for an inlet boundary condition manual override.  For example, adding the following line forces the exit boundary for site </w:t>
-      </w:r>
-      <w:r>
-        <w:rPr>
-          <w:sz w:val="24"/>
-          <w:szCs w:val="24"/>
-        </w:rPr>
-        <w:t>CBW05583-086186</w:t>
-      </w:r>
-      <w:r>
-        <w:rPr>
-          <w:sz w:val="24"/>
-          <w:szCs w:val="24"/>
-        </w:rPr>
-        <w:t xml:space="preserve"> to be on the west edge:</w:t>
-      </w:r>
-    </w:p>
-    <w:p>
-      <w:pPr>
-        <w:spacing w:after="0" w:line="240" w:lineRule="auto"/>
-        <w:rPr>
-          <w:sz w:val="24"/>
-          <w:szCs w:val="24"/>
-        </w:rPr>
-      </w:pPr>
-    </w:p>
-    <w:p>
-      <w:pPr>
-        <w:spacing w:after="0" w:line="240" w:lineRule="auto"/>
-        <w:rPr>
-          <w:sz w:val="24"/>
-          <w:szCs w:val="24"/>
-        </w:rPr>
-      </w:pPr>
-      <w:proofErr w:type="gramStart"/>
-      <w:r>
-        <w:rPr>
-          <w:sz w:val="24"/>
-          <w:szCs w:val="24"/>
-        </w:rPr>
-        <w:t>if</w:t>
-      </w:r>
-      <w:proofErr w:type="gramEnd"/>
-      <w:r>
-        <w:rPr>
-          <w:sz w:val="24"/>
-          <w:szCs w:val="24"/>
-        </w:rPr>
-        <w:t xml:space="preserve"> (site.list$SiteID[k]== "CBW05583-086186") {dwest = 0}</w:t>
-      </w:r>
-    </w:p>
-    <w:p>
-      <w:pPr>
-        <w:spacing w:after="0" w:line="240" w:lineRule="auto"/>
-        <w:rPr>
-          <w:sz w:val="24"/>
-          <w:szCs w:val="24"/>
-        </w:rPr>
-      </w:pPr>
-    </w:p>
-    <w:p>
-      <w:pPr>
-        <w:spacing w:after="0" w:line="240" w:lineRule="auto"/>
-        <w:rPr>
-          <w:sz w:val="24"/>
-          <w:szCs w:val="24"/>
-        </w:rPr>
-      </w:pPr>
-      <w:r>
-        <w:rPr>
-          <w:sz w:val="24"/>
-          <w:szCs w:val="24"/>
-        </w:rPr>
-        <w:t>If you make any of these hard code changes, please use Sourcetree to upload the edited code to the github repository.  Also, contact Matt Reimer (or whoever is in charge of the automated aws process) and have these manual over-rides added to the aws automated version of the code.</w:t>
-      </w:r>
-      <w:r>
-        <w:rPr>
-          <w:sz w:val="24"/>
-          <w:szCs w:val="24"/>
-        </w:rPr>
-        <w:t xml:space="preserve">  The automated process uses a separate R-code that runs on Linux, and must be edited separately.</w:t>
-      </w:r>
-    </w:p>
-    <w:p>
-      <w:pPr>
-        <w:spacing w:after="0" w:line="240" w:lineRule="auto"/>
-        <w:rPr>
-          <w:sz w:val="24"/>
-          <w:szCs w:val="24"/>
-        </w:rPr>
-      </w:pPr>
-    </w:p>
-    <w:p>
-      <w:pPr>
-        <w:spacing w:after="0" w:line="240" w:lineRule="auto"/>
-        <w:rPr>
-          <w:sz w:val="24"/>
-          <w:szCs w:val="24"/>
-        </w:rPr>
-      </w:pPr>
-    </w:p>
-    <w:p>
-      <w:pPr>
-        <w:spacing w:after="0" w:line="240" w:lineRule="auto"/>
-        <w:rPr>
-          <w:sz w:val="24"/>
-          <w:szCs w:val="24"/>
-        </w:rPr>
-      </w:pPr>
-    </w:p>
-    <w:p>
-      <w:pPr>
-        <w:spacing w:after="0" w:line="240" w:lineRule="auto"/>
-        <w:rPr>
-          <w:b/>
-          <w:sz w:val="28"/>
-          <w:szCs w:val="24"/>
-        </w:rPr>
-      </w:pPr>
-      <w:r>
-        <w:rPr>
-          <w:b/>
-          <w:sz w:val="28"/>
-          <w:szCs w:val="24"/>
-        </w:rPr>
-        <w:t>Running Delft3D-Flow</w:t>
-      </w:r>
-    </w:p>
-    <w:p>
-      <w:pPr>
-        <w:spacing w:after="0" w:line="240" w:lineRule="auto"/>
-        <w:rPr>
-          <w:sz w:val="24"/>
-          <w:szCs w:val="24"/>
-        </w:rPr>
-      </w:pPr>
-    </w:p>
-    <w:p>
-      <w:pPr>
-        <w:spacing w:after="0" w:line="240" w:lineRule="auto"/>
-        <w:rPr>
-          <w:sz w:val="24"/>
-          <w:szCs w:val="24"/>
-        </w:rPr>
-      </w:pPr>
-      <w:r>
-        <w:rPr>
-          <w:sz w:val="24"/>
-          <w:szCs w:val="24"/>
-        </w:rPr>
-        <w:t xml:space="preserve">Once the pre-processing script </w:t>
-      </w:r>
-      <w:r>
-        <w:rPr>
-          <w:sz w:val="24"/>
-          <w:szCs w:val="24"/>
-        </w:rPr>
-        <w:t>has finished, Delft3D-Flow is initiated by running the batch file “batchprocess.bat” located in the directory “</w:t>
-      </w:r>
-      <w:r>
-        <w:rPr>
-          <w:b/>
-          <w:sz w:val="24"/>
-          <w:szCs w:val="24"/>
-        </w:rPr>
-        <w:t>C:\Matt-SFR Files\Hydraulic Modeling\R Code to Build Input Files</w:t>
-      </w:r>
-      <w:r>
-        <w:rPr>
-          <w:sz w:val="24"/>
-          <w:szCs w:val="24"/>
-        </w:rPr>
-        <w:t xml:space="preserve">”.  Simply click on the file.  This will launch Delf3D-Flow and proceed to process all jobs in serial.  It make take anywhere from a few minutes to several hours or more to process each </w:t>
-      </w:r>
-      <w:r>
-        <w:rPr>
-          <w:sz w:val="24"/>
-          <w:szCs w:val="24"/>
-        </w:rPr>
-        <w:t>hydro job</w:t>
-      </w:r>
-      <w:r>
-        <w:rPr>
-          <w:sz w:val="24"/>
-          <w:szCs w:val="24"/>
-        </w:rPr>
-        <w:t>.  Large batches may take several days to run.</w:t>
-      </w:r>
-    </w:p>
-    <w:p>
-      <w:pPr>
-        <w:spacing w:after="0" w:line="240" w:lineRule="auto"/>
-        <w:rPr>
-          <w:sz w:val="24"/>
-          <w:szCs w:val="24"/>
-        </w:rPr>
-      </w:pPr>
-    </w:p>
-    <w:p>
-      <w:pPr>
-        <w:spacing w:after="0" w:line="240" w:lineRule="auto"/>
-        <w:rPr>
-          <w:sz w:val="24"/>
-          <w:szCs w:val="24"/>
-        </w:rPr>
-      </w:pPr>
-      <w:r>
-        <w:rPr>
-          <w:sz w:val="24"/>
-          <w:szCs w:val="24"/>
-        </w:rPr>
-        <w:lastRenderedPageBreak/>
-        <w:t>Delft3D-Flow creates several files during execution, which are stored in the same folder as the input files.  Consult the Delf3D flow documentation for full details on each of these files.  A sometimes useful file (which will be copied to the results folder in post-processing” is “</w:t>
-      </w:r>
-      <w:r>
-        <w:rPr>
-          <w:sz w:val="24"/>
-          <w:szCs w:val="24"/>
-        </w:rPr>
-        <w:t>tri-diag</w:t>
-      </w:r>
-      <w:r>
-        <w:rPr>
-          <w:sz w:val="24"/>
-          <w:szCs w:val="24"/>
-        </w:rPr>
-        <w:t>.test”, which contains information about the run itself, including warnings and error messages.  Generall</w:t>
-      </w:r>
-      <w:r>
-        <w:rPr>
-          <w:sz w:val="24"/>
-          <w:szCs w:val="24"/>
-        </w:rPr>
-        <w:t>y, the warnings can be ignored.  (Many of the warnings pertain to the veracity of the changing flow prior to steady state, but we’re only concerned with the steady state solution.  Other warnings may pertain to monitoring stations “outside the computational domain”, which can also be ignored.  A warning about modeling occurring “at the equator” can also be ignored – recall we set the origin to 0</w:t>
-      </w:r>
-      <w:proofErr w:type="gramStart"/>
-      <w:r>
-        <w:rPr>
-          <w:sz w:val="24"/>
-          <w:szCs w:val="24"/>
-        </w:rPr>
-        <w:t>,0</w:t>
-      </w:r>
-      <w:proofErr w:type="gramEnd"/>
-      <w:r>
-        <w:rPr>
-          <w:sz w:val="24"/>
-          <w:szCs w:val="24"/>
-        </w:rPr>
-        <w:t xml:space="preserve">.  This only would matter if we were concerned about tidal forces.  In general, ignore all warnings and errors unless the solution fails to complete).  </w:t>
-      </w:r>
-    </w:p>
-    <w:p>
-      <w:pPr>
-        <w:spacing w:after="0" w:line="240" w:lineRule="auto"/>
-        <w:rPr>
-          <w:sz w:val="24"/>
-          <w:szCs w:val="24"/>
-        </w:rPr>
-      </w:pPr>
-    </w:p>
-    <w:p>
-      <w:pPr>
-        <w:spacing w:after="0" w:line="240" w:lineRule="auto"/>
-        <w:rPr>
-          <w:sz w:val="24"/>
-          <w:szCs w:val="24"/>
-        </w:rPr>
-      </w:pPr>
-      <w:r>
-        <w:rPr>
-          <w:sz w:val="24"/>
-          <w:szCs w:val="24"/>
-        </w:rPr>
-        <w:t>If, for some reason, the solution fails to complete, Delft3D-Flow will proceed to the next job automatically.</w:t>
-      </w:r>
-    </w:p>
-    <w:p>
-      <w:pPr>
-        <w:spacing w:after="0" w:line="240" w:lineRule="auto"/>
-        <w:rPr>
-          <w:b/>
-          <w:sz w:val="28"/>
-          <w:szCs w:val="24"/>
-        </w:rPr>
-      </w:pPr>
-    </w:p>
-    <w:p>
-      <w:pPr>
-        <w:spacing w:after="0" w:line="240" w:lineRule="auto"/>
-        <w:rPr>
-          <w:sz w:val="24"/>
-          <w:szCs w:val="24"/>
-        </w:rPr>
-      </w:pPr>
-      <w:r>
-        <w:rPr>
-          <w:sz w:val="24"/>
-          <w:szCs w:val="24"/>
-        </w:rPr>
-        <w:t>Delft3D-Flow will, if all goes well, continue un-interrupted.  Progress for each individual job can be followed on the command prompt, although users cannot tell from the command prompt which hy</w:t>
-      </w:r>
-      <w:r>
-        <w:rPr>
-          <w:sz w:val="24"/>
-          <w:szCs w:val="24"/>
-        </w:rPr>
-        <w:t>d</w:t>
-      </w:r>
-      <w:r>
-        <w:rPr>
-          <w:sz w:val="24"/>
-          <w:szCs w:val="24"/>
-        </w:rPr>
-        <w:t>ro model is currently running.  (If you really must know or want to track progress on the complete batch of jobs, you can look in the input files folders</w:t>
-      </w:r>
-      <w:r>
-        <w:rPr>
-          <w:sz w:val="24"/>
-          <w:szCs w:val="24"/>
-        </w:rPr>
-        <w:t xml:space="preserve"> – for example: </w:t>
-      </w:r>
-      <w:r>
-        <w:rPr>
-          <w:b/>
-          <w:sz w:val="24"/>
-          <w:szCs w:val="24"/>
-        </w:rPr>
-        <w:t>C:\Matt-SFR Files\Hydraulic Modeling\champ data from bucket\2017\Asotin\ASW00001-SF-F4P1\VISIT_4782\Hydro\HydroModelInputs\M000000_09</w:t>
-      </w:r>
-      <w:r>
-        <w:rPr>
-          <w:sz w:val="24"/>
-          <w:szCs w:val="24"/>
-        </w:rPr>
-        <w:t xml:space="preserve"> -</w:t>
-      </w:r>
-      <w:r>
-        <w:rPr>
-          <w:sz w:val="24"/>
-          <w:szCs w:val="24"/>
-        </w:rPr>
-        <w:t xml:space="preserve"> to see for which jobs Delft3D-Flow has generated output files).</w:t>
-      </w:r>
-    </w:p>
-    <w:p>
-      <w:pPr>
-        <w:spacing w:after="0" w:line="240" w:lineRule="auto"/>
-        <w:rPr>
-          <w:sz w:val="24"/>
-          <w:szCs w:val="24"/>
-        </w:rPr>
-      </w:pPr>
-    </w:p>
-    <w:p>
-      <w:pPr>
-        <w:spacing w:after="0" w:line="240" w:lineRule="auto"/>
-        <w:rPr>
-          <w:sz w:val="24"/>
-          <w:szCs w:val="24"/>
-        </w:rPr>
-      </w:pPr>
-      <w:r>
-        <w:rPr>
-          <w:sz w:val="24"/>
-          <w:szCs w:val="24"/>
-        </w:rPr>
-        <w:t>In general, individual batch sizes should not exceed 40 or 50 models, with batch sizes of 25 or less being more common and less cumbersome.  It’s not difficult to start multiple aws instances simultaneously, so batch size need not limit total throughput.</w:t>
-      </w:r>
-    </w:p>
-    <w:p>
-      <w:pPr>
-        <w:spacing w:after="0" w:line="240" w:lineRule="auto"/>
-        <w:rPr>
-          <w:sz w:val="24"/>
-          <w:szCs w:val="24"/>
-        </w:rPr>
-      </w:pPr>
-    </w:p>
-    <w:p>
-      <w:pPr>
-        <w:spacing w:after="0" w:line="240" w:lineRule="auto"/>
-        <w:rPr>
-          <w:b/>
-          <w:sz w:val="28"/>
-          <w:szCs w:val="24"/>
-        </w:rPr>
-      </w:pPr>
-      <w:r>
-        <w:rPr>
-          <w:sz w:val="24"/>
-          <w:szCs w:val="24"/>
-        </w:rPr>
-        <w:t xml:space="preserve">Typical hydro models runs take an hour or so per model.  Larger sites take slightly longer to run than small sites, and runs at very low flow rates may take significantly longer than runs at higher flow rates.  For flow rates less than </w:t>
-      </w:r>
-      <w:r>
-        <w:rPr>
-          <w:sz w:val="24"/>
-          <w:szCs w:val="24"/>
-        </w:rPr>
-        <w:t>.0001</w:t>
-      </w:r>
-      <w:r>
-        <w:rPr>
-          <w:sz w:val="24"/>
-          <w:szCs w:val="24"/>
-        </w:rPr>
-        <w:t>, the “build_CFD_SiteList.R” file will specify “No”, indicating the model will not run.  However, this can be over-ridden by manually changing the CFD_Site_List.csv file to “Yes” for the “Model” column.   Flows of zero, however, will cause an error.</w:t>
-      </w:r>
-    </w:p>
-    <w:p>
-      <w:pPr>
-        <w:spacing w:after="0" w:line="240" w:lineRule="auto"/>
-        <w:rPr>
-          <w:b/>
-          <w:sz w:val="28"/>
-          <w:szCs w:val="24"/>
-        </w:rPr>
-      </w:pPr>
-    </w:p>
-    <w:p>
-      <w:pPr>
-        <w:spacing w:after="0" w:line="240" w:lineRule="auto"/>
-        <w:rPr>
-          <w:b/>
-          <w:sz w:val="28"/>
-          <w:szCs w:val="24"/>
-        </w:rPr>
-      </w:pPr>
-      <w:r>
-        <w:rPr>
-          <w:b/>
-          <w:sz w:val="28"/>
-          <w:szCs w:val="24"/>
-        </w:rPr>
-        <w:t>Post-Processing</w:t>
-      </w:r>
-    </w:p>
-    <w:p>
-      <w:pPr>
-        <w:spacing w:after="0" w:line="240" w:lineRule="auto"/>
-        <w:rPr>
-          <w:b/>
-          <w:sz w:val="24"/>
-          <w:szCs w:val="24"/>
-        </w:rPr>
-      </w:pPr>
-    </w:p>
-    <w:p>
-      <w:pPr>
-        <w:spacing w:after="0" w:line="240" w:lineRule="auto"/>
-        <w:rPr>
-          <w:sz w:val="24"/>
-          <w:szCs w:val="24"/>
-        </w:rPr>
-      </w:pPr>
-      <w:r>
-        <w:rPr>
-          <w:sz w:val="24"/>
-          <w:szCs w:val="24"/>
-        </w:rPr>
-        <w:t>Once Delft3D-Flow has finished all jobs in a batch, post processing can begin.  The first step is running the batch file “vs.bat” in the directory “</w:t>
-      </w:r>
-      <w:r>
-        <w:rPr>
-          <w:b/>
-          <w:sz w:val="24"/>
-          <w:szCs w:val="24"/>
-        </w:rPr>
-        <w:t>C:\Matt-SFR Files\Hydraulic Modeling\R Code to Build Input Files</w:t>
-      </w:r>
-      <w:r>
-        <w:rPr>
-          <w:sz w:val="24"/>
-          <w:szCs w:val="24"/>
-        </w:rPr>
-        <w:t xml:space="preserve">”. </w:t>
-      </w:r>
-      <w:r>
-        <w:rPr>
-          <w:sz w:val="24"/>
-          <w:szCs w:val="24"/>
-        </w:rPr>
-        <w:t xml:space="preserve"> This runs the “viewer selector” tool, which</w:t>
-      </w:r>
-      <w:r>
-        <w:rPr>
-          <w:sz w:val="24"/>
-          <w:szCs w:val="24"/>
-        </w:rPr>
-        <w:t xml:space="preserve"> converts Delft-3D-Flow output into a series of text files that R can read as inputs.  Consult the Del</w:t>
-      </w:r>
-      <w:r>
-        <w:rPr>
-          <w:sz w:val="24"/>
-          <w:szCs w:val="24"/>
-        </w:rPr>
-        <w:t>ft-3D flow documentation “Viewer Selector User Manual.pdf” for more information.  This takes a few seconds for each hydro model generated.</w:t>
-      </w:r>
-    </w:p>
-    <w:p>
-      <w:pPr>
-        <w:spacing w:after="0" w:line="240" w:lineRule="auto"/>
-        <w:rPr>
-          <w:sz w:val="24"/>
-          <w:szCs w:val="24"/>
-        </w:rPr>
-      </w:pPr>
-    </w:p>
-    <w:p>
-      <w:pPr>
-        <w:spacing w:after="0" w:line="240" w:lineRule="auto"/>
-        <w:rPr>
-          <w:sz w:val="24"/>
-          <w:szCs w:val="24"/>
-        </w:rPr>
-      </w:pPr>
-      <w:r>
-        <w:rPr>
-          <w:sz w:val="24"/>
-          <w:szCs w:val="24"/>
-        </w:rPr>
-        <w:lastRenderedPageBreak/>
-        <w:t>One this step is complete, open and run the script “Post_Processing</w:t>
-      </w:r>
-      <w:r>
-        <w:rPr>
-          <w:sz w:val="24"/>
-          <w:szCs w:val="24"/>
-        </w:rPr>
-        <w:t>_Desktop Version</w:t>
-      </w:r>
-      <w:r>
-        <w:rPr>
-          <w:sz w:val="24"/>
-          <w:szCs w:val="24"/>
-        </w:rPr>
-        <w:t>.r” in the directory “</w:t>
-      </w:r>
-      <w:r>
-        <w:rPr>
-          <w:b/>
-          <w:sz w:val="24"/>
-          <w:szCs w:val="24"/>
-        </w:rPr>
-        <w:t>C:\Matt-SFR Files\Hydraulic Modeling\R Code to Build Input Files\R-Code</w:t>
-      </w:r>
-      <w:r>
-        <w:rPr>
-          <w:sz w:val="24"/>
-          <w:szCs w:val="24"/>
-        </w:rPr>
-        <w:t xml:space="preserve">”.  This will take several minutes or more for each hydro model generated.  </w:t>
-      </w:r>
-    </w:p>
-    <w:p>
-      <w:pPr>
-        <w:spacing w:after="0" w:line="240" w:lineRule="auto"/>
-        <w:rPr>
-          <w:sz w:val="24"/>
-          <w:szCs w:val="24"/>
-        </w:rPr>
-      </w:pPr>
-    </w:p>
-    <w:p>
-      <w:pPr>
-        <w:spacing w:after="0" w:line="240" w:lineRule="auto"/>
-        <w:rPr>
-          <w:sz w:val="24"/>
-          <w:szCs w:val="24"/>
-        </w:rPr>
-      </w:pPr>
-      <w:r>
-        <w:rPr>
-          <w:sz w:val="24"/>
-          <w:szCs w:val="24"/>
-        </w:rPr>
-        <w:t>The post processing script generates the full set of hydro model results, and puts them into the results directories created in pre-processing (i.e. of the form “</w:t>
-      </w:r>
-      <w:r>
-        <w:rPr>
-          <w:b/>
-          <w:sz w:val="24"/>
-          <w:szCs w:val="24"/>
-        </w:rPr>
-        <w:t>C:\Matt-SFR Files\Hydraulic Modeling\champ data from bucket\2017\Asotin\ASW00001-CC-F2P1BR\VISIT_4766\Hydro\Results\S0000_1867</w:t>
-      </w:r>
-      <w:r>
-        <w:rPr>
-          <w:sz w:val="24"/>
-          <w:szCs w:val="24"/>
-        </w:rPr>
-        <w:t xml:space="preserve">”.  </w:t>
-      </w:r>
-    </w:p>
-    <w:p>
-      <w:pPr>
-        <w:spacing w:after="0" w:line="240" w:lineRule="auto"/>
-        <w:rPr>
-          <w:sz w:val="24"/>
-          <w:szCs w:val="24"/>
-        </w:rPr>
-      </w:pPr>
-    </w:p>
-    <w:p>
-      <w:pPr>
-        <w:spacing w:after="0" w:line="240" w:lineRule="auto"/>
-        <w:rPr>
-          <w:sz w:val="24"/>
-          <w:szCs w:val="24"/>
-        </w:rPr>
-      </w:pPr>
-      <w:r>
-        <w:rPr>
-          <w:sz w:val="24"/>
-          <w:szCs w:val="24"/>
-        </w:rPr>
-        <w:t>A second QA step should occur at this time.  Key files to examine are the jpg files “Velocity_Magnitude.jpg”, “Depth.jpg”, and “Depth_Error.jpg”.  Consult Matt Nahorniak for details on what to look for in these plots.  Again, the script “BC_jpg_copy.r” can be used to move all of these files, from all jobs in the batch, to a single folder (“</w:t>
-      </w:r>
-      <w:r>
-        <w:rPr>
-          <w:b/>
-          <w:sz w:val="24"/>
-          <w:szCs w:val="24"/>
-        </w:rPr>
-        <w:t>C:\Matt-SFR Files\Hydraulic Modeling\BC Copies</w:t>
-      </w:r>
-      <w:r>
-        <w:rPr>
-          <w:sz w:val="24"/>
-          <w:szCs w:val="24"/>
-        </w:rPr>
-        <w:t>”) for easy viewing.</w:t>
-      </w:r>
-    </w:p>
-    <w:p>
-      <w:pPr>
-        <w:spacing w:after="0" w:line="240" w:lineRule="auto"/>
-        <w:rPr>
-          <w:sz w:val="24"/>
-          <w:szCs w:val="24"/>
-        </w:rPr>
-      </w:pPr>
-    </w:p>
-    <w:p>
-      <w:pPr>
-        <w:spacing w:after="0" w:line="240" w:lineRule="auto"/>
-        <w:rPr>
-          <w:sz w:val="24"/>
-          <w:szCs w:val="24"/>
-        </w:rPr>
-      </w:pPr>
-    </w:p>
-    <w:p>
-      <w:pPr>
-        <w:spacing w:after="0" w:line="240" w:lineRule="auto"/>
-        <w:rPr>
-          <w:b/>
-          <w:sz w:val="28"/>
-          <w:szCs w:val="24"/>
-        </w:rPr>
-      </w:pPr>
-      <w:r>
-        <w:rPr>
-          <w:b/>
-          <w:sz w:val="28"/>
-          <w:szCs w:val="24"/>
-        </w:rPr>
-        <w:t>Synching Results to AWS Bucket</w:t>
-      </w:r>
-    </w:p>
-    <w:p>
-      <w:pPr>
-        <w:spacing w:after="0" w:line="240" w:lineRule="auto"/>
-        <w:rPr>
-          <w:sz w:val="24"/>
-          <w:szCs w:val="24"/>
-        </w:rPr>
-      </w:pPr>
-    </w:p>
-    <w:p>
-      <w:pPr>
-        <w:spacing w:after="0" w:line="240" w:lineRule="auto"/>
-        <w:rPr>
-          <w:sz w:val="24"/>
-          <w:szCs w:val="24"/>
-        </w:rPr>
-      </w:pPr>
-      <w:r>
-        <w:rPr>
-          <w:sz w:val="24"/>
-          <w:szCs w:val="24"/>
-        </w:rPr>
-        <w:t xml:space="preserve">For most jobs, users will want to upload the results to the sfr-champ </w:t>
+        <w:t xml:space="preserve">measured flow rates </w:t>
+      </w:r>
+      <w:r>
+        <w:rPr>
+          <w:i/>
+          <w:sz w:val="24"/>
+          <w:szCs w:val="24"/>
+        </w:rPr>
+        <w:t xml:space="preserve">and </w:t>
+      </w:r>
+      <w:r>
+        <w:rPr>
+          <w:sz w:val="24"/>
+          <w:szCs w:val="24"/>
+        </w:rPr>
+        <w:t xml:space="preserve">all jobs at modeled flow rates, as long as all other inputs are default.  Jobs run with modified DEMs, porous structures, non-default D84 inputs, or any other non-default settings should not be uploaded to the </w:t>
       </w:r>
       <w:r>
         <w:rPr>
@@ -3867,35 +4065,6 @@
           <w:sz w:val="24"/>
           <w:szCs w:val="24"/>
         </w:rPr>
-        <w:t xml:space="preserve"> bucket.  This can (and should) be done for all “default” jobs that pass QA.  “Default” in this sense includes all jobs at measured flow rates </w:t>
-      </w:r>
-      <w:r>
-        <w:rPr>
-          <w:i/>
-          <w:sz w:val="24"/>
-          <w:szCs w:val="24"/>
-        </w:rPr>
-        <w:t xml:space="preserve">and </w:t>
-      </w:r>
-      <w:r>
-        <w:rPr>
-          <w:sz w:val="24"/>
-          <w:szCs w:val="24"/>
-        </w:rPr>
-        <w:t xml:space="preserve">all jobs at modeled flow rates, as long as all other inputs are default.  Jobs run with modified DEMs, porous structures, non-default D84 inputs, or any other non-default settings should not be uploaded to the </w:t>
-      </w:r>
-      <w:r>
-        <w:rPr>
-          <w:sz w:val="24"/>
-          <w:szCs w:val="24"/>
-        </w:rPr>
-        <w:t>AWS</w:t>
-      </w:r>
-      <w:r>
-        <w:rPr>
-          <w:sz w:val="24"/>
-          <w:szCs w:val="24"/>
-        </w:rPr>
         <w:t xml:space="preserve"> bucket.</w:t>
       </w:r>
     </w:p>
@@ -3949,23 +4118,13 @@
           <w:szCs w:val="24"/>
         </w:rPr>
       </w:pPr>
-      <w:proofErr w:type="gramStart"/>
-      <w:r>
-        <w:rPr>
-          <w:b/>
-          <w:sz w:val="24"/>
-          <w:szCs w:val="24"/>
-        </w:rPr>
-        <w:t>aws</w:t>
-      </w:r>
-      <w:proofErr w:type="gramEnd"/>
-      <w:r>
-        <w:rPr>
-          <w:b/>
-          <w:sz w:val="24"/>
-          <w:szCs w:val="24"/>
-        </w:rPr>
-        <w:t xml:space="preserve"> s3 sync "C:\Matt-SFR Files\Hydraulic Modeling\champ data from bucket" s3://sfr-champdata/QA --exclude "*" --include "*\Hydro\Results*"</w:t>
+      <w:r>
+        <w:rPr>
+          <w:b/>
+          <w:sz w:val="24"/>
+          <w:szCs w:val="24"/>
+        </w:rPr>
+        <w:t>aws s3 sync "C:\Matt-SFR Files\Hydraulic Modeling\champ data from bucket" s3://sfr-champdata/QA --exclude "*" --include "*\Hydro\Results*"</w:t>
       </w:r>
     </w:p>
     <w:p>
@@ -4003,23 +4162,13 @@
           <w:szCs w:val="24"/>
         </w:rPr>
       </w:pPr>
-      <w:proofErr w:type="gramStart"/>
-      <w:r>
-        <w:rPr>
-          <w:b/>
-          <w:sz w:val="24"/>
-          <w:szCs w:val="24"/>
-        </w:rPr>
-        <w:t>aws</w:t>
-      </w:r>
-      <w:proofErr w:type="gramEnd"/>
-      <w:r>
-        <w:rPr>
-          <w:b/>
-          <w:sz w:val="24"/>
-          <w:szCs w:val="24"/>
-        </w:rPr>
-        <w:t xml:space="preserve"> s3 sync "C:\Matt-SFR Files\Hydraulic Modeling\champ data from bucket" s3://sfr-aemdata/QA --exclude "*" --include "*\Hydro\Results*"</w:t>
+      <w:r>
+        <w:rPr>
+          <w:b/>
+          <w:sz w:val="24"/>
+          <w:szCs w:val="24"/>
+        </w:rPr>
+        <w:t>aws s3 sync "C:\Matt-SFR Files\Hydraulic Modeling\champ data from bucket" s3://sfr-aemdata/QA --exclude "*" --include "*\Hydro\Results*"</w:t>
       </w:r>
     </w:p>
     <w:p>
@@ -4151,7 +4300,6 @@
           <w:sz w:val="24"/>
           <w:szCs w:val="24"/>
         </w:rPr>
-        <w:lastRenderedPageBreak/>
         <w:t xml:space="preserve">At this point, modeling is complete.  If running from an </w:t>
       </w:r>
       <w:r>
@@ -4350,15 +4498,7 @@
           <w:sz w:val="24"/>
           <w:szCs w:val="24"/>
         </w:rPr>
-        <w:t xml:space="preserve"> with the latest Delft and hydro modeling updates.  Generally it’s </w:t>
-      </w:r>
-      <w:proofErr w:type="gramStart"/>
-      <w:r>
-        <w:rPr>
-          <w:sz w:val="24"/>
-          <w:szCs w:val="24"/>
-        </w:rPr>
-        <w:t xml:space="preserve">called </w:t>
+        <w:t xml:space="preserve"> with the latest Delft and hydro modeling updates.  Generally it’s called </w:t>
       </w:r>
       <w:r>
         <w:rPr>
@@ -4367,7 +4507,6 @@
         </w:rPr>
         <w:t xml:space="preserve"> “</w:t>
       </w:r>
-      <w:proofErr w:type="gramEnd"/>
       <w:r>
         <w:rPr>
           <w:sz w:val="24"/>
@@ -6340,7 +6479,7 @@
                                           </pic:cNvPicPr>
                                         </pic:nvPicPr>
                                         <pic:blipFill>
-                                          <a:blip r:embed="rId9" cstate="print">
+                                          <a:blip r:embed="rId7" cstate="print">
                                             <a:extLst>
                                               <a:ext uri="{28A0092B-C50C-407E-A947-70E740481C1C}">
                                                 <a14:useLocalDpi xmlns:a14="http://schemas.microsoft.com/office/drawing/2010/main" val="0"/>
@@ -10537,23 +10676,7 @@
           <w:sz w:val="24"/>
           <w:szCs w:val="24"/>
         </w:rPr>
-        <w:t xml:space="preserve">The input file must consist of three columns.  The first two columns list the X and Y </w:t>
-      </w:r>
-      <w:proofErr w:type="gramStart"/>
-      <w:r>
-        <w:rPr>
-          <w:sz w:val="24"/>
-          <w:szCs w:val="24"/>
-        </w:rPr>
-        <w:t>albers</w:t>
-      </w:r>
-      <w:proofErr w:type="gramEnd"/>
-      <w:r>
-        <w:rPr>
-          <w:sz w:val="24"/>
-          <w:szCs w:val="24"/>
-        </w:rPr>
-        <w:t xml:space="preserve"> coordinates of every point at a site where the user wishes to specify porous structures.  These porous structure coordinates must be on a 10 cm (.01 meter) grid.  They shapes made up from the individual points may be as complicated as the user wishes, but it’s important to note that the structures will always be defined only as 2D structures.  Water can flow though them (with some resistance), or around them, but not over or under them.  The third column specifies the porosity, as a percent, in the range from zero to 100.  Additional columns may exist the the right, but these columns will be ignored.  The first three columns MUST be X, Y, and Porosity.  See Table A.2.1</w:t>
+        <w:t>The input file must consist of three columns.  The first two columns list the X and Y albers coordinates of every point at a site where the user wishes to specify porous structures.  These porous structure coordinates must be on a 10 cm (.01 meter) grid.  They shapes made up from the individual points may be as complicated as the user wishes, but it’s important to note that the structures will always be defined only as 2D structures.  Water can flow though them (with some resistance), or around them, but not over or under them.  The third column specifies the porosity, as a percent, in the range from zero to 100.  Additional columns may exist the the right, but these columns will be ignored.  The first three columns MUST be X, Y, and Porosity.  See Table A.2.1</w:t>
       </w:r>
     </w:p>
     <w:p>
@@ -11561,39 +11684,13 @@
           <w:szCs w:val="24"/>
         </w:rPr>
       </w:pPr>
-      <w:bookmarkStart w:id="1" w:name="_GoBack"/>
-      <w:bookmarkEnd w:id="1"/>
       <w:r>
         <w:rPr>
           <w:b/>
           <w:sz w:val="28"/>
           <w:szCs w:val="24"/>
         </w:rPr>
-        <w:t xml:space="preserve">Appendix </w:t>
-      </w:r>
-      <w:r>
-        <w:rPr>
-          <w:b/>
-          <w:sz w:val="28"/>
-          <w:szCs w:val="24"/>
-        </w:rPr>
-        <w:t>3</w:t>
-      </w:r>
-      <w:r>
-        <w:rPr>
-          <w:b/>
-          <w:sz w:val="28"/>
-          <w:szCs w:val="24"/>
-        </w:rPr>
-        <w:t xml:space="preserve">:  </w:t>
-      </w:r>
-      <w:r>
-        <w:rPr>
-          <w:b/>
-          <w:sz w:val="28"/>
-          <w:szCs w:val="24"/>
-        </w:rPr>
-        <w:t>Modeling with modified DEMs</w:t>
+        <w:t>Appendix 3:  Modeling with modified DEMs</w:t>
       </w:r>
     </w:p>
     <w:p>
@@ -11711,33 +11808,6 @@
     </w:sectPr>
   </w:body>
 </w:document>
-</file>
-
-<file path=word/comments.xml><?xml version="1.0" encoding="utf-8"?>
-<w:comments xmlns:wpc="http://schemas.microsoft.com/office/word/2010/wordprocessingCanvas" xmlns:mc="http://schemas.openxmlformats.org/markup-compatibility/2006" xmlns:o="urn:schemas-microsoft-com:office:office" xmlns:r="http://schemas.openxmlformats.org/officeDocument/2006/relationships" xmlns:m="http://schemas.openxmlformats.org/officeDocument/2006/math" xmlns:v="urn:schemas-microsoft-com:vml" xmlns:wp14="http://schemas.microsoft.com/office/word/2010/wordprocessingDrawing" xmlns:wp="http://schemas.openxmlformats.org/drawingml/2006/wordprocessingDrawing" xmlns:w10="urn:schemas-microsoft-com:office:word" xmlns:w="http://schemas.openxmlformats.org/wordprocessingml/2006/main" xmlns:w14="http://schemas.microsoft.com/office/word/2010/wordml" xmlns:w15="http://schemas.microsoft.com/office/word/2012/wordml" xmlns:wpg="http://schemas.microsoft.com/office/word/2010/wordprocessingGroup" xmlns:wpi="http://schemas.microsoft.com/office/word/2010/wordprocessingInk" xmlns:wne="http://schemas.microsoft.com/office/word/2006/wordml" xmlns:wps="http://schemas.microsoft.com/office/word/2010/wordprocessingShape" mc:Ignorable="w14 w15 wp14">
-  <w:comment w:id="0" w:author="SFR-17" w:date="2018-01-10T10:27:00Z" w:initials="S">
-    <w:p>
-      <w:pPr>
-        <w:pStyle w:val="CommentText"/>
-      </w:pPr>
-      <w:r>
-        <w:rPr>
-          <w:rStyle w:val="CommentReference"/>
-        </w:rPr>
-        <w:annotationRef/>
-      </w:r>
-      <w:r>
-        <w:t>Kelly—please add a reference to your documentation on generating the input files.  We need to follow up with Reimer about whether running the hydro model input engine deposits a copy of the file on AWS or whether those products go directly through the API to cm.org.</w:t>
-      </w:r>
-    </w:p>
-  </w:comment>
-</w:comments>
-</file>
-
-<file path=word/commentsExtended.xml><?xml version="1.0" encoding="utf-8"?>
-<w15:commentsEx xmlns:wpc="http://schemas.microsoft.com/office/word/2010/wordprocessingCanvas" xmlns:mc="http://schemas.openxmlformats.org/markup-compatibility/2006" xmlns:o="urn:schemas-microsoft-com:office:office" xmlns:r="http://schemas.openxmlformats.org/officeDocument/2006/relationships" xmlns:m="http://schemas.openxmlformats.org/officeDocument/2006/math" xmlns:v="urn:schemas-microsoft-com:vml" xmlns:wp14="http://schemas.microsoft.com/office/word/2010/wordprocessingDrawing" xmlns:wp="http://schemas.openxmlformats.org/drawingml/2006/wordprocessingDrawing" xmlns:w10="urn:schemas-microsoft-com:office:word" xmlns:w="http://schemas.openxmlformats.org/wordprocessingml/2006/main" xmlns:w14="http://schemas.microsoft.com/office/word/2010/wordml" xmlns:w15="http://schemas.microsoft.com/office/word/2012/wordml" xmlns:wpg="http://schemas.microsoft.com/office/word/2010/wordprocessingGroup" xmlns:wpi="http://schemas.microsoft.com/office/word/2010/wordprocessingInk" xmlns:wne="http://schemas.microsoft.com/office/word/2006/wordml" xmlns:wps="http://schemas.microsoft.com/office/word/2010/wordprocessingShape" mc:Ignorable="w14 w15 wp14">
-  <w15:commentEx w15:paraId="73E217EA" w15:done="0"/>
-</w15:commentsEx>
 </file>
 
 <file path=word/numbering.xml><?xml version="1.0" encoding="utf-8"?>
@@ -12162,14 +12232,6 @@
     <w:abstractNumId w:val="2"/>
   </w:num>
 </w:numbering>
-</file>
-
-<file path=word/people.xml><?xml version="1.0" encoding="utf-8"?>
-<w15:people xmlns:wpc="http://schemas.microsoft.com/office/word/2010/wordprocessingCanvas" xmlns:mc="http://schemas.openxmlformats.org/markup-compatibility/2006" xmlns:o="urn:schemas-microsoft-com:office:office" xmlns:r="http://schemas.openxmlformats.org/officeDocument/2006/relationships" xmlns:m="http://schemas.openxmlformats.org/officeDocument/2006/math" xmlns:v="urn:schemas-microsoft-com:vml" xmlns:wp14="http://schemas.microsoft.com/office/word/2010/wordprocessingDrawing" xmlns:wp="http://schemas.openxmlformats.org/drawingml/2006/wordprocessingDrawing" xmlns:w10="urn:schemas-microsoft-com:office:word" xmlns:w="http://schemas.openxmlformats.org/wordprocessingml/2006/main" xmlns:w14="http://schemas.microsoft.com/office/word/2010/wordml" xmlns:w15="http://schemas.microsoft.com/office/word/2012/wordml" xmlns:wpg="http://schemas.microsoft.com/office/word/2010/wordprocessingGroup" xmlns:wpi="http://schemas.microsoft.com/office/word/2010/wordprocessingInk" xmlns:wne="http://schemas.microsoft.com/office/word/2006/wordml" xmlns:wps="http://schemas.microsoft.com/office/word/2010/wordprocessingShape" mc:Ignorable="w14 w15 wp14">
-  <w15:person w15:author="SFR-17">
-    <w15:presenceInfo w15:providerId="None" w15:userId="SFR-17"/>
-  </w15:person>
-</w15:people>
 </file>
 
 <file path=word/styles.xml><?xml version="1.0" encoding="utf-8"?>
@@ -12971,7 +13033,7 @@
 </file>
 
 <file path=customXml/itemProps1.xml><?xml version="1.0" encoding="utf-8"?>
-<ds:datastoreItem xmlns:ds="http://schemas.openxmlformats.org/officeDocument/2006/customXml" ds:itemID="{6E86C188-C1C1-436F-8910-6F5AA17C958E}">
+<ds:datastoreItem xmlns:ds="http://schemas.openxmlformats.org/officeDocument/2006/customXml" ds:itemID="{9B859931-62A2-4EAF-A2FA-CAB19956FF21}">
   <ds:schemaRefs>
     <ds:schemaRef ds:uri="http://schemas.openxmlformats.org/officeDocument/2006/bibliography"/>
   </ds:schemaRefs>

</xml_diff>